<commit_message>
les relations DOCTRINE, créations des entités
</commit_message>
<xml_diff>
--- a/SYMFONY.docx
+++ b/SYMFONY.docx
@@ -209,41 +209,15 @@
       <w:r>
         <w:rPr>
           <w:rStyle w:val="Emphaseple"/>
-        </w:rPr>
-        <w:t xml:space="preserve"> and </w:t>
-      </w:r>
-      <w:proofErr w:type="spellStart"/>
-      <w:r>
-        <w:rPr>
-          <w:rStyle w:val="Emphaseple"/>
-        </w:rPr>
-        <w:t>save</w:t>
-      </w:r>
-      <w:proofErr w:type="spellEnd"/>
-      <w:r>
-        <w:rPr>
-          <w:rStyle w:val="Emphaseple"/>
-        </w:rPr>
-        <w:t xml:space="preserve"> </w:t>
-      </w:r>
-      <w:proofErr w:type="spellStart"/>
-      <w:r>
-        <w:rPr>
-          <w:rStyle w:val="Emphaseple"/>
-        </w:rPr>
-        <w:t>it</w:t>
-      </w:r>
-      <w:proofErr w:type="spellEnd"/>
-      <w:r>
-        <w:rPr>
-          <w:rStyle w:val="Emphaseple"/>
-        </w:rPr>
-        <w:t xml:space="preserve"> in a: "</w:t>
-      </w:r>
-      <w:proofErr w:type="spellStart"/>
-      <w:r>
-        <w:rPr>
-          <w:rStyle w:val="Emphaseple"/>
+          <w:lang w:val="en-US"/>
+        </w:rPr>
+        <w:t xml:space="preserve"> and save it in a: "</w:t>
+      </w:r>
+      <w:proofErr w:type="spellStart"/>
+      <w:r>
+        <w:rPr>
+          <w:rStyle w:val="Emphaseple"/>
+          <w:lang w:val="en-US"/>
         </w:rPr>
         <w:t>cacert.pem</w:t>
       </w:r>
@@ -251,6 +225,7 @@
       <w:r>
         <w:rPr>
           <w:rStyle w:val="Emphaseple"/>
+          <w:lang w:val="en-US"/>
         </w:rPr>
         <w:t>"</w:t>
       </w:r>
@@ -290,6 +265,7 @@
       <w:r>
         <w:rPr>
           <w:rStyle w:val="Emphaseple"/>
+          <w:lang w:val="en-US"/>
         </w:rPr>
         <w:t>= "[</w:t>
       </w:r>
@@ -297,6 +273,7 @@
       <w:r>
         <w:rPr>
           <w:rStyle w:val="Emphaseple"/>
+          <w:lang w:val="en-US"/>
         </w:rPr>
         <w:t>pathtothisfile</w:t>
       </w:r>
@@ -304,6 +281,7 @@
       <w:r>
         <w:rPr>
           <w:rStyle w:val="Emphaseple"/>
+          <w:lang w:val="en-US"/>
         </w:rPr>
         <w:t>]\</w:t>
       </w:r>
@@ -311,6 +289,7 @@
       <w:r>
         <w:rPr>
           <w:rStyle w:val="Emphaseple"/>
+          <w:lang w:val="en-US"/>
         </w:rPr>
         <w:t>cacert.pem</w:t>
       </w:r>
@@ -318,6 +297,7 @@
       <w:r>
         <w:rPr>
           <w:rStyle w:val="Emphaseple"/>
+          <w:lang w:val="en-US"/>
         </w:rPr>
         <w:t>"</w:t>
       </w:r>
@@ -333,6 +313,7 @@
       <w:r>
         <w:rPr>
           <w:rStyle w:val="Emphaseple"/>
+          <w:lang w:val="en-US"/>
         </w:rPr>
         <w:tab/>
         <w:t>Or</w:t>
@@ -391,16 +372,24 @@
         <w:ind w:left="708"/>
         <w:rPr>
           <w:rStyle w:val="Emphaseple"/>
-        </w:rPr>
-      </w:pPr>
-      <w:r>
-        <w:rPr>
-          <w:rStyle w:val="Emphaseple"/>
+          <w:lang w:val="en-US"/>
+        </w:rPr>
+      </w:pPr>
+      <w:r>
+        <w:rPr>
+          <w:rStyle w:val="Emphaseple"/>
+          <w:lang w:val="en-US"/>
         </w:rPr>
         <w:t>)</w:t>
       </w:r>
     </w:p>
-    <w:p/>
+    <w:p>
+      <w:pPr>
+        <w:rPr>
+          <w:lang w:val="en-US"/>
+        </w:rPr>
+      </w:pPr>
+    </w:p>
     <w:p>
       <w:pPr>
         <w:pStyle w:val="Titre1"/>
@@ -2246,24 +2235,59 @@
         <w:ind w:left="708"/>
         <w:rPr>
           <w:rStyle w:val="Emphaseple"/>
-          <w:lang w:val="en-US"/>
-        </w:rPr>
-      </w:pPr>
-      <w:r>
-        <w:rPr>
-          <w:rStyle w:val="Emphaseple"/>
-          <w:lang w:val="en-US"/>
-        </w:rPr>
-        <w:t xml:space="preserve">  Everything is OK! Now get to work :).</w:t>
-      </w:r>
-    </w:p>
-    <w:p>
-      <w:pPr>
-        <w:rPr>
-          <w:lang w:val="en-US"/>
-        </w:rPr>
-      </w:pPr>
-    </w:p>
+        </w:rPr>
+      </w:pPr>
+      <w:r>
+        <w:rPr>
+          <w:rStyle w:val="Emphaseple"/>
+          <w:lang w:val="en-US"/>
+        </w:rPr>
+        <w:t xml:space="preserve">  Everything is OK! </w:t>
+      </w:r>
+      <w:proofErr w:type="spellStart"/>
+      <w:r>
+        <w:rPr>
+          <w:rStyle w:val="Emphaseple"/>
+        </w:rPr>
+        <w:t>Now</w:t>
+      </w:r>
+      <w:proofErr w:type="spellEnd"/>
+      <w:r>
+        <w:rPr>
+          <w:rStyle w:val="Emphaseple"/>
+        </w:rPr>
+        <w:t xml:space="preserve"> </w:t>
+      </w:r>
+      <w:proofErr w:type="spellStart"/>
+      <w:r>
+        <w:rPr>
+          <w:rStyle w:val="Emphaseple"/>
+        </w:rPr>
+        <w:t>get</w:t>
+      </w:r>
+      <w:proofErr w:type="spellEnd"/>
+      <w:r>
+        <w:rPr>
+          <w:rStyle w:val="Emphaseple"/>
+        </w:rPr>
+        <w:t xml:space="preserve"> to </w:t>
+      </w:r>
+      <w:proofErr w:type="spellStart"/>
+      <w:r>
+        <w:rPr>
+          <w:rStyle w:val="Emphaseple"/>
+        </w:rPr>
+        <w:t>work</w:t>
+      </w:r>
+      <w:proofErr w:type="spellEnd"/>
+      <w:r>
+        <w:rPr>
+          <w:rStyle w:val="Emphaseple"/>
+        </w:rPr>
+        <w:t xml:space="preserve"> :).</w:t>
+      </w:r>
+    </w:p>
+    <w:p/>
     <w:p>
       <w:pPr>
         <w:pStyle w:val="Titre1"/>
@@ -2601,6 +2625,117 @@
       </w:r>
     </w:p>
     <w:p>
+      <w:pPr>
+        <w:rPr>
+          <w:lang w:val="en-US"/>
+        </w:rPr>
+      </w:pPr>
+      <w:r>
+        <w:rPr>
+          <w:lang w:val="en-US"/>
+        </w:rPr>
+        <w:t xml:space="preserve">&gt; bower </w:t>
+      </w:r>
+      <w:proofErr w:type="spellStart"/>
+      <w:r>
+        <w:rPr>
+          <w:lang w:val="en-US"/>
+        </w:rPr>
+        <w:t>init</w:t>
+      </w:r>
+      <w:proofErr w:type="spellEnd"/>
+    </w:p>
+    <w:p>
+      <w:r>
+        <w:t>Dans la racine du premier-projet, créer un fichier .</w:t>
+      </w:r>
+      <w:proofErr w:type="spellStart"/>
+      <w:r>
+        <w:t>bowerrc</w:t>
+      </w:r>
+      <w:proofErr w:type="spellEnd"/>
+    </w:p>
+    <w:p>
+      <w:proofErr w:type="gramStart"/>
+      <w:r>
+        <w:t>dans</w:t>
+      </w:r>
+      <w:proofErr w:type="gramEnd"/>
+      <w:r>
+        <w:t xml:space="preserve"> le fichier, écrire </w:t>
+      </w:r>
+    </w:p>
+    <w:p>
+      <w:pPr>
+        <w:ind w:left="708"/>
+        <w:rPr>
+          <w:rStyle w:val="Emphaseple"/>
+        </w:rPr>
+      </w:pPr>
+      <w:r>
+        <w:rPr>
+          <w:rStyle w:val="Emphaseple"/>
+        </w:rPr>
+        <w:t>{</w:t>
+      </w:r>
+    </w:p>
+    <w:p>
+      <w:pPr>
+        <w:ind w:left="708"/>
+        <w:rPr>
+          <w:rStyle w:val="Emphaseple"/>
+        </w:rPr>
+      </w:pPr>
+      <w:r>
+        <w:rPr>
+          <w:rStyle w:val="Emphaseple"/>
+        </w:rPr>
+        <w:t xml:space="preserve">  "</w:t>
+      </w:r>
+      <w:proofErr w:type="gramStart"/>
+      <w:r>
+        <w:rPr>
+          <w:rStyle w:val="Emphaseple"/>
+        </w:rPr>
+        <w:t>directory</w:t>
+      </w:r>
+      <w:proofErr w:type="gramEnd"/>
+      <w:r>
+        <w:rPr>
+          <w:rStyle w:val="Emphaseple"/>
+        </w:rPr>
+        <w:t>": "web/</w:t>
+      </w:r>
+      <w:proofErr w:type="spellStart"/>
+      <w:r>
+        <w:rPr>
+          <w:rStyle w:val="Emphaseple"/>
+        </w:rPr>
+        <w:t>bower_assets</w:t>
+      </w:r>
+      <w:proofErr w:type="spellEnd"/>
+      <w:r>
+        <w:rPr>
+          <w:rStyle w:val="Emphaseple"/>
+        </w:rPr>
+        <w:t>"</w:t>
+      </w:r>
+    </w:p>
+    <w:p>
+      <w:pPr>
+        <w:ind w:left="708"/>
+        <w:rPr>
+          <w:rStyle w:val="Emphaseple"/>
+        </w:rPr>
+      </w:pPr>
+      <w:r>
+        <w:rPr>
+          <w:rStyle w:val="Emphaseple"/>
+        </w:rPr>
+        <w:t>}</w:t>
+      </w:r>
+    </w:p>
+    <w:p>
       <w:r>
         <w:t xml:space="preserve">&gt; </w:t>
       </w:r>
@@ -2616,174 +2751,50 @@
       </w:r>
       <w:proofErr w:type="spellStart"/>
       <w:r>
-        <w:t>init</w:t>
-      </w:r>
-      <w:proofErr w:type="spellEnd"/>
-    </w:p>
-    <w:p>
-      <w:r>
-        <w:t>Dans la racine du premier-projet, créer un fichier .</w:t>
-      </w:r>
-      <w:proofErr w:type="spellStart"/>
-      <w:r>
-        <w:t>bowerrc</w:t>
-      </w:r>
-      <w:proofErr w:type="spellEnd"/>
-    </w:p>
-    <w:p>
-      <w:proofErr w:type="gramStart"/>
-      <w:r>
-        <w:t>dans</w:t>
-      </w:r>
-      <w:proofErr w:type="gramEnd"/>
-      <w:r>
-        <w:t xml:space="preserve"> le fichier, écrire </w:t>
-      </w:r>
-    </w:p>
-    <w:p>
-      <w:pPr>
-        <w:ind w:left="708"/>
-        <w:rPr>
-          <w:rStyle w:val="Emphaseple"/>
-        </w:rPr>
-      </w:pPr>
-      <w:r>
-        <w:rPr>
-          <w:rStyle w:val="Emphaseple"/>
-        </w:rPr>
-        <w:t>{</w:t>
-      </w:r>
-    </w:p>
-    <w:p>
-      <w:pPr>
-        <w:ind w:left="708"/>
-        <w:rPr>
-          <w:rStyle w:val="Emphaseple"/>
-        </w:rPr>
-      </w:pPr>
-      <w:r>
-        <w:rPr>
-          <w:rStyle w:val="Emphaseple"/>
-        </w:rPr>
-        <w:t xml:space="preserve">  "</w:t>
-      </w:r>
-      <w:proofErr w:type="gramStart"/>
-      <w:r>
-        <w:rPr>
-          <w:rStyle w:val="Emphaseple"/>
-        </w:rPr>
-        <w:t>directory</w:t>
-      </w:r>
-      <w:proofErr w:type="gramEnd"/>
-      <w:r>
-        <w:rPr>
-          <w:rStyle w:val="Emphaseple"/>
-        </w:rPr>
-        <w:t>": "web/</w:t>
-      </w:r>
-      <w:proofErr w:type="spellStart"/>
-      <w:r>
-        <w:rPr>
-          <w:rStyle w:val="Emphaseple"/>
-        </w:rPr>
-        <w:t>bower_assets</w:t>
-      </w:r>
-      <w:proofErr w:type="spellEnd"/>
-      <w:r>
-        <w:rPr>
-          <w:rStyle w:val="Emphaseple"/>
-        </w:rPr>
-        <w:t>"</w:t>
-      </w:r>
-    </w:p>
-    <w:p>
-      <w:pPr>
-        <w:ind w:left="708"/>
-        <w:rPr>
-          <w:rStyle w:val="Emphaseple"/>
-          <w:lang w:val="en-US"/>
-        </w:rPr>
-      </w:pPr>
-      <w:r>
-        <w:rPr>
-          <w:rStyle w:val="Emphaseple"/>
-          <w:lang w:val="en-US"/>
-        </w:rPr>
-        <w:t>}</w:t>
-      </w:r>
-    </w:p>
-    <w:p>
-      <w:pPr>
-        <w:rPr>
-          <w:lang w:val="en-US"/>
-        </w:rPr>
-      </w:pPr>
-      <w:r>
-        <w:rPr>
-          <w:lang w:val="en-US"/>
-        </w:rPr>
-        <w:t xml:space="preserve">&gt; </w:t>
-      </w:r>
-      <w:proofErr w:type="gramStart"/>
-      <w:r>
-        <w:rPr>
-          <w:lang w:val="en-US"/>
-        </w:rPr>
-        <w:t>bower</w:t>
-      </w:r>
-      <w:proofErr w:type="gramEnd"/>
-      <w:r>
-        <w:rPr>
-          <w:lang w:val="en-US"/>
-        </w:rPr>
-        <w:t xml:space="preserve"> install bootstrap --save</w:t>
-      </w:r>
-    </w:p>
-    <w:p>
-      <w:pPr>
-        <w:rPr>
-          <w:lang w:val="en-US"/>
-        </w:rPr>
-      </w:pPr>
-    </w:p>
-    <w:p>
-      <w:pPr>
-        <w:rPr>
-          <w:lang w:val="en-US"/>
-        </w:rPr>
-      </w:pPr>
-    </w:p>
-    <w:p>
-      <w:pPr>
-        <w:rPr>
-          <w:lang w:val="en-US"/>
-        </w:rPr>
-      </w:pPr>
-    </w:p>
-    <w:p>
-      <w:pPr>
-        <w:rPr>
-          <w:lang w:val="en-US"/>
-        </w:rPr>
-      </w:pPr>
-    </w:p>
+        <w:t>install</w:t>
+      </w:r>
+      <w:proofErr w:type="spellEnd"/>
+      <w:r>
+        <w:t xml:space="preserve"> </w:t>
+      </w:r>
+      <w:proofErr w:type="spellStart"/>
+      <w:r>
+        <w:t>bootstrap</w:t>
+      </w:r>
+      <w:proofErr w:type="spellEnd"/>
+      <w:r>
+        <w:t xml:space="preserve"> --</w:t>
+      </w:r>
+      <w:proofErr w:type="spellStart"/>
+      <w:r>
+        <w:t>save</w:t>
+      </w:r>
+      <w:proofErr w:type="spellEnd"/>
+    </w:p>
+    <w:p/>
+    <w:p/>
+    <w:p/>
+    <w:p/>
     <w:p>
       <w:pPr>
         <w:pStyle w:val="Titre1"/>
-        <w:rPr>
-          <w:lang w:val="en-US"/>
-        </w:rPr>
-      </w:pPr>
-      <w:r>
-        <w:rPr>
-          <w:lang w:val="en-US"/>
-        </w:rPr>
+      </w:pPr>
+      <w:r>
         <w:lastRenderedPageBreak/>
         <w:t xml:space="preserve"> DOCTRINE </w:t>
       </w:r>
     </w:p>
     <w:p/>
     <w:p>
+      <w:pPr>
+        <w:pStyle w:val="Titre2"/>
+      </w:pPr>
+      <w:r>
+        <w:t>Intro</w:t>
+      </w:r>
+    </w:p>
+    <w:p/>
+    <w:p>
       <w:r>
         <w:t xml:space="preserve">DOCTRINE est un ORM (Object </w:t>
       </w:r>
@@ -3021,8 +3032,10 @@
         <w:t>http://www.dinduks.com/symfony2-utiliser-plusieurs-bases-de-donnees/</w:t>
       </w:r>
     </w:p>
-    <w:p/>
-    <w:p>
+    <w:p>
+      <w:pPr>
+        <w:pStyle w:val="Sous-titre"/>
+      </w:pPr>
       <w:r>
         <w:t>Etape 1:</w:t>
       </w:r>
@@ -3278,18 +3291,23 @@
     </w:p>
     <w:p>
       <w:pPr>
-        <w:ind w:left="708"/>
-        <w:rPr>
-          <w:rStyle w:val="Emphaseple"/>
-        </w:rPr>
-      </w:pPr>
+        <w:pStyle w:val="Titre2"/>
+      </w:pPr>
+      <w:r>
+        <w:lastRenderedPageBreak/>
+        <w:t>Création BDD, Entité, Getters et Setters</w:t>
+      </w:r>
     </w:p>
     <w:p>
       <w:pPr>
         <w:pStyle w:val="Sous-titre"/>
       </w:pPr>
-      <w:r>
-        <w:lastRenderedPageBreak/>
+    </w:p>
+    <w:p>
+      <w:pPr>
+        <w:pStyle w:val="Sous-titre"/>
+      </w:pPr>
+      <w:r>
         <w:t>Pour générer les entités et les getters et setters</w:t>
       </w:r>
     </w:p>
@@ -3315,139 +3333,223 @@
       </w:r>
       <w:proofErr w:type="spellEnd"/>
     </w:p>
+    <w:p>
+      <w:proofErr w:type="spellStart"/>
+      <w:proofErr w:type="gramStart"/>
+      <w:r>
+        <w:t>php</w:t>
+      </w:r>
+      <w:proofErr w:type="spellEnd"/>
+      <w:proofErr w:type="gramEnd"/>
+      <w:r>
+        <w:t xml:space="preserve"> bin/console </w:t>
+      </w:r>
+      <w:proofErr w:type="spellStart"/>
+      <w:r>
+        <w:t>doctrine:generate:entities</w:t>
+      </w:r>
+      <w:proofErr w:type="spellEnd"/>
+      <w:r>
+        <w:t xml:space="preserve"> </w:t>
+      </w:r>
+      <w:r>
+        <w:t>&lt;</w:t>
+      </w:r>
+      <w:proofErr w:type="spellStart"/>
+      <w:r>
+        <w:t>nomClass</w:t>
+      </w:r>
+      <w:proofErr w:type="spellEnd"/>
+      <w:r>
+        <w:t>&gt;</w:t>
+      </w:r>
+    </w:p>
+    <w:p>
+      <w:pPr>
+        <w:pStyle w:val="Sous-titre"/>
+      </w:pPr>
+      <w:r>
+        <w:t>Activer : extension=php_pdo_mysql.dll</w:t>
+      </w:r>
+    </w:p>
+    <w:p>
+      <w:pPr>
+        <w:pStyle w:val="Sous-titre"/>
+      </w:pPr>
+      <w:r>
+        <w:t xml:space="preserve">Démarrer: </w:t>
+      </w:r>
+      <w:proofErr w:type="spellStart"/>
+      <w:r>
+        <w:t>mysql</w:t>
+      </w:r>
+      <w:proofErr w:type="spellEnd"/>
+    </w:p>
     <w:p/>
     <w:p>
       <w:pPr>
         <w:pStyle w:val="Sous-titre"/>
       </w:pPr>
       <w:r>
-        <w:t>Activer : extension=php_pdo_mysql.dll</w:t>
-      </w:r>
-    </w:p>
+        <w:t xml:space="preserve">Pour créer la BDD </w:t>
+      </w:r>
+      <w:r>
+        <w:t>et/ ou une entité</w:t>
+      </w:r>
+      <w:r>
+        <w:t>:</w:t>
+      </w:r>
+    </w:p>
+    <w:p>
+      <w:r>
+        <w:t xml:space="preserve">&gt; </w:t>
+      </w:r>
+      <w:proofErr w:type="spellStart"/>
+      <w:proofErr w:type="gramStart"/>
+      <w:r>
+        <w:t>php</w:t>
+      </w:r>
+      <w:proofErr w:type="spellEnd"/>
+      <w:proofErr w:type="gramEnd"/>
+      <w:r>
+        <w:t xml:space="preserve"> bin/console </w:t>
+      </w:r>
+      <w:proofErr w:type="spellStart"/>
+      <w:r>
+        <w:t>doctrine:database:create</w:t>
+      </w:r>
+      <w:proofErr w:type="spellEnd"/>
+    </w:p>
+    <w:p>
+      <w:r>
+        <w:t>Pour générer les entités</w:t>
+      </w:r>
+    </w:p>
+    <w:p>
+      <w:r>
+        <w:t xml:space="preserve">&gt; </w:t>
+      </w:r>
+      <w:proofErr w:type="spellStart"/>
+      <w:proofErr w:type="gramStart"/>
+      <w:r>
+        <w:t>php</w:t>
+      </w:r>
+      <w:proofErr w:type="spellEnd"/>
+      <w:proofErr w:type="gramEnd"/>
+      <w:r>
+        <w:t xml:space="preserve"> bin/console </w:t>
+      </w:r>
+      <w:proofErr w:type="spellStart"/>
+      <w:r>
+        <w:t>doctrine:generate:entity</w:t>
+      </w:r>
+      <w:proofErr w:type="spellEnd"/>
+    </w:p>
+    <w:p>
+      <w:proofErr w:type="gramStart"/>
+      <w:r>
+        <w:t>et</w:t>
+      </w:r>
+      <w:proofErr w:type="gramEnd"/>
+      <w:r>
+        <w:t xml:space="preserve"> réponse aux questions</w:t>
+      </w:r>
+    </w:p>
+    <w:p>
+      <w:pPr>
+        <w:pStyle w:val="Paragraphedeliste"/>
+      </w:pPr>
+      <w:r>
+        <w:t>(&gt;</w:t>
+      </w:r>
+      <w:proofErr w:type="spellStart"/>
+      <w:proofErr w:type="gramStart"/>
+      <w:r>
+        <w:t>php</w:t>
+      </w:r>
+      <w:proofErr w:type="spellEnd"/>
+      <w:proofErr w:type="gramEnd"/>
+      <w:r>
+        <w:t xml:space="preserve"> bin/console </w:t>
+      </w:r>
+      <w:proofErr w:type="spellStart"/>
+      <w:r>
+        <w:t>doctrine:generate:entities</w:t>
+      </w:r>
+      <w:proofErr w:type="spellEnd"/>
+      <w:r>
+        <w:t xml:space="preserve"> </w:t>
+      </w:r>
+      <w:r>
+        <w:t>&lt;</w:t>
+      </w:r>
+      <w:proofErr w:type="spellStart"/>
+      <w:r>
+        <w:t>nomClass</w:t>
+      </w:r>
+      <w:proofErr w:type="spellEnd"/>
+      <w:r>
+        <w:t>&gt;</w:t>
+      </w:r>
+      <w:r>
+        <w:t>)</w:t>
+      </w:r>
+      <w:r>
+        <w:t xml:space="preserve"> : </w:t>
+      </w:r>
+      <w:r>
+        <w:t>Cette commande permet de générer des getters et setters automatiquement</w:t>
+      </w:r>
+    </w:p>
+    <w:p>
+      <w:r>
+        <w:t xml:space="preserve">Dans les </w:t>
+      </w:r>
+      <w:proofErr w:type="spellStart"/>
+      <w:r>
+        <w:t>Entity</w:t>
+      </w:r>
+      <w:proofErr w:type="spellEnd"/>
+      <w:r>
+        <w:t xml:space="preserve"> se trouveront la définition de nos classes</w:t>
+      </w:r>
+    </w:p>
+    <w:p>
+      <w:r>
+        <w:t xml:space="preserve">Dans les class </w:t>
+      </w:r>
+      <w:proofErr w:type="spellStart"/>
+      <w:r>
+        <w:t>Repository</w:t>
+      </w:r>
+      <w:proofErr w:type="spellEnd"/>
+      <w:r>
+        <w:t xml:space="preserve"> c'est </w:t>
+      </w:r>
+      <w:proofErr w:type="spellStart"/>
+      <w:r>
+        <w:t>la</w:t>
+      </w:r>
+      <w:proofErr w:type="spellEnd"/>
+      <w:r>
+        <w:t xml:space="preserve"> que se trouveront nos </w:t>
+      </w:r>
+      <w:proofErr w:type="spellStart"/>
+      <w:r>
+        <w:t>requetes</w:t>
+      </w:r>
+      <w:proofErr w:type="spellEnd"/>
+    </w:p>
+    <w:p/>
     <w:p>
       <w:pPr>
         <w:pStyle w:val="Sous-titre"/>
       </w:pPr>
       <w:r>
-        <w:t xml:space="preserve">Démarrer: </w:t>
-      </w:r>
-      <w:proofErr w:type="spellStart"/>
-      <w:r>
-        <w:t>mysql</w:t>
-      </w:r>
-      <w:proofErr w:type="spellEnd"/>
-    </w:p>
-    <w:p/>
-    <w:p>
-      <w:pPr>
-        <w:pStyle w:val="Sous-titre"/>
-      </w:pPr>
-      <w:r>
-        <w:t>Pour créer la BDD :</w:t>
-      </w:r>
-    </w:p>
-    <w:p>
-      <w:r>
-        <w:t xml:space="preserve">&gt; </w:t>
-      </w:r>
-      <w:proofErr w:type="spellStart"/>
-      <w:proofErr w:type="gramStart"/>
-      <w:r>
-        <w:t>php</w:t>
-      </w:r>
-      <w:proofErr w:type="spellEnd"/>
-      <w:proofErr w:type="gramEnd"/>
-      <w:r>
-        <w:t xml:space="preserve"> bin/console </w:t>
-      </w:r>
-      <w:proofErr w:type="spellStart"/>
-      <w:r>
-        <w:t>doctrine:database:create</w:t>
-      </w:r>
-      <w:proofErr w:type="spellEnd"/>
-    </w:p>
-    <w:p>
-      <w:r>
-        <w:t>Pour générer les entités</w:t>
-      </w:r>
-    </w:p>
-    <w:p>
-      <w:r>
-        <w:t xml:space="preserve">&gt; </w:t>
-      </w:r>
-      <w:proofErr w:type="spellStart"/>
-      <w:proofErr w:type="gramStart"/>
-      <w:r>
-        <w:t>php</w:t>
-      </w:r>
-      <w:proofErr w:type="spellEnd"/>
-      <w:proofErr w:type="gramEnd"/>
-      <w:r>
-        <w:t xml:space="preserve"> bin/console </w:t>
-      </w:r>
-      <w:proofErr w:type="spellStart"/>
-      <w:r>
-        <w:t>doctrine:generate:entity</w:t>
-      </w:r>
-      <w:proofErr w:type="spellEnd"/>
-    </w:p>
-    <w:p>
-      <w:proofErr w:type="gramStart"/>
-      <w:r>
-        <w:t>et</w:t>
-      </w:r>
-      <w:proofErr w:type="gramEnd"/>
-      <w:r>
-        <w:t xml:space="preserve"> réponse aux questions</w:t>
-      </w:r>
-    </w:p>
-    <w:p/>
-    <w:p>
-      <w:r>
-        <w:t xml:space="preserve">Dans les </w:t>
-      </w:r>
-      <w:proofErr w:type="spellStart"/>
-      <w:r>
-        <w:t>Entity</w:t>
-      </w:r>
-      <w:proofErr w:type="spellEnd"/>
-      <w:r>
-        <w:t xml:space="preserve"> se trouveront la définition de nos classes</w:t>
-      </w:r>
-    </w:p>
-    <w:p>
-      <w:r>
-        <w:t xml:space="preserve">Dans les class </w:t>
-      </w:r>
-      <w:proofErr w:type="spellStart"/>
-      <w:r>
-        <w:t>Repository</w:t>
-      </w:r>
-      <w:proofErr w:type="spellEnd"/>
-      <w:r>
-        <w:t xml:space="preserve"> c'est </w:t>
-      </w:r>
-      <w:proofErr w:type="spellStart"/>
-      <w:r>
-        <w:t>la</w:t>
-      </w:r>
-      <w:proofErr w:type="spellEnd"/>
-      <w:r>
-        <w:t xml:space="preserve"> que se trouveront nos </w:t>
-      </w:r>
-      <w:proofErr w:type="spellStart"/>
-      <w:r>
-        <w:t>requetes</w:t>
-      </w:r>
-      <w:proofErr w:type="spellEnd"/>
-    </w:p>
-    <w:p/>
-    <w:p>
-      <w:pPr>
-        <w:pStyle w:val="Sous-titre"/>
-      </w:pPr>
-      <w:r>
-        <w:t xml:space="preserve">Pour créer le </w:t>
+        <w:t>Pour</w:t>
+      </w:r>
+      <w:r>
+        <w:t xml:space="preserve"> créer le </w:t>
       </w:r>
       <w:proofErr w:type="spellStart"/>
       <w:r>
@@ -3870,6 +3972,17 @@
           <w:lang w:eastAsia="fr-FR"/>
         </w:rPr>
         <w:br/>
+      </w:r>
+      <w:r>
+        <w:rPr>
+          <w:rFonts w:ascii="Source Code Pro" w:eastAsia="Times New Roman" w:hAnsi="Source Code Pro" w:cs="Courier New"/>
+          <w:color w:val="A9B7C6"/>
+          <w:sz w:val="20"/>
+          <w:szCs w:val="20"/>
+          <w:shd w:val="clear" w:color="auto" w:fill="232525"/>
+          <w:lang w:eastAsia="fr-FR"/>
+        </w:rPr>
+        <w:lastRenderedPageBreak/>
         <w:t xml:space="preserve">    -&gt;</w:t>
       </w:r>
       <w:proofErr w:type="spellStart"/>
@@ -4239,7 +4352,6 @@
           <w:shd w:val="clear" w:color="auto" w:fill="232525"/>
           <w:lang w:eastAsia="fr-FR"/>
         </w:rPr>
-        <w:lastRenderedPageBreak/>
         <w:br/>
       </w:r>
       <w:r>
@@ -5101,9 +5213,2911 @@
           <w:lang w:val="en-US"/>
         </w:rPr>
       </w:pPr>
+    </w:p>
+    <w:p>
+      <w:pPr>
+        <w:pStyle w:val="Titre2"/>
+        <w:rPr>
+          <w:lang w:val="en-US"/>
+        </w:rPr>
+      </w:pPr>
+      <w:r>
+        <w:rPr>
+          <w:lang w:val="en-US"/>
+        </w:rPr>
+        <w:t>Les relations</w:t>
+      </w:r>
+    </w:p>
+    <w:p>
+      <w:pPr>
+        <w:pStyle w:val="Titre3"/>
+      </w:pPr>
+      <w:proofErr w:type="spellStart"/>
+      <w:r>
+        <w:t>ManyToOne</w:t>
+      </w:r>
+      <w:proofErr w:type="spellEnd"/>
+      <w:r>
+        <w:t xml:space="preserve"> : </w:t>
+      </w:r>
+      <w:proofErr w:type="gramStart"/>
+      <w:r>
+        <w:t>PLUSIEURS(</w:t>
+      </w:r>
+      <w:proofErr w:type="spellStart"/>
+      <w:proofErr w:type="gramEnd"/>
+      <w:r>
+        <w:t>many</w:t>
+      </w:r>
+      <w:proofErr w:type="spellEnd"/>
+      <w:r>
+        <w:t xml:space="preserve">) livres peuvent être édités par UN(one) </w:t>
+      </w:r>
+      <w:proofErr w:type="spellStart"/>
+      <w:r>
+        <w:t>publisher</w:t>
+      </w:r>
+      <w:proofErr w:type="spellEnd"/>
+    </w:p>
+    <w:p>
+      <w:r>
+        <w:t>Remarque</w:t>
+      </w:r>
+      <w:proofErr w:type="gramStart"/>
+      <w:r>
+        <w:t xml:space="preserve">: </w:t>
+      </w:r>
+      <w:r>
+        <w:t xml:space="preserve"> </w:t>
+      </w:r>
+      <w:r>
+        <w:rPr>
+          <w:rFonts w:ascii="Source Code Pro" w:hAnsi="Source Code Pro"/>
+          <w:b/>
+          <w:bCs/>
+          <w:i/>
+          <w:iCs/>
+          <w:color w:val="629755"/>
+          <w:shd w:val="clear" w:color="auto" w:fill="232525"/>
+        </w:rPr>
+        <w:t>@ORM</w:t>
+      </w:r>
+      <w:proofErr w:type="gramEnd"/>
+      <w:r>
+        <w:rPr>
+          <w:rFonts w:ascii="Source Code Pro" w:hAnsi="Source Code Pro"/>
+          <w:b/>
+          <w:bCs/>
+          <w:i/>
+          <w:iCs/>
+          <w:color w:val="629755"/>
+          <w:shd w:val="clear" w:color="auto" w:fill="232525"/>
+        </w:rPr>
+        <w:t>\</w:t>
+      </w:r>
+      <w:proofErr w:type="spellStart"/>
+      <w:r>
+        <w:rPr>
+          <w:rFonts w:ascii="Source Code Pro" w:hAnsi="Source Code Pro"/>
+          <w:b/>
+          <w:bCs/>
+          <w:i/>
+          <w:iCs/>
+          <w:color w:val="629755"/>
+          <w:shd w:val="clear" w:color="auto" w:fill="232525"/>
+        </w:rPr>
+        <w:t>JoinColumn</w:t>
+      </w:r>
+      <w:proofErr w:type="spellEnd"/>
+      <w:r>
+        <w:rPr>
+          <w:rFonts w:ascii="Source Code Pro" w:hAnsi="Source Code Pro"/>
+          <w:i/>
+          <w:iCs/>
+          <w:color w:val="629755"/>
+          <w:shd w:val="clear" w:color="auto" w:fill="232525"/>
+        </w:rPr>
+        <w:t>(</w:t>
+      </w:r>
+      <w:proofErr w:type="spellStart"/>
+      <w:r>
+        <w:rPr>
+          <w:rFonts w:ascii="Source Code Pro" w:hAnsi="Source Code Pro"/>
+          <w:i/>
+          <w:iCs/>
+          <w:color w:val="629755"/>
+          <w:shd w:val="clear" w:color="auto" w:fill="232525"/>
+        </w:rPr>
+        <w:t>nullable</w:t>
+      </w:r>
+      <w:proofErr w:type="spellEnd"/>
+      <w:r>
+        <w:rPr>
+          <w:rFonts w:ascii="Source Code Pro" w:hAnsi="Source Code Pro"/>
+          <w:i/>
+          <w:iCs/>
+          <w:color w:val="629755"/>
+          <w:shd w:val="clear" w:color="auto" w:fill="232525"/>
+        </w:rPr>
+        <w:t>=false)</w:t>
+      </w:r>
+      <w:r>
+        <w:t xml:space="preserve"> veut qu’on interdit de </w:t>
+      </w:r>
+      <w:proofErr w:type="spellStart"/>
+      <w:r>
+        <w:t>null</w:t>
+      </w:r>
+      <w:proofErr w:type="spellEnd"/>
+      <w:r>
+        <w:t xml:space="preserve"> sur cette colonne</w:t>
+      </w:r>
+      <w:r>
+        <w:t>,</w:t>
+      </w:r>
+    </w:p>
+    <w:p>
+      <w:pPr>
+        <w:pStyle w:val="PrformatHTML"/>
+        <w:shd w:val="clear" w:color="auto" w:fill="2B2B2B"/>
+        <w:rPr>
+          <w:rFonts w:ascii="Source Code Pro" w:hAnsi="Source Code Pro"/>
+          <w:color w:val="A9B7C6"/>
+        </w:rPr>
+      </w:pPr>
+      <w:r>
+        <w:rPr>
+          <w:rFonts w:ascii="Source Code Pro" w:hAnsi="Source Code Pro"/>
+          <w:i/>
+          <w:iCs/>
+          <w:color w:val="629755"/>
+          <w:shd w:val="clear" w:color="auto" w:fill="232525"/>
+        </w:rPr>
+        <w:t>cascade</w:t>
+      </w:r>
+      <w:proofErr w:type="gramStart"/>
+      <w:r>
+        <w:rPr>
+          <w:rFonts w:ascii="Source Code Pro" w:hAnsi="Source Code Pro"/>
+          <w:i/>
+          <w:iCs/>
+          <w:color w:val="629755"/>
+          <w:shd w:val="clear" w:color="auto" w:fill="232525"/>
+        </w:rPr>
+        <w:t>={</w:t>
+      </w:r>
+      <w:proofErr w:type="gramEnd"/>
+      <w:r>
+        <w:rPr>
+          <w:rFonts w:ascii="Source Code Pro" w:hAnsi="Source Code Pro"/>
+          <w:i/>
+          <w:iCs/>
+          <w:color w:val="629755"/>
+          <w:shd w:val="clear" w:color="auto" w:fill="232525"/>
+        </w:rPr>
+        <w:t>"</w:t>
+      </w:r>
+      <w:proofErr w:type="spellStart"/>
+      <w:r>
+        <w:rPr>
+          <w:rFonts w:ascii="Source Code Pro" w:hAnsi="Source Code Pro"/>
+          <w:i/>
+          <w:iCs/>
+          <w:color w:val="629755"/>
+          <w:shd w:val="clear" w:color="auto" w:fill="232525"/>
+        </w:rPr>
+        <w:t>persist</w:t>
+      </w:r>
+      <w:proofErr w:type="spellEnd"/>
+      <w:r>
+        <w:rPr>
+          <w:rFonts w:ascii="Source Code Pro" w:hAnsi="Source Code Pro"/>
+          <w:i/>
+          <w:iCs/>
+          <w:color w:val="629755"/>
+          <w:shd w:val="clear" w:color="auto" w:fill="232525"/>
+        </w:rPr>
+        <w:t>"}</w:t>
+      </w:r>
+    </w:p>
+    <w:p>
+      <w:proofErr w:type="gramStart"/>
+      <w:r>
+        <w:t>veut</w:t>
+      </w:r>
+      <w:proofErr w:type="gramEnd"/>
+      <w:r>
+        <w:t xml:space="preserve"> dire quand on enregistre un livre, il persist</w:t>
+      </w:r>
+      <w:r>
+        <w:t>e</w:t>
+      </w:r>
+      <w:r>
+        <w:t xml:space="preserve"> aussi un </w:t>
+      </w:r>
+      <w:proofErr w:type="spellStart"/>
+      <w:r>
+        <w:t>editeur</w:t>
+      </w:r>
+      <w:proofErr w:type="spellEnd"/>
+    </w:p>
+    <w:p>
+      <w:pPr>
+        <w:pStyle w:val="PrformatHTML"/>
+        <w:shd w:val="clear" w:color="auto" w:fill="2B2B2B"/>
+        <w:rPr>
+          <w:rFonts w:ascii="Source Code Pro" w:hAnsi="Source Code Pro"/>
+          <w:color w:val="A9B7C6"/>
+          <w:lang w:val="en-US"/>
+        </w:rPr>
+      </w:pPr>
+      <w:proofErr w:type="gramStart"/>
+      <w:r>
+        <w:rPr>
+          <w:rFonts w:ascii="Source Code Pro" w:hAnsi="Source Code Pro"/>
+          <w:b/>
+          <w:bCs/>
+          <w:color w:val="CC7832"/>
+          <w:shd w:val="clear" w:color="auto" w:fill="232525"/>
+          <w:lang w:val="en-US"/>
+        </w:rPr>
+        <w:t>class</w:t>
+      </w:r>
+      <w:proofErr w:type="gramEnd"/>
+      <w:r>
+        <w:rPr>
+          <w:rFonts w:ascii="Source Code Pro" w:hAnsi="Source Code Pro"/>
+          <w:b/>
+          <w:bCs/>
+          <w:color w:val="CC7832"/>
+          <w:shd w:val="clear" w:color="auto" w:fill="232525"/>
+          <w:lang w:val="en-US"/>
+        </w:rPr>
+        <w:t xml:space="preserve"> </w:t>
+      </w:r>
+      <w:r>
+        <w:rPr>
+          <w:rFonts w:ascii="Source Code Pro" w:hAnsi="Source Code Pro"/>
+          <w:color w:val="A9B7C6"/>
+          <w:shd w:val="clear" w:color="auto" w:fill="232525"/>
+          <w:lang w:val="en-US"/>
+        </w:rPr>
+        <w:t>Book</w:t>
+      </w:r>
+      <w:r>
+        <w:rPr>
+          <w:rFonts w:ascii="Source Code Pro" w:hAnsi="Source Code Pro"/>
+          <w:color w:val="A9B7C6"/>
+          <w:shd w:val="clear" w:color="auto" w:fill="232525"/>
+          <w:lang w:val="en-US"/>
+        </w:rPr>
+        <w:br/>
+        <w:t>{</w:t>
+      </w:r>
+      <w:r>
+        <w:rPr>
+          <w:rFonts w:ascii="Source Code Pro" w:hAnsi="Source Code Pro"/>
+          <w:color w:val="A9B7C6"/>
+          <w:shd w:val="clear" w:color="auto" w:fill="232525"/>
+          <w:lang w:val="en-US"/>
+        </w:rPr>
+        <w:br/>
+        <w:t xml:space="preserve">    </w:t>
+      </w:r>
+      <w:r>
+        <w:rPr>
+          <w:rFonts w:ascii="Source Code Pro" w:hAnsi="Source Code Pro"/>
+          <w:i/>
+          <w:iCs/>
+          <w:color w:val="629755"/>
+          <w:shd w:val="clear" w:color="auto" w:fill="232525"/>
+          <w:lang w:val="en-US"/>
+        </w:rPr>
+        <w:t>/**</w:t>
+      </w:r>
+      <w:r>
+        <w:rPr>
+          <w:rFonts w:ascii="Source Code Pro" w:hAnsi="Source Code Pro"/>
+          <w:i/>
+          <w:iCs/>
+          <w:color w:val="629755"/>
+          <w:shd w:val="clear" w:color="auto" w:fill="232525"/>
+          <w:lang w:val="en-US"/>
+        </w:rPr>
+        <w:br/>
+        <w:t xml:space="preserve">     * </w:t>
+      </w:r>
+      <w:r>
+        <w:rPr>
+          <w:rFonts w:ascii="Source Code Pro" w:hAnsi="Source Code Pro"/>
+          <w:b/>
+          <w:bCs/>
+          <w:i/>
+          <w:iCs/>
+          <w:color w:val="629755"/>
+          <w:shd w:val="clear" w:color="auto" w:fill="232525"/>
+          <w:lang w:val="en-US"/>
+        </w:rPr>
+        <w:t>@</w:t>
+      </w:r>
+      <w:proofErr w:type="spellStart"/>
+      <w:r>
+        <w:rPr>
+          <w:rFonts w:ascii="Source Code Pro" w:hAnsi="Source Code Pro"/>
+          <w:b/>
+          <w:bCs/>
+          <w:i/>
+          <w:iCs/>
+          <w:color w:val="629755"/>
+          <w:shd w:val="clear" w:color="auto" w:fill="232525"/>
+          <w:lang w:val="en-US"/>
+        </w:rPr>
+        <w:t>var</w:t>
+      </w:r>
+      <w:proofErr w:type="spellEnd"/>
+      <w:r>
+        <w:rPr>
+          <w:rFonts w:ascii="Source Code Pro" w:hAnsi="Source Code Pro"/>
+          <w:b/>
+          <w:bCs/>
+          <w:i/>
+          <w:iCs/>
+          <w:color w:val="629755"/>
+          <w:shd w:val="clear" w:color="auto" w:fill="232525"/>
+          <w:lang w:val="en-US"/>
+        </w:rPr>
+        <w:t xml:space="preserve"> </w:t>
+      </w:r>
+      <w:r>
+        <w:rPr>
+          <w:rFonts w:ascii="Source Code Pro" w:hAnsi="Source Code Pro"/>
+          <w:i/>
+          <w:iCs/>
+          <w:color w:val="629755"/>
+          <w:shd w:val="clear" w:color="auto" w:fill="232525"/>
+          <w:lang w:val="en-US"/>
+        </w:rPr>
+        <w:t>Publisher</w:t>
+      </w:r>
+      <w:r>
+        <w:rPr>
+          <w:rFonts w:ascii="Source Code Pro" w:hAnsi="Source Code Pro"/>
+          <w:i/>
+          <w:iCs/>
+          <w:color w:val="629755"/>
+          <w:shd w:val="clear" w:color="auto" w:fill="232525"/>
+          <w:lang w:val="en-US"/>
+        </w:rPr>
+        <w:br/>
+        <w:t xml:space="preserve">     * </w:t>
+      </w:r>
+      <w:r>
+        <w:rPr>
+          <w:rFonts w:ascii="Source Code Pro" w:hAnsi="Source Code Pro"/>
+          <w:b/>
+          <w:bCs/>
+          <w:i/>
+          <w:iCs/>
+          <w:color w:val="629755"/>
+          <w:shd w:val="clear" w:color="auto" w:fill="232525"/>
+          <w:lang w:val="en-US"/>
+        </w:rPr>
+        <w:t>@ORM\</w:t>
+      </w:r>
+      <w:proofErr w:type="spellStart"/>
+      <w:r>
+        <w:rPr>
+          <w:rFonts w:ascii="Source Code Pro" w:hAnsi="Source Code Pro"/>
+          <w:b/>
+          <w:bCs/>
+          <w:i/>
+          <w:iCs/>
+          <w:color w:val="629755"/>
+          <w:shd w:val="clear" w:color="auto" w:fill="232525"/>
+          <w:lang w:val="en-US"/>
+        </w:rPr>
+        <w:t>ManyToOne</w:t>
+      </w:r>
+      <w:proofErr w:type="spellEnd"/>
+      <w:r>
+        <w:rPr>
+          <w:rFonts w:ascii="Source Code Pro" w:hAnsi="Source Code Pro"/>
+          <w:i/>
+          <w:iCs/>
+          <w:color w:val="629755"/>
+          <w:shd w:val="clear" w:color="auto" w:fill="232525"/>
+          <w:lang w:val="en-US"/>
+        </w:rPr>
+        <w:t>(</w:t>
+      </w:r>
+      <w:proofErr w:type="spellStart"/>
+      <w:r>
+        <w:rPr>
+          <w:rFonts w:ascii="Source Code Pro" w:hAnsi="Source Code Pro"/>
+          <w:i/>
+          <w:iCs/>
+          <w:color w:val="629755"/>
+          <w:shd w:val="clear" w:color="auto" w:fill="232525"/>
+          <w:lang w:val="en-US"/>
+        </w:rPr>
+        <w:t>targetEntity</w:t>
+      </w:r>
+      <w:proofErr w:type="spellEnd"/>
+      <w:r>
+        <w:rPr>
+          <w:rFonts w:ascii="Source Code Pro" w:hAnsi="Source Code Pro"/>
+          <w:i/>
+          <w:iCs/>
+          <w:color w:val="629755"/>
+          <w:shd w:val="clear" w:color="auto" w:fill="232525"/>
+          <w:lang w:val="en-US"/>
+        </w:rPr>
+        <w:t>="</w:t>
+      </w:r>
+      <w:proofErr w:type="spellStart"/>
+      <w:r>
+        <w:rPr>
+          <w:rFonts w:ascii="Source Code Pro" w:hAnsi="Source Code Pro"/>
+          <w:i/>
+          <w:iCs/>
+          <w:color w:val="629755"/>
+          <w:shd w:val="clear" w:color="auto" w:fill="232525"/>
+          <w:lang w:val="en-US"/>
+        </w:rPr>
+        <w:t>AppBundle</w:t>
+      </w:r>
+      <w:proofErr w:type="spellEnd"/>
+      <w:r>
+        <w:rPr>
+          <w:rFonts w:ascii="Source Code Pro" w:hAnsi="Source Code Pro"/>
+          <w:i/>
+          <w:iCs/>
+          <w:color w:val="629755"/>
+          <w:shd w:val="clear" w:color="auto" w:fill="232525"/>
+          <w:lang w:val="en-US"/>
+        </w:rPr>
+        <w:t xml:space="preserve">\Entity\Publisher", </w:t>
+      </w:r>
+      <w:proofErr w:type="spellStart"/>
+      <w:r>
+        <w:rPr>
+          <w:rFonts w:ascii="Source Code Pro" w:hAnsi="Source Code Pro"/>
+          <w:i/>
+          <w:iCs/>
+          <w:color w:val="629755"/>
+          <w:shd w:val="clear" w:color="auto" w:fill="232525"/>
+          <w:lang w:val="en-US"/>
+        </w:rPr>
+        <w:t>inversedBy</w:t>
+      </w:r>
+      <w:proofErr w:type="spellEnd"/>
+      <w:r>
+        <w:rPr>
+          <w:rFonts w:ascii="Source Code Pro" w:hAnsi="Source Code Pro"/>
+          <w:i/>
+          <w:iCs/>
+          <w:color w:val="629755"/>
+          <w:shd w:val="clear" w:color="auto" w:fill="232525"/>
+          <w:lang w:val="en-US"/>
+        </w:rPr>
+        <w:t>="books"</w:t>
+      </w:r>
+      <w:r>
+        <w:rPr>
+          <w:rFonts w:ascii="Source Code Pro" w:hAnsi="Source Code Pro"/>
+          <w:i/>
+          <w:iCs/>
+          <w:color w:val="629755"/>
+          <w:shd w:val="clear" w:color="auto" w:fill="232525"/>
+          <w:lang w:val="en-US"/>
+        </w:rPr>
+        <w:t xml:space="preserve">, </w:t>
+      </w:r>
+      <w:r>
+        <w:rPr>
+          <w:rFonts w:ascii="Source Code Pro" w:hAnsi="Source Code Pro"/>
+          <w:i/>
+          <w:iCs/>
+          <w:color w:val="629755"/>
+          <w:shd w:val="clear" w:color="auto" w:fill="232525"/>
+          <w:lang w:val="en-US"/>
+        </w:rPr>
+        <w:t>cascade={"persist"}</w:t>
+      </w:r>
+      <w:r>
+        <w:rPr>
+          <w:rFonts w:ascii="Source Code Pro" w:hAnsi="Source Code Pro"/>
+          <w:i/>
+          <w:iCs/>
+          <w:color w:val="629755"/>
+          <w:shd w:val="clear" w:color="auto" w:fill="232525"/>
+          <w:lang w:val="en-US"/>
+        </w:rPr>
+        <w:t>)</w:t>
+      </w:r>
+      <w:r>
+        <w:rPr>
+          <w:rFonts w:ascii="Source Code Pro" w:hAnsi="Source Code Pro"/>
+          <w:i/>
+          <w:iCs/>
+          <w:color w:val="629755"/>
+          <w:shd w:val="clear" w:color="auto" w:fill="232525"/>
+          <w:lang w:val="en-US"/>
+        </w:rPr>
+        <w:br/>
+        <w:t xml:space="preserve">     * </w:t>
+      </w:r>
+      <w:r>
+        <w:rPr>
+          <w:rFonts w:ascii="Source Code Pro" w:hAnsi="Source Code Pro"/>
+          <w:b/>
+          <w:bCs/>
+          <w:i/>
+          <w:iCs/>
+          <w:color w:val="629755"/>
+          <w:shd w:val="clear" w:color="auto" w:fill="232525"/>
+          <w:lang w:val="en-US"/>
+        </w:rPr>
+        <w:t>@ORM\</w:t>
+      </w:r>
+      <w:proofErr w:type="spellStart"/>
+      <w:r>
+        <w:rPr>
+          <w:rFonts w:ascii="Source Code Pro" w:hAnsi="Source Code Pro"/>
+          <w:b/>
+          <w:bCs/>
+          <w:i/>
+          <w:iCs/>
+          <w:color w:val="629755"/>
+          <w:shd w:val="clear" w:color="auto" w:fill="232525"/>
+          <w:lang w:val="en-US"/>
+        </w:rPr>
+        <w:t>JoinColumn</w:t>
+      </w:r>
+      <w:proofErr w:type="spellEnd"/>
+      <w:r>
+        <w:rPr>
+          <w:rFonts w:ascii="Source Code Pro" w:hAnsi="Source Code Pro"/>
+          <w:i/>
+          <w:iCs/>
+          <w:color w:val="629755"/>
+          <w:shd w:val="clear" w:color="auto" w:fill="232525"/>
+          <w:lang w:val="en-US"/>
+        </w:rPr>
+        <w:t>(</w:t>
+      </w:r>
+      <w:proofErr w:type="spellStart"/>
+      <w:r>
+        <w:rPr>
+          <w:rFonts w:ascii="Source Code Pro" w:hAnsi="Source Code Pro"/>
+          <w:i/>
+          <w:iCs/>
+          <w:color w:val="629755"/>
+          <w:shd w:val="clear" w:color="auto" w:fill="232525"/>
+          <w:lang w:val="en-US"/>
+        </w:rPr>
+        <w:t>nullable</w:t>
+      </w:r>
+      <w:proofErr w:type="spellEnd"/>
+      <w:r>
+        <w:rPr>
+          <w:rFonts w:ascii="Source Code Pro" w:hAnsi="Source Code Pro"/>
+          <w:i/>
+          <w:iCs/>
+          <w:color w:val="629755"/>
+          <w:shd w:val="clear" w:color="auto" w:fill="232525"/>
+          <w:lang w:val="en-US"/>
+        </w:rPr>
+        <w:t>=false)</w:t>
+      </w:r>
+      <w:r>
+        <w:rPr>
+          <w:rFonts w:ascii="Source Code Pro" w:hAnsi="Source Code Pro"/>
+          <w:i/>
+          <w:iCs/>
+          <w:color w:val="629755"/>
+          <w:shd w:val="clear" w:color="auto" w:fill="232525"/>
+          <w:lang w:val="en-US"/>
+        </w:rPr>
+        <w:br/>
+        <w:t xml:space="preserve">     */</w:t>
+      </w:r>
+      <w:r>
+        <w:rPr>
+          <w:rFonts w:ascii="Source Code Pro" w:hAnsi="Source Code Pro"/>
+          <w:i/>
+          <w:iCs/>
+          <w:color w:val="629755"/>
+          <w:shd w:val="clear" w:color="auto" w:fill="232525"/>
+          <w:lang w:val="en-US"/>
+        </w:rPr>
+        <w:br/>
+        <w:t xml:space="preserve">    </w:t>
+      </w:r>
+      <w:r>
+        <w:rPr>
+          <w:rFonts w:ascii="Source Code Pro" w:hAnsi="Source Code Pro"/>
+          <w:b/>
+          <w:bCs/>
+          <w:color w:val="CC7832"/>
+          <w:shd w:val="clear" w:color="auto" w:fill="232525"/>
+          <w:lang w:val="en-US"/>
+        </w:rPr>
+        <w:t xml:space="preserve">private </w:t>
+      </w:r>
+      <w:r>
+        <w:rPr>
+          <w:rFonts w:ascii="Source Code Pro" w:hAnsi="Source Code Pro"/>
+          <w:color w:val="9876AA"/>
+          <w:shd w:val="clear" w:color="auto" w:fill="232525"/>
+          <w:lang w:val="en-US"/>
+        </w:rPr>
+        <w:t>$publisher</w:t>
+      </w:r>
+      <w:r>
+        <w:rPr>
+          <w:rFonts w:ascii="Source Code Pro" w:hAnsi="Source Code Pro"/>
+          <w:color w:val="CC7832"/>
+          <w:shd w:val="clear" w:color="auto" w:fill="232525"/>
+          <w:lang w:val="en-US"/>
+        </w:rPr>
+        <w:t>;</w:t>
+      </w:r>
+      <w:r>
+        <w:rPr>
+          <w:rFonts w:ascii="Source Code Pro" w:hAnsi="Source Code Pro"/>
+          <w:color w:val="CC7832"/>
+          <w:shd w:val="clear" w:color="auto" w:fill="232525"/>
+          <w:lang w:val="en-US"/>
+        </w:rPr>
+        <w:br/>
+      </w:r>
+      <w:r>
+        <w:rPr>
+          <w:rFonts w:ascii="Source Code Pro" w:hAnsi="Source Code Pro"/>
+          <w:color w:val="CC7832"/>
+          <w:shd w:val="clear" w:color="auto" w:fill="232525"/>
+          <w:lang w:val="en-US"/>
+        </w:rPr>
+        <w:br/>
+      </w:r>
+      <w:r>
+        <w:rPr>
+          <w:rFonts w:ascii="Source Code Pro" w:hAnsi="Source Code Pro"/>
+          <w:color w:val="A9B7C6"/>
+          <w:shd w:val="clear" w:color="auto" w:fill="232525"/>
+          <w:lang w:val="en-US"/>
+        </w:rPr>
+        <w:t>}</w:t>
+      </w:r>
+    </w:p>
+    <w:p>
+      <w:pPr>
+        <w:rPr>
+          <w:lang w:val="en-US"/>
+        </w:rPr>
+      </w:pPr>
+    </w:p>
+    <w:p>
+      <w:pPr>
+        <w:pStyle w:val="Titre3"/>
+        <w:rPr>
+          <w:lang w:val="en-US"/>
+        </w:rPr>
+      </w:pPr>
+      <w:proofErr w:type="spellStart"/>
+      <w:r>
+        <w:rPr>
+          <w:lang w:val="en-US"/>
+        </w:rPr>
+        <w:t>OneToMany</w:t>
+      </w:r>
+      <w:proofErr w:type="spellEnd"/>
+      <w:r>
+        <w:rPr>
+          <w:lang w:val="en-US"/>
+        </w:rPr>
+        <w:t xml:space="preserve">: </w:t>
+      </w:r>
+      <w:proofErr w:type="gramStart"/>
+      <w:r>
+        <w:rPr>
+          <w:lang w:val="en-US"/>
+        </w:rPr>
+        <w:t>UN(</w:t>
+      </w:r>
+      <w:proofErr w:type="gramEnd"/>
+      <w:r>
+        <w:rPr>
+          <w:lang w:val="en-US"/>
+        </w:rPr>
+        <w:t xml:space="preserve">one) publisher </w:t>
+      </w:r>
+      <w:proofErr w:type="spellStart"/>
+      <w:r>
+        <w:rPr>
+          <w:lang w:val="en-US"/>
+        </w:rPr>
+        <w:t>peut</w:t>
+      </w:r>
+      <w:proofErr w:type="spellEnd"/>
+      <w:r>
+        <w:rPr>
+          <w:lang w:val="en-US"/>
+        </w:rPr>
+        <w:t xml:space="preserve"> </w:t>
+      </w:r>
+      <w:proofErr w:type="spellStart"/>
+      <w:r>
+        <w:rPr>
+          <w:lang w:val="en-US"/>
+        </w:rPr>
+        <w:t>publier</w:t>
+      </w:r>
+      <w:proofErr w:type="spellEnd"/>
+      <w:r>
+        <w:rPr>
+          <w:lang w:val="en-US"/>
+        </w:rPr>
+        <w:t xml:space="preserve"> PLUSIEURS(many) livres</w:t>
+      </w:r>
+    </w:p>
+    <w:p>
+      <w:r>
+        <w:t xml:space="preserve">Remarque: </w:t>
+      </w:r>
+    </w:p>
+    <w:p>
+      <w:r>
+        <w:lastRenderedPageBreak/>
+        <w:t>Quand</w:t>
+      </w:r>
+      <w:r>
+        <w:t xml:space="preserve"> on a un </w:t>
+      </w:r>
+      <w:proofErr w:type="spellStart"/>
+      <w:r>
+        <w:t>OneToMany</w:t>
+      </w:r>
+      <w:proofErr w:type="spellEnd"/>
+      <w:r>
+        <w:t xml:space="preserve">, </w:t>
+      </w:r>
+      <w:r>
+        <w:t>cette relation ne fonctionne pas tout</w:t>
+      </w:r>
+      <w:r>
+        <w:t>e</w:t>
+      </w:r>
+      <w:r>
+        <w:t xml:space="preserve"> seul</w:t>
+      </w:r>
+      <w:r>
+        <w:t>e</w:t>
+      </w:r>
+      <w:r>
+        <w:t xml:space="preserve">, </w:t>
+      </w:r>
+      <w:r>
+        <w:t xml:space="preserve">il faut </w:t>
+      </w:r>
+      <w:r>
+        <w:t xml:space="preserve">faire de l’autre </w:t>
+      </w:r>
+      <w:r>
+        <w:t>côté (2</w:t>
+      </w:r>
+      <w:r>
+        <w:rPr>
+          <w:vertAlign w:val="superscript"/>
+        </w:rPr>
+        <w:t>e</w:t>
+      </w:r>
+      <w:r>
+        <w:t xml:space="preserve"> Class)</w:t>
+      </w:r>
+      <w:r>
+        <w:t xml:space="preserve"> un </w:t>
+      </w:r>
+      <w:proofErr w:type="spellStart"/>
+      <w:r>
+        <w:t>OneToMany</w:t>
+      </w:r>
+      <w:proofErr w:type="spellEnd"/>
+      <w:r>
+        <w:t xml:space="preserve"> et </w:t>
+      </w:r>
+      <w:r>
+        <w:t xml:space="preserve">dans la 1ere Class, faire </w:t>
+      </w:r>
+      <w:r>
+        <w:t xml:space="preserve">un </w:t>
+      </w:r>
+      <w:proofErr w:type="spellStart"/>
+      <w:r>
+        <w:t>mappedBy</w:t>
+      </w:r>
+      <w:proofErr w:type="spellEnd"/>
+      <w:r>
+        <w:t xml:space="preserve"> vers la variable de la 2</w:t>
+      </w:r>
+      <w:r>
+        <w:rPr>
+          <w:vertAlign w:val="superscript"/>
+        </w:rPr>
+        <w:t>e</w:t>
+      </w:r>
+      <w:r>
+        <w:t xml:space="preserve"> </w:t>
+      </w:r>
+      <w:proofErr w:type="spellStart"/>
+      <w:r>
+        <w:t>C</w:t>
+      </w:r>
+      <w:r>
+        <w:t>lass</w:t>
+      </w:r>
+      <w:proofErr w:type="spellEnd"/>
+      <w:r>
+        <w:t xml:space="preserve"> et cette variable doit avoir un </w:t>
+      </w:r>
+      <w:proofErr w:type="spellStart"/>
+      <w:r>
+        <w:t>ManyToOne</w:t>
+      </w:r>
+      <w:proofErr w:type="spellEnd"/>
+      <w:r>
+        <w:t xml:space="preserve"> et un </w:t>
+      </w:r>
+      <w:proofErr w:type="spellStart"/>
+      <w:r>
+        <w:t>inversesBy</w:t>
+      </w:r>
+      <w:proofErr w:type="spellEnd"/>
+      <w:r>
+        <w:t xml:space="preserve"> pointant vers la variable de la 1ere Class.</w:t>
+      </w:r>
+    </w:p>
+    <w:p/>
+    <w:p/>
+    <w:p>
+      <w:r>
+        <w:t>Exemple (1ere Class :</w:t>
+      </w:r>
+      <w:r>
+        <w:t xml:space="preserve"> P</w:t>
+      </w:r>
+      <w:r>
+        <w:t>ublisher)</w:t>
+      </w:r>
+    </w:p>
+    <w:p/>
+    <w:p>
+      <w:pPr>
+        <w:pStyle w:val="PrformatHTML"/>
+        <w:shd w:val="clear" w:color="auto" w:fill="2B2B2B"/>
+        <w:rPr>
+          <w:rFonts w:ascii="Source Code Pro" w:hAnsi="Source Code Pro"/>
+          <w:color w:val="A9B7C6"/>
+          <w:lang w:val="en-US"/>
+        </w:rPr>
+      </w:pPr>
+      <w:proofErr w:type="gramStart"/>
+      <w:r>
+        <w:rPr>
+          <w:rFonts w:ascii="Source Code Pro" w:hAnsi="Source Code Pro"/>
+          <w:b/>
+          <w:bCs/>
+          <w:color w:val="CC7832"/>
+          <w:shd w:val="clear" w:color="auto" w:fill="232525"/>
+          <w:lang w:val="en-US"/>
+        </w:rPr>
+        <w:t>class</w:t>
+      </w:r>
+      <w:proofErr w:type="gramEnd"/>
+      <w:r>
+        <w:rPr>
+          <w:rFonts w:ascii="Source Code Pro" w:hAnsi="Source Code Pro"/>
+          <w:b/>
+          <w:bCs/>
+          <w:color w:val="CC7832"/>
+          <w:shd w:val="clear" w:color="auto" w:fill="232525"/>
+          <w:lang w:val="en-US"/>
+        </w:rPr>
+        <w:t xml:space="preserve"> </w:t>
+      </w:r>
+      <w:r>
+        <w:rPr>
+          <w:rFonts w:ascii="Source Code Pro" w:hAnsi="Source Code Pro"/>
+          <w:color w:val="A9B7C6"/>
+          <w:shd w:val="clear" w:color="auto" w:fill="232525"/>
+          <w:lang w:val="en-US"/>
+        </w:rPr>
+        <w:t>Publisher</w:t>
+      </w:r>
+      <w:r>
+        <w:rPr>
+          <w:rFonts w:ascii="Source Code Pro" w:hAnsi="Source Code Pro"/>
+          <w:color w:val="A9B7C6"/>
+          <w:shd w:val="clear" w:color="auto" w:fill="232525"/>
+          <w:lang w:val="en-US"/>
+        </w:rPr>
+        <w:br/>
+        <w:t>{</w:t>
+      </w:r>
+      <w:r>
+        <w:rPr>
+          <w:rFonts w:ascii="Source Code Pro" w:hAnsi="Source Code Pro"/>
+          <w:color w:val="A9B7C6"/>
+          <w:shd w:val="clear" w:color="auto" w:fill="232525"/>
+          <w:lang w:val="en-US"/>
+        </w:rPr>
+        <w:br/>
+        <w:t xml:space="preserve">    </w:t>
+      </w:r>
+      <w:r>
+        <w:rPr>
+          <w:rFonts w:ascii="Source Code Pro" w:hAnsi="Source Code Pro"/>
+          <w:i/>
+          <w:iCs/>
+          <w:color w:val="629755"/>
+          <w:shd w:val="clear" w:color="auto" w:fill="232525"/>
+          <w:lang w:val="en-US"/>
+        </w:rPr>
+        <w:t>/**</w:t>
+      </w:r>
+      <w:r>
+        <w:rPr>
+          <w:rFonts w:ascii="Source Code Pro" w:hAnsi="Source Code Pro"/>
+          <w:i/>
+          <w:iCs/>
+          <w:color w:val="629755"/>
+          <w:shd w:val="clear" w:color="auto" w:fill="232525"/>
+          <w:lang w:val="en-US"/>
+        </w:rPr>
+        <w:br/>
+        <w:t xml:space="preserve">     * </w:t>
+      </w:r>
+      <w:r>
+        <w:rPr>
+          <w:rFonts w:ascii="Source Code Pro" w:hAnsi="Source Code Pro"/>
+          <w:b/>
+          <w:bCs/>
+          <w:i/>
+          <w:iCs/>
+          <w:color w:val="629755"/>
+          <w:shd w:val="clear" w:color="auto" w:fill="232525"/>
+          <w:lang w:val="en-US"/>
+        </w:rPr>
+        <w:t>@</w:t>
+      </w:r>
+      <w:proofErr w:type="spellStart"/>
+      <w:r>
+        <w:rPr>
+          <w:rFonts w:ascii="Source Code Pro" w:hAnsi="Source Code Pro"/>
+          <w:b/>
+          <w:bCs/>
+          <w:i/>
+          <w:iCs/>
+          <w:color w:val="629755"/>
+          <w:shd w:val="clear" w:color="auto" w:fill="232525"/>
+          <w:lang w:val="en-US"/>
+        </w:rPr>
+        <w:t>var</w:t>
+      </w:r>
+      <w:proofErr w:type="spellEnd"/>
+      <w:r>
+        <w:rPr>
+          <w:rFonts w:ascii="Source Code Pro" w:hAnsi="Source Code Pro"/>
+          <w:b/>
+          <w:bCs/>
+          <w:i/>
+          <w:iCs/>
+          <w:color w:val="629755"/>
+          <w:shd w:val="clear" w:color="auto" w:fill="232525"/>
+          <w:lang w:val="en-US"/>
+        </w:rPr>
+        <w:t xml:space="preserve"> </w:t>
+      </w:r>
+      <w:proofErr w:type="spellStart"/>
+      <w:r>
+        <w:rPr>
+          <w:rFonts w:ascii="Source Code Pro" w:hAnsi="Source Code Pro"/>
+          <w:i/>
+          <w:iCs/>
+          <w:color w:val="629755"/>
+          <w:shd w:val="clear" w:color="auto" w:fill="232525"/>
+          <w:lang w:val="en-US"/>
+        </w:rPr>
+        <w:t>ArrayCollection</w:t>
+      </w:r>
+      <w:proofErr w:type="spellEnd"/>
+      <w:r>
+        <w:rPr>
+          <w:rFonts w:ascii="Source Code Pro" w:hAnsi="Source Code Pro"/>
+          <w:i/>
+          <w:iCs/>
+          <w:color w:val="629755"/>
+          <w:shd w:val="clear" w:color="auto" w:fill="232525"/>
+          <w:lang w:val="en-US"/>
+        </w:rPr>
+        <w:br/>
+        <w:t xml:space="preserve">     * </w:t>
+      </w:r>
+      <w:r>
+        <w:rPr>
+          <w:rFonts w:ascii="Source Code Pro" w:hAnsi="Source Code Pro"/>
+          <w:b/>
+          <w:bCs/>
+          <w:i/>
+          <w:iCs/>
+          <w:color w:val="629755"/>
+          <w:shd w:val="clear" w:color="auto" w:fill="232525"/>
+          <w:lang w:val="en-US"/>
+        </w:rPr>
+        <w:t>@ORM\</w:t>
+      </w:r>
+      <w:proofErr w:type="spellStart"/>
+      <w:r>
+        <w:rPr>
+          <w:rFonts w:ascii="Source Code Pro" w:hAnsi="Source Code Pro"/>
+          <w:b/>
+          <w:bCs/>
+          <w:i/>
+          <w:iCs/>
+          <w:color w:val="629755"/>
+          <w:shd w:val="clear" w:color="auto" w:fill="232525"/>
+          <w:lang w:val="en-US"/>
+        </w:rPr>
+        <w:t>OneToMany</w:t>
+      </w:r>
+      <w:proofErr w:type="spellEnd"/>
+      <w:r>
+        <w:rPr>
+          <w:rFonts w:ascii="Source Code Pro" w:hAnsi="Source Code Pro"/>
+          <w:i/>
+          <w:iCs/>
+          <w:color w:val="629755"/>
+          <w:shd w:val="clear" w:color="auto" w:fill="232525"/>
+          <w:lang w:val="en-US"/>
+        </w:rPr>
+        <w:t>(</w:t>
+      </w:r>
+      <w:proofErr w:type="spellStart"/>
+      <w:r>
+        <w:rPr>
+          <w:rFonts w:ascii="Source Code Pro" w:hAnsi="Source Code Pro"/>
+          <w:i/>
+          <w:iCs/>
+          <w:color w:val="629755"/>
+          <w:shd w:val="clear" w:color="auto" w:fill="232525"/>
+          <w:lang w:val="en-US"/>
+        </w:rPr>
+        <w:t>targetEntity</w:t>
+      </w:r>
+      <w:proofErr w:type="spellEnd"/>
+      <w:r>
+        <w:rPr>
+          <w:rFonts w:ascii="Source Code Pro" w:hAnsi="Source Code Pro"/>
+          <w:i/>
+          <w:iCs/>
+          <w:color w:val="629755"/>
+          <w:shd w:val="clear" w:color="auto" w:fill="232525"/>
+          <w:lang w:val="en-US"/>
+        </w:rPr>
+        <w:t>="</w:t>
+      </w:r>
+      <w:proofErr w:type="spellStart"/>
+      <w:r>
+        <w:rPr>
+          <w:rFonts w:ascii="Source Code Pro" w:hAnsi="Source Code Pro"/>
+          <w:i/>
+          <w:iCs/>
+          <w:color w:val="629755"/>
+          <w:shd w:val="clear" w:color="auto" w:fill="232525"/>
+          <w:lang w:val="en-US"/>
+        </w:rPr>
+        <w:t>AppBundle</w:t>
+      </w:r>
+      <w:proofErr w:type="spellEnd"/>
+      <w:r>
+        <w:rPr>
+          <w:rFonts w:ascii="Source Code Pro" w:hAnsi="Source Code Pro"/>
+          <w:i/>
+          <w:iCs/>
+          <w:color w:val="629755"/>
+          <w:shd w:val="clear" w:color="auto" w:fill="232525"/>
+          <w:lang w:val="en-US"/>
+        </w:rPr>
+        <w:t xml:space="preserve">\Entity\Book", </w:t>
+      </w:r>
+      <w:proofErr w:type="spellStart"/>
+      <w:r>
+        <w:rPr>
+          <w:rFonts w:ascii="Source Code Pro" w:hAnsi="Source Code Pro"/>
+          <w:i/>
+          <w:iCs/>
+          <w:color w:val="629755"/>
+          <w:shd w:val="clear" w:color="auto" w:fill="232525"/>
+          <w:lang w:val="en-US"/>
+        </w:rPr>
+        <w:t>mappedBy</w:t>
+      </w:r>
+      <w:proofErr w:type="spellEnd"/>
+      <w:r>
+        <w:rPr>
+          <w:rFonts w:ascii="Source Code Pro" w:hAnsi="Source Code Pro"/>
+          <w:i/>
+          <w:iCs/>
+          <w:color w:val="629755"/>
+          <w:shd w:val="clear" w:color="auto" w:fill="232525"/>
+          <w:lang w:val="en-US"/>
+        </w:rPr>
+        <w:t>="publisher")</w:t>
+      </w:r>
+      <w:r>
+        <w:rPr>
+          <w:rFonts w:ascii="Source Code Pro" w:hAnsi="Source Code Pro"/>
+          <w:i/>
+          <w:iCs/>
+          <w:color w:val="629755"/>
+          <w:shd w:val="clear" w:color="auto" w:fill="232525"/>
+          <w:lang w:val="en-US"/>
+        </w:rPr>
+        <w:br/>
+        <w:t xml:space="preserve">     */</w:t>
+      </w:r>
+      <w:r>
+        <w:rPr>
+          <w:rFonts w:ascii="Source Code Pro" w:hAnsi="Source Code Pro"/>
+          <w:i/>
+          <w:iCs/>
+          <w:color w:val="629755"/>
+          <w:shd w:val="clear" w:color="auto" w:fill="232525"/>
+          <w:lang w:val="en-US"/>
+        </w:rPr>
+        <w:br/>
+        <w:t xml:space="preserve">    </w:t>
+      </w:r>
+      <w:r>
+        <w:rPr>
+          <w:rFonts w:ascii="Source Code Pro" w:hAnsi="Source Code Pro"/>
+          <w:b/>
+          <w:bCs/>
+          <w:color w:val="CC7832"/>
+          <w:shd w:val="clear" w:color="auto" w:fill="232525"/>
+          <w:lang w:val="en-US"/>
+        </w:rPr>
+        <w:t xml:space="preserve">private </w:t>
+      </w:r>
+      <w:r>
+        <w:rPr>
+          <w:rFonts w:ascii="Source Code Pro" w:hAnsi="Source Code Pro"/>
+          <w:color w:val="9876AA"/>
+          <w:shd w:val="clear" w:color="auto" w:fill="232525"/>
+          <w:lang w:val="en-US"/>
+        </w:rPr>
+        <w:t>$books</w:t>
+      </w:r>
+      <w:r>
+        <w:rPr>
+          <w:rFonts w:ascii="Source Code Pro" w:hAnsi="Source Code Pro"/>
+          <w:color w:val="CC7832"/>
+          <w:shd w:val="clear" w:color="auto" w:fill="232525"/>
+          <w:lang w:val="en-US"/>
+        </w:rPr>
+        <w:t>;</w:t>
+      </w:r>
+      <w:r>
+        <w:rPr>
+          <w:rFonts w:ascii="Source Code Pro" w:hAnsi="Source Code Pro"/>
+          <w:color w:val="CC7832"/>
+          <w:shd w:val="clear" w:color="auto" w:fill="232525"/>
+          <w:lang w:val="en-US"/>
+        </w:rPr>
+        <w:br/>
+      </w:r>
+      <w:r>
+        <w:rPr>
+          <w:rFonts w:ascii="Source Code Pro" w:hAnsi="Source Code Pro"/>
+          <w:color w:val="A9B7C6"/>
+          <w:shd w:val="clear" w:color="auto" w:fill="232525"/>
+          <w:lang w:val="en-US"/>
+        </w:rPr>
+        <w:t>}</w:t>
+      </w:r>
+    </w:p>
+    <w:p>
+      <w:pPr>
+        <w:pStyle w:val="Paragraphedeliste"/>
+        <w:rPr>
+          <w:lang w:val="en-US"/>
+        </w:rPr>
+      </w:pPr>
+    </w:p>
+    <w:p>
+      <w:pPr>
+        <w:pStyle w:val="Paragraphedeliste"/>
+        <w:numPr>
+          <w:ilvl w:val="0"/>
+          <w:numId w:val="4"/>
+        </w:numPr>
+        <w:rPr>
+          <w:b/>
+          <w:lang w:val="en-US"/>
+        </w:rPr>
+      </w:pPr>
+      <w:proofErr w:type="spellStart"/>
+      <w:r>
+        <w:rPr>
+          <w:b/>
+          <w:lang w:val="en-US"/>
+        </w:rPr>
+        <w:t>php</w:t>
+      </w:r>
+      <w:proofErr w:type="spellEnd"/>
+      <w:r>
+        <w:rPr>
+          <w:b/>
+          <w:lang w:val="en-US"/>
+        </w:rPr>
+        <w:t xml:space="preserve"> bin/console </w:t>
+      </w:r>
+      <w:proofErr w:type="spellStart"/>
+      <w:r>
+        <w:rPr>
+          <w:b/>
+          <w:lang w:val="en-US"/>
+        </w:rPr>
+        <w:t>doctrine:generate:entities</w:t>
+      </w:r>
+      <w:proofErr w:type="spellEnd"/>
+      <w:r>
+        <w:rPr>
+          <w:b/>
+          <w:lang w:val="en-US"/>
+        </w:rPr>
+        <w:t xml:space="preserve">  </w:t>
+      </w:r>
+      <w:proofErr w:type="spellStart"/>
+      <w:r>
+        <w:rPr>
+          <w:b/>
+          <w:lang w:val="en-US"/>
+        </w:rPr>
+        <w:t>AppBundle:Publisher</w:t>
+      </w:r>
+      <w:proofErr w:type="spellEnd"/>
+    </w:p>
+    <w:p>
+      <w:r>
+        <w:t>Cette commande permet de générer des getters et setters automatiquement après avoir fait les annotations pour les relations</w:t>
+      </w:r>
+      <w:r>
+        <w:t>.</w:t>
+      </w:r>
+    </w:p>
+    <w:p/>
+    <w:p>
+      <w:pPr>
+        <w:rPr>
+          <w:lang w:val="en-US"/>
+        </w:rPr>
+      </w:pPr>
+      <w:proofErr w:type="spellStart"/>
+      <w:r>
+        <w:rPr>
+          <w:lang w:val="en-US"/>
+        </w:rPr>
+        <w:t>Exemple</w:t>
+      </w:r>
+      <w:proofErr w:type="spellEnd"/>
+      <w:r>
+        <w:rPr>
+          <w:lang w:val="en-US"/>
+        </w:rPr>
+        <w:t xml:space="preserve"> </w:t>
+      </w:r>
+      <w:proofErr w:type="gramStart"/>
+      <w:r>
+        <w:rPr>
+          <w:lang w:val="en-US"/>
+        </w:rPr>
+        <w:t>final :</w:t>
+      </w:r>
+      <w:proofErr w:type="gramEnd"/>
+    </w:p>
+    <w:p>
+      <w:pPr>
+        <w:pStyle w:val="PrformatHTML"/>
+        <w:shd w:val="clear" w:color="auto" w:fill="2B2B2B"/>
+        <w:rPr>
+          <w:rFonts w:ascii="Source Code Pro" w:hAnsi="Source Code Pro"/>
+          <w:color w:val="A9B7C6"/>
+          <w:lang w:val="en-US"/>
+        </w:rPr>
+      </w:pPr>
+      <w:r>
+        <w:rPr>
+          <w:rFonts w:ascii="Source Code Pro" w:hAnsi="Source Code Pro"/>
+          <w:b/>
+          <w:bCs/>
+          <w:color w:val="CC7832"/>
+          <w:shd w:val="clear" w:color="auto" w:fill="232525"/>
+          <w:lang w:val="en-US"/>
+        </w:rPr>
+        <w:t xml:space="preserve">class </w:t>
+      </w:r>
+      <w:r>
+        <w:rPr>
+          <w:rFonts w:ascii="Source Code Pro" w:hAnsi="Source Code Pro"/>
+          <w:color w:val="A9B7C6"/>
+          <w:shd w:val="clear" w:color="auto" w:fill="232525"/>
+          <w:lang w:val="en-US"/>
+        </w:rPr>
+        <w:t>Publisher</w:t>
+      </w:r>
+      <w:r>
+        <w:rPr>
+          <w:rFonts w:ascii="Source Code Pro" w:hAnsi="Source Code Pro"/>
+          <w:color w:val="A9B7C6"/>
+          <w:shd w:val="clear" w:color="auto" w:fill="232525"/>
+          <w:lang w:val="en-US"/>
+        </w:rPr>
+        <w:br/>
+        <w:t>{</w:t>
+      </w:r>
+      <w:r>
+        <w:rPr>
+          <w:rFonts w:ascii="Source Code Pro" w:hAnsi="Source Code Pro"/>
+          <w:color w:val="A9B7C6"/>
+          <w:shd w:val="clear" w:color="auto" w:fill="232525"/>
+          <w:lang w:val="en-US"/>
+        </w:rPr>
+        <w:br/>
+        <w:t xml:space="preserve">    </w:t>
+      </w:r>
+      <w:r>
+        <w:rPr>
+          <w:rFonts w:ascii="Source Code Pro" w:hAnsi="Source Code Pro"/>
+          <w:i/>
+          <w:iCs/>
+          <w:color w:val="629755"/>
+          <w:shd w:val="clear" w:color="auto" w:fill="232525"/>
+          <w:lang w:val="en-US"/>
+        </w:rPr>
+        <w:t>/**</w:t>
+      </w:r>
+      <w:r>
+        <w:rPr>
+          <w:rFonts w:ascii="Source Code Pro" w:hAnsi="Source Code Pro"/>
+          <w:i/>
+          <w:iCs/>
+          <w:color w:val="629755"/>
+          <w:shd w:val="clear" w:color="auto" w:fill="232525"/>
+          <w:lang w:val="en-US"/>
+        </w:rPr>
+        <w:br/>
+        <w:t xml:space="preserve">     * </w:t>
+      </w:r>
+      <w:r>
+        <w:rPr>
+          <w:rFonts w:ascii="Source Code Pro" w:hAnsi="Source Code Pro"/>
+          <w:b/>
+          <w:bCs/>
+          <w:i/>
+          <w:iCs/>
+          <w:color w:val="629755"/>
+          <w:shd w:val="clear" w:color="auto" w:fill="232525"/>
+          <w:lang w:val="en-US"/>
+        </w:rPr>
+        <w:t>@</w:t>
+      </w:r>
+      <w:proofErr w:type="spellStart"/>
+      <w:r>
+        <w:rPr>
+          <w:rFonts w:ascii="Source Code Pro" w:hAnsi="Source Code Pro"/>
+          <w:b/>
+          <w:bCs/>
+          <w:i/>
+          <w:iCs/>
+          <w:color w:val="629755"/>
+          <w:shd w:val="clear" w:color="auto" w:fill="232525"/>
+          <w:lang w:val="en-US"/>
+        </w:rPr>
+        <w:t>var</w:t>
+      </w:r>
+      <w:proofErr w:type="spellEnd"/>
+      <w:r>
+        <w:rPr>
+          <w:rFonts w:ascii="Source Code Pro" w:hAnsi="Source Code Pro"/>
+          <w:b/>
+          <w:bCs/>
+          <w:i/>
+          <w:iCs/>
+          <w:color w:val="629755"/>
+          <w:shd w:val="clear" w:color="auto" w:fill="232525"/>
+          <w:lang w:val="en-US"/>
+        </w:rPr>
+        <w:t xml:space="preserve"> </w:t>
+      </w:r>
+      <w:proofErr w:type="spellStart"/>
+      <w:r>
+        <w:rPr>
+          <w:rFonts w:ascii="Source Code Pro" w:hAnsi="Source Code Pro"/>
+          <w:i/>
+          <w:iCs/>
+          <w:color w:val="629755"/>
+          <w:shd w:val="clear" w:color="auto" w:fill="232525"/>
+          <w:lang w:val="en-US"/>
+        </w:rPr>
+        <w:t>ArrayCollection</w:t>
+      </w:r>
+      <w:proofErr w:type="spellEnd"/>
+      <w:r>
+        <w:rPr>
+          <w:rFonts w:ascii="Source Code Pro" w:hAnsi="Source Code Pro"/>
+          <w:i/>
+          <w:iCs/>
+          <w:color w:val="629755"/>
+          <w:shd w:val="clear" w:color="auto" w:fill="232525"/>
+          <w:lang w:val="en-US"/>
+        </w:rPr>
+        <w:br/>
+        <w:t xml:space="preserve">     * </w:t>
+      </w:r>
+      <w:r>
+        <w:rPr>
+          <w:rFonts w:ascii="Source Code Pro" w:hAnsi="Source Code Pro"/>
+          <w:b/>
+          <w:bCs/>
+          <w:i/>
+          <w:iCs/>
+          <w:color w:val="629755"/>
+          <w:shd w:val="clear" w:color="auto" w:fill="232525"/>
+          <w:lang w:val="en-US"/>
+        </w:rPr>
+        <w:t>@ORM\</w:t>
+      </w:r>
+      <w:proofErr w:type="spellStart"/>
+      <w:r>
+        <w:rPr>
+          <w:rFonts w:ascii="Source Code Pro" w:hAnsi="Source Code Pro"/>
+          <w:b/>
+          <w:bCs/>
+          <w:i/>
+          <w:iCs/>
+          <w:color w:val="629755"/>
+          <w:shd w:val="clear" w:color="auto" w:fill="232525"/>
+          <w:lang w:val="en-US"/>
+        </w:rPr>
+        <w:t>OneToMany</w:t>
+      </w:r>
+      <w:proofErr w:type="spellEnd"/>
+      <w:r>
+        <w:rPr>
+          <w:rFonts w:ascii="Source Code Pro" w:hAnsi="Source Code Pro"/>
+          <w:i/>
+          <w:iCs/>
+          <w:color w:val="629755"/>
+          <w:shd w:val="clear" w:color="auto" w:fill="232525"/>
+          <w:lang w:val="en-US"/>
+        </w:rPr>
+        <w:t>(</w:t>
+      </w:r>
+      <w:proofErr w:type="spellStart"/>
+      <w:r>
+        <w:rPr>
+          <w:rFonts w:ascii="Source Code Pro" w:hAnsi="Source Code Pro"/>
+          <w:i/>
+          <w:iCs/>
+          <w:color w:val="629755"/>
+          <w:shd w:val="clear" w:color="auto" w:fill="232525"/>
+          <w:lang w:val="en-US"/>
+        </w:rPr>
+        <w:t>targetEntity</w:t>
+      </w:r>
+      <w:proofErr w:type="spellEnd"/>
+      <w:r>
+        <w:rPr>
+          <w:rFonts w:ascii="Source Code Pro" w:hAnsi="Source Code Pro"/>
+          <w:i/>
+          <w:iCs/>
+          <w:color w:val="629755"/>
+          <w:shd w:val="clear" w:color="auto" w:fill="232525"/>
+          <w:lang w:val="en-US"/>
+        </w:rPr>
+        <w:t>="</w:t>
+      </w:r>
+      <w:proofErr w:type="spellStart"/>
+      <w:r>
+        <w:rPr>
+          <w:rFonts w:ascii="Source Code Pro" w:hAnsi="Source Code Pro"/>
+          <w:i/>
+          <w:iCs/>
+          <w:color w:val="629755"/>
+          <w:shd w:val="clear" w:color="auto" w:fill="232525"/>
+          <w:lang w:val="en-US"/>
+        </w:rPr>
+        <w:t>AppBundle</w:t>
+      </w:r>
+      <w:proofErr w:type="spellEnd"/>
+      <w:r>
+        <w:rPr>
+          <w:rFonts w:ascii="Source Code Pro" w:hAnsi="Source Code Pro"/>
+          <w:i/>
+          <w:iCs/>
+          <w:color w:val="629755"/>
+          <w:shd w:val="clear" w:color="auto" w:fill="232525"/>
+          <w:lang w:val="en-US"/>
+        </w:rPr>
+        <w:t xml:space="preserve">\Entity\Book", </w:t>
+      </w:r>
+      <w:proofErr w:type="spellStart"/>
+      <w:r>
+        <w:rPr>
+          <w:rFonts w:ascii="Source Code Pro" w:hAnsi="Source Code Pro"/>
+          <w:i/>
+          <w:iCs/>
+          <w:color w:val="629755"/>
+          <w:shd w:val="clear" w:color="auto" w:fill="232525"/>
+          <w:lang w:val="en-US"/>
+        </w:rPr>
+        <w:t>mappedBy</w:t>
+      </w:r>
+      <w:proofErr w:type="spellEnd"/>
+      <w:r>
+        <w:rPr>
+          <w:rFonts w:ascii="Source Code Pro" w:hAnsi="Source Code Pro"/>
+          <w:i/>
+          <w:iCs/>
+          <w:color w:val="629755"/>
+          <w:shd w:val="clear" w:color="auto" w:fill="232525"/>
+          <w:lang w:val="en-US"/>
+        </w:rPr>
+        <w:t>="publisher")</w:t>
+      </w:r>
+      <w:r>
+        <w:rPr>
+          <w:rFonts w:ascii="Source Code Pro" w:hAnsi="Source Code Pro"/>
+          <w:i/>
+          <w:iCs/>
+          <w:color w:val="629755"/>
+          <w:shd w:val="clear" w:color="auto" w:fill="232525"/>
+          <w:lang w:val="en-US"/>
+        </w:rPr>
+        <w:br/>
+        <w:t xml:space="preserve">     */</w:t>
+      </w:r>
+      <w:r>
+        <w:rPr>
+          <w:rFonts w:ascii="Source Code Pro" w:hAnsi="Source Code Pro"/>
+          <w:i/>
+          <w:iCs/>
+          <w:color w:val="629755"/>
+          <w:shd w:val="clear" w:color="auto" w:fill="232525"/>
+          <w:lang w:val="en-US"/>
+        </w:rPr>
+        <w:br/>
+        <w:t xml:space="preserve">    </w:t>
+      </w:r>
+      <w:r>
+        <w:rPr>
+          <w:rFonts w:ascii="Source Code Pro" w:hAnsi="Source Code Pro"/>
+          <w:b/>
+          <w:bCs/>
+          <w:color w:val="CC7832"/>
+          <w:shd w:val="clear" w:color="auto" w:fill="232525"/>
+          <w:lang w:val="en-US"/>
+        </w:rPr>
+        <w:t xml:space="preserve">private </w:t>
+      </w:r>
+      <w:r>
+        <w:rPr>
+          <w:rFonts w:ascii="Source Code Pro" w:hAnsi="Source Code Pro"/>
+          <w:color w:val="9876AA"/>
+          <w:shd w:val="clear" w:color="auto" w:fill="232525"/>
+          <w:lang w:val="en-US"/>
+        </w:rPr>
+        <w:t>$books</w:t>
+      </w:r>
+      <w:r>
+        <w:rPr>
+          <w:rFonts w:ascii="Source Code Pro" w:hAnsi="Source Code Pro"/>
+          <w:color w:val="CC7832"/>
+          <w:shd w:val="clear" w:color="auto" w:fill="232525"/>
+          <w:lang w:val="en-US"/>
+        </w:rPr>
+        <w:t>;</w:t>
+      </w:r>
+      <w:r>
+        <w:rPr>
+          <w:rFonts w:ascii="Source Code Pro" w:hAnsi="Source Code Pro"/>
+          <w:color w:val="CC7832"/>
+          <w:shd w:val="clear" w:color="auto" w:fill="232525"/>
+          <w:lang w:val="en-US"/>
+        </w:rPr>
+        <w:br/>
+      </w:r>
+      <w:r>
+        <w:rPr>
+          <w:rFonts w:ascii="Source Code Pro" w:hAnsi="Source Code Pro"/>
+          <w:color w:val="A9B7C6"/>
+          <w:shd w:val="clear" w:color="auto" w:fill="232525"/>
+          <w:lang w:val="en-US"/>
+        </w:rPr>
+        <w:t>}</w:t>
+      </w:r>
+      <w:r>
+        <w:rPr>
+          <w:rFonts w:ascii="Source Code Pro" w:hAnsi="Source Code Pro"/>
+          <w:color w:val="A9B7C6"/>
+          <w:shd w:val="clear" w:color="auto" w:fill="232525"/>
+          <w:lang w:val="en-US"/>
+        </w:rPr>
+        <w:br/>
+      </w:r>
+      <w:r>
+        <w:rPr>
+          <w:rFonts w:ascii="Source Code Pro" w:hAnsi="Source Code Pro"/>
+          <w:color w:val="A9B7C6"/>
+          <w:shd w:val="clear" w:color="auto" w:fill="232525"/>
+          <w:lang w:val="en-US"/>
+        </w:rPr>
+        <w:br/>
+      </w:r>
+      <w:r>
+        <w:rPr>
+          <w:rFonts w:ascii="Source Code Pro" w:hAnsi="Source Code Pro"/>
+          <w:b/>
+          <w:bCs/>
+          <w:color w:val="CC7832"/>
+          <w:shd w:val="clear" w:color="auto" w:fill="232525"/>
+          <w:lang w:val="en-US"/>
+        </w:rPr>
+        <w:t xml:space="preserve">class </w:t>
+      </w:r>
+      <w:r>
+        <w:rPr>
+          <w:rFonts w:ascii="Source Code Pro" w:hAnsi="Source Code Pro"/>
+          <w:color w:val="A9B7C6"/>
+          <w:shd w:val="clear" w:color="auto" w:fill="232525"/>
+          <w:lang w:val="en-US"/>
+        </w:rPr>
+        <w:t>Book</w:t>
+      </w:r>
+      <w:r>
+        <w:rPr>
+          <w:rFonts w:ascii="Source Code Pro" w:hAnsi="Source Code Pro"/>
+          <w:color w:val="A9B7C6"/>
+          <w:shd w:val="clear" w:color="auto" w:fill="232525"/>
+          <w:lang w:val="en-US"/>
+        </w:rPr>
+        <w:br/>
+        <w:t>{</w:t>
+      </w:r>
+      <w:r>
+        <w:rPr>
+          <w:rFonts w:ascii="Source Code Pro" w:hAnsi="Source Code Pro"/>
+          <w:color w:val="A9B7C6"/>
+          <w:shd w:val="clear" w:color="auto" w:fill="232525"/>
+          <w:lang w:val="en-US"/>
+        </w:rPr>
+        <w:br/>
+        <w:t xml:space="preserve">    </w:t>
+      </w:r>
+      <w:r>
+        <w:rPr>
+          <w:rFonts w:ascii="Source Code Pro" w:hAnsi="Source Code Pro"/>
+          <w:i/>
+          <w:iCs/>
+          <w:color w:val="629755"/>
+          <w:shd w:val="clear" w:color="auto" w:fill="232525"/>
+          <w:lang w:val="en-US"/>
+        </w:rPr>
+        <w:t>/**</w:t>
+      </w:r>
+      <w:r>
+        <w:rPr>
+          <w:rFonts w:ascii="Source Code Pro" w:hAnsi="Source Code Pro"/>
+          <w:i/>
+          <w:iCs/>
+          <w:color w:val="629755"/>
+          <w:shd w:val="clear" w:color="auto" w:fill="232525"/>
+          <w:lang w:val="en-US"/>
+        </w:rPr>
+        <w:br/>
+        <w:t xml:space="preserve">     * </w:t>
+      </w:r>
+      <w:r>
+        <w:rPr>
+          <w:rFonts w:ascii="Source Code Pro" w:hAnsi="Source Code Pro"/>
+          <w:b/>
+          <w:bCs/>
+          <w:i/>
+          <w:iCs/>
+          <w:color w:val="629755"/>
+          <w:shd w:val="clear" w:color="auto" w:fill="232525"/>
+          <w:lang w:val="en-US"/>
+        </w:rPr>
+        <w:t>@</w:t>
+      </w:r>
+      <w:proofErr w:type="spellStart"/>
+      <w:r>
+        <w:rPr>
+          <w:rFonts w:ascii="Source Code Pro" w:hAnsi="Source Code Pro"/>
+          <w:b/>
+          <w:bCs/>
+          <w:i/>
+          <w:iCs/>
+          <w:color w:val="629755"/>
+          <w:shd w:val="clear" w:color="auto" w:fill="232525"/>
+          <w:lang w:val="en-US"/>
+        </w:rPr>
+        <w:t>var</w:t>
+      </w:r>
+      <w:proofErr w:type="spellEnd"/>
+      <w:r>
+        <w:rPr>
+          <w:rFonts w:ascii="Source Code Pro" w:hAnsi="Source Code Pro"/>
+          <w:b/>
+          <w:bCs/>
+          <w:i/>
+          <w:iCs/>
+          <w:color w:val="629755"/>
+          <w:shd w:val="clear" w:color="auto" w:fill="232525"/>
+          <w:lang w:val="en-US"/>
+        </w:rPr>
+        <w:t xml:space="preserve"> </w:t>
+      </w:r>
+      <w:r>
+        <w:rPr>
+          <w:rFonts w:ascii="Source Code Pro" w:hAnsi="Source Code Pro"/>
+          <w:i/>
+          <w:iCs/>
+          <w:color w:val="629755"/>
+          <w:shd w:val="clear" w:color="auto" w:fill="232525"/>
+          <w:lang w:val="en-US"/>
+        </w:rPr>
+        <w:t>Publisher</w:t>
+      </w:r>
+      <w:r>
+        <w:rPr>
+          <w:rFonts w:ascii="Source Code Pro" w:hAnsi="Source Code Pro"/>
+          <w:i/>
+          <w:iCs/>
+          <w:color w:val="629755"/>
+          <w:shd w:val="clear" w:color="auto" w:fill="232525"/>
+          <w:lang w:val="en-US"/>
+        </w:rPr>
+        <w:br/>
+        <w:t xml:space="preserve">     * </w:t>
+      </w:r>
+      <w:r>
+        <w:rPr>
+          <w:rFonts w:ascii="Source Code Pro" w:hAnsi="Source Code Pro"/>
+          <w:b/>
+          <w:bCs/>
+          <w:i/>
+          <w:iCs/>
+          <w:color w:val="629755"/>
+          <w:shd w:val="clear" w:color="auto" w:fill="232525"/>
+          <w:lang w:val="en-US"/>
+        </w:rPr>
+        <w:t>@ORM\</w:t>
+      </w:r>
+      <w:proofErr w:type="spellStart"/>
+      <w:r>
+        <w:rPr>
+          <w:rFonts w:ascii="Source Code Pro" w:hAnsi="Source Code Pro"/>
+          <w:b/>
+          <w:bCs/>
+          <w:i/>
+          <w:iCs/>
+          <w:color w:val="629755"/>
+          <w:shd w:val="clear" w:color="auto" w:fill="232525"/>
+          <w:lang w:val="en-US"/>
+        </w:rPr>
+        <w:t>ManyToOne</w:t>
+      </w:r>
+      <w:proofErr w:type="spellEnd"/>
+      <w:r>
+        <w:rPr>
+          <w:rFonts w:ascii="Source Code Pro" w:hAnsi="Source Code Pro"/>
+          <w:i/>
+          <w:iCs/>
+          <w:color w:val="629755"/>
+          <w:shd w:val="clear" w:color="auto" w:fill="232525"/>
+          <w:lang w:val="en-US"/>
+        </w:rPr>
+        <w:t>(</w:t>
+      </w:r>
+      <w:proofErr w:type="spellStart"/>
+      <w:r>
+        <w:rPr>
+          <w:rFonts w:ascii="Source Code Pro" w:hAnsi="Source Code Pro"/>
+          <w:i/>
+          <w:iCs/>
+          <w:color w:val="629755"/>
+          <w:shd w:val="clear" w:color="auto" w:fill="232525"/>
+          <w:lang w:val="en-US"/>
+        </w:rPr>
+        <w:t>targetEntity</w:t>
+      </w:r>
+      <w:proofErr w:type="spellEnd"/>
+      <w:r>
+        <w:rPr>
+          <w:rFonts w:ascii="Source Code Pro" w:hAnsi="Source Code Pro"/>
+          <w:i/>
+          <w:iCs/>
+          <w:color w:val="629755"/>
+          <w:shd w:val="clear" w:color="auto" w:fill="232525"/>
+          <w:lang w:val="en-US"/>
+        </w:rPr>
+        <w:t>="</w:t>
+      </w:r>
+      <w:proofErr w:type="spellStart"/>
+      <w:r>
+        <w:rPr>
+          <w:rFonts w:ascii="Source Code Pro" w:hAnsi="Source Code Pro"/>
+          <w:i/>
+          <w:iCs/>
+          <w:color w:val="629755"/>
+          <w:shd w:val="clear" w:color="auto" w:fill="232525"/>
+          <w:lang w:val="en-US"/>
+        </w:rPr>
+        <w:t>AppBundle</w:t>
+      </w:r>
+      <w:proofErr w:type="spellEnd"/>
+      <w:r>
+        <w:rPr>
+          <w:rFonts w:ascii="Source Code Pro" w:hAnsi="Source Code Pro"/>
+          <w:i/>
+          <w:iCs/>
+          <w:color w:val="629755"/>
+          <w:shd w:val="clear" w:color="auto" w:fill="232525"/>
+          <w:lang w:val="en-US"/>
+        </w:rPr>
+        <w:t xml:space="preserve">\Entity\Publisher", </w:t>
+      </w:r>
+      <w:proofErr w:type="spellStart"/>
+      <w:r>
+        <w:rPr>
+          <w:rFonts w:ascii="Source Code Pro" w:hAnsi="Source Code Pro"/>
+          <w:i/>
+          <w:iCs/>
+          <w:color w:val="629755"/>
+          <w:shd w:val="clear" w:color="auto" w:fill="232525"/>
+          <w:lang w:val="en-US"/>
+        </w:rPr>
+        <w:t>inversedBy</w:t>
+      </w:r>
+      <w:proofErr w:type="spellEnd"/>
+      <w:r>
+        <w:rPr>
+          <w:rFonts w:ascii="Source Code Pro" w:hAnsi="Source Code Pro"/>
+          <w:i/>
+          <w:iCs/>
+          <w:color w:val="629755"/>
+          <w:shd w:val="clear" w:color="auto" w:fill="232525"/>
+          <w:lang w:val="en-US"/>
+        </w:rPr>
+        <w:t>="books", cascade={"persist"})</w:t>
+      </w:r>
+      <w:r>
+        <w:rPr>
+          <w:rFonts w:ascii="Source Code Pro" w:hAnsi="Source Code Pro"/>
+          <w:i/>
+          <w:iCs/>
+          <w:color w:val="629755"/>
+          <w:shd w:val="clear" w:color="auto" w:fill="232525"/>
+          <w:lang w:val="en-US"/>
+        </w:rPr>
+        <w:br/>
+        <w:t xml:space="preserve">     * </w:t>
+      </w:r>
+      <w:r>
+        <w:rPr>
+          <w:rFonts w:ascii="Source Code Pro" w:hAnsi="Source Code Pro"/>
+          <w:b/>
+          <w:bCs/>
+          <w:i/>
+          <w:iCs/>
+          <w:color w:val="629755"/>
+          <w:shd w:val="clear" w:color="auto" w:fill="232525"/>
+          <w:lang w:val="en-US"/>
+        </w:rPr>
+        <w:t>@ORM\</w:t>
+      </w:r>
+      <w:proofErr w:type="spellStart"/>
+      <w:r>
+        <w:rPr>
+          <w:rFonts w:ascii="Source Code Pro" w:hAnsi="Source Code Pro"/>
+          <w:b/>
+          <w:bCs/>
+          <w:i/>
+          <w:iCs/>
+          <w:color w:val="629755"/>
+          <w:shd w:val="clear" w:color="auto" w:fill="232525"/>
+          <w:lang w:val="en-US"/>
+        </w:rPr>
+        <w:t>JoinColumn</w:t>
+      </w:r>
+      <w:proofErr w:type="spellEnd"/>
+      <w:r>
+        <w:rPr>
+          <w:rFonts w:ascii="Source Code Pro" w:hAnsi="Source Code Pro"/>
+          <w:i/>
+          <w:iCs/>
+          <w:color w:val="629755"/>
+          <w:shd w:val="clear" w:color="auto" w:fill="232525"/>
+          <w:lang w:val="en-US"/>
+        </w:rPr>
+        <w:t>(</w:t>
+      </w:r>
+      <w:proofErr w:type="spellStart"/>
+      <w:r>
+        <w:rPr>
+          <w:rFonts w:ascii="Source Code Pro" w:hAnsi="Source Code Pro"/>
+          <w:i/>
+          <w:iCs/>
+          <w:color w:val="629755"/>
+          <w:shd w:val="clear" w:color="auto" w:fill="232525"/>
+          <w:lang w:val="en-US"/>
+        </w:rPr>
+        <w:t>nullable</w:t>
+      </w:r>
+      <w:proofErr w:type="spellEnd"/>
+      <w:r>
+        <w:rPr>
+          <w:rFonts w:ascii="Source Code Pro" w:hAnsi="Source Code Pro"/>
+          <w:i/>
+          <w:iCs/>
+          <w:color w:val="629755"/>
+          <w:shd w:val="clear" w:color="auto" w:fill="232525"/>
+          <w:lang w:val="en-US"/>
+        </w:rPr>
+        <w:t>=false)</w:t>
+      </w:r>
+      <w:r>
+        <w:rPr>
+          <w:rFonts w:ascii="Source Code Pro" w:hAnsi="Source Code Pro"/>
+          <w:i/>
+          <w:iCs/>
+          <w:color w:val="629755"/>
+          <w:shd w:val="clear" w:color="auto" w:fill="232525"/>
+          <w:lang w:val="en-US"/>
+        </w:rPr>
+        <w:br/>
+        <w:t xml:space="preserve">     */</w:t>
+      </w:r>
+      <w:r>
+        <w:rPr>
+          <w:rFonts w:ascii="Source Code Pro" w:hAnsi="Source Code Pro"/>
+          <w:i/>
+          <w:iCs/>
+          <w:color w:val="629755"/>
+          <w:shd w:val="clear" w:color="auto" w:fill="232525"/>
+          <w:lang w:val="en-US"/>
+        </w:rPr>
+        <w:br/>
+        <w:t xml:space="preserve">    </w:t>
+      </w:r>
+      <w:r>
+        <w:rPr>
+          <w:rFonts w:ascii="Source Code Pro" w:hAnsi="Source Code Pro"/>
+          <w:b/>
+          <w:bCs/>
+          <w:color w:val="CC7832"/>
+          <w:shd w:val="clear" w:color="auto" w:fill="232525"/>
+          <w:lang w:val="en-US"/>
+        </w:rPr>
+        <w:t xml:space="preserve">private </w:t>
+      </w:r>
+      <w:r>
+        <w:rPr>
+          <w:rFonts w:ascii="Source Code Pro" w:hAnsi="Source Code Pro"/>
+          <w:color w:val="9876AA"/>
+          <w:shd w:val="clear" w:color="auto" w:fill="232525"/>
+          <w:lang w:val="en-US"/>
+        </w:rPr>
+        <w:t>$publisher</w:t>
+      </w:r>
+      <w:r>
+        <w:rPr>
+          <w:rFonts w:ascii="Source Code Pro" w:hAnsi="Source Code Pro"/>
+          <w:color w:val="CC7832"/>
+          <w:shd w:val="clear" w:color="auto" w:fill="232525"/>
+          <w:lang w:val="en-US"/>
+        </w:rPr>
+        <w:t>;</w:t>
+      </w:r>
+      <w:r>
+        <w:rPr>
+          <w:rFonts w:ascii="Source Code Pro" w:hAnsi="Source Code Pro"/>
+          <w:color w:val="CC7832"/>
+          <w:shd w:val="clear" w:color="auto" w:fill="232525"/>
+          <w:lang w:val="en-US"/>
+        </w:rPr>
+        <w:br/>
+      </w:r>
+      <w:r>
+        <w:rPr>
+          <w:rFonts w:ascii="Source Code Pro" w:hAnsi="Source Code Pro"/>
+          <w:color w:val="CC7832"/>
+          <w:shd w:val="clear" w:color="auto" w:fill="232525"/>
+          <w:lang w:val="en-US"/>
+        </w:rPr>
+        <w:br/>
+        <w:t xml:space="preserve">    </w:t>
+      </w:r>
+      <w:r>
+        <w:rPr>
+          <w:rFonts w:ascii="Source Code Pro" w:hAnsi="Source Code Pro"/>
+          <w:i/>
+          <w:iCs/>
+          <w:color w:val="629755"/>
+          <w:shd w:val="clear" w:color="auto" w:fill="232525"/>
+          <w:lang w:val="en-US"/>
+        </w:rPr>
+        <w:t>/**</w:t>
+      </w:r>
+      <w:r>
+        <w:rPr>
+          <w:rFonts w:ascii="Source Code Pro" w:hAnsi="Source Code Pro"/>
+          <w:i/>
+          <w:iCs/>
+          <w:color w:val="629755"/>
+          <w:shd w:val="clear" w:color="auto" w:fill="232525"/>
+          <w:lang w:val="en-US"/>
+        </w:rPr>
+        <w:br/>
+        <w:t xml:space="preserve">     * </w:t>
+      </w:r>
+      <w:r>
+        <w:rPr>
+          <w:rFonts w:ascii="Source Code Pro" w:hAnsi="Source Code Pro"/>
+          <w:b/>
+          <w:bCs/>
+          <w:i/>
+          <w:iCs/>
+          <w:color w:val="629755"/>
+          <w:shd w:val="clear" w:color="auto" w:fill="232525"/>
+          <w:lang w:val="en-US"/>
+        </w:rPr>
+        <w:t>@</w:t>
+      </w:r>
+      <w:proofErr w:type="spellStart"/>
+      <w:r>
+        <w:rPr>
+          <w:rFonts w:ascii="Source Code Pro" w:hAnsi="Source Code Pro"/>
+          <w:b/>
+          <w:bCs/>
+          <w:i/>
+          <w:iCs/>
+          <w:color w:val="629755"/>
+          <w:shd w:val="clear" w:color="auto" w:fill="232525"/>
+          <w:lang w:val="en-US"/>
+        </w:rPr>
+        <w:t>var</w:t>
+      </w:r>
+      <w:proofErr w:type="spellEnd"/>
+      <w:r>
+        <w:rPr>
+          <w:rFonts w:ascii="Source Code Pro" w:hAnsi="Source Code Pro"/>
+          <w:b/>
+          <w:bCs/>
+          <w:i/>
+          <w:iCs/>
+          <w:color w:val="629755"/>
+          <w:shd w:val="clear" w:color="auto" w:fill="232525"/>
+          <w:lang w:val="en-US"/>
+        </w:rPr>
+        <w:t xml:space="preserve"> </w:t>
+      </w:r>
+      <w:proofErr w:type="spellStart"/>
+      <w:r>
+        <w:rPr>
+          <w:rFonts w:ascii="Source Code Pro" w:hAnsi="Source Code Pro"/>
+          <w:i/>
+          <w:iCs/>
+          <w:color w:val="629755"/>
+          <w:shd w:val="clear" w:color="auto" w:fill="232525"/>
+          <w:lang w:val="en-US"/>
+        </w:rPr>
+        <w:t>ArrayCollection</w:t>
+      </w:r>
+      <w:proofErr w:type="spellEnd"/>
+      <w:r>
+        <w:rPr>
+          <w:rFonts w:ascii="Source Code Pro" w:hAnsi="Source Code Pro"/>
+          <w:i/>
+          <w:iCs/>
+          <w:color w:val="629755"/>
+          <w:shd w:val="clear" w:color="auto" w:fill="232525"/>
+          <w:lang w:val="en-US"/>
+        </w:rPr>
+        <w:br/>
+        <w:t xml:space="preserve">     * </w:t>
+      </w:r>
+      <w:r>
+        <w:rPr>
+          <w:rFonts w:ascii="Source Code Pro" w:hAnsi="Source Code Pro"/>
+          <w:b/>
+          <w:bCs/>
+          <w:i/>
+          <w:iCs/>
+          <w:color w:val="629755"/>
+          <w:shd w:val="clear" w:color="auto" w:fill="232525"/>
+          <w:lang w:val="en-US"/>
+        </w:rPr>
+        <w:t>@ORM\</w:t>
+      </w:r>
+      <w:proofErr w:type="spellStart"/>
+      <w:r>
+        <w:rPr>
+          <w:rFonts w:ascii="Source Code Pro" w:hAnsi="Source Code Pro"/>
+          <w:b/>
+          <w:bCs/>
+          <w:i/>
+          <w:iCs/>
+          <w:color w:val="629755"/>
+          <w:shd w:val="clear" w:color="auto" w:fill="232525"/>
+          <w:lang w:val="en-US"/>
+        </w:rPr>
+        <w:t>ManyToMany</w:t>
+      </w:r>
+      <w:proofErr w:type="spellEnd"/>
+      <w:r>
+        <w:rPr>
+          <w:rFonts w:ascii="Source Code Pro" w:hAnsi="Source Code Pro"/>
+          <w:i/>
+          <w:iCs/>
+          <w:color w:val="629755"/>
+          <w:shd w:val="clear" w:color="auto" w:fill="232525"/>
+          <w:lang w:val="en-US"/>
+        </w:rPr>
+        <w:t>(</w:t>
+      </w:r>
+      <w:proofErr w:type="spellStart"/>
+      <w:r>
+        <w:rPr>
+          <w:rFonts w:ascii="Source Code Pro" w:hAnsi="Source Code Pro"/>
+          <w:i/>
+          <w:iCs/>
+          <w:color w:val="629755"/>
+          <w:shd w:val="clear" w:color="auto" w:fill="232525"/>
+          <w:lang w:val="en-US"/>
+        </w:rPr>
+        <w:t>targetEntity</w:t>
+      </w:r>
+      <w:proofErr w:type="spellEnd"/>
+      <w:r>
+        <w:rPr>
+          <w:rFonts w:ascii="Source Code Pro" w:hAnsi="Source Code Pro"/>
+          <w:i/>
+          <w:iCs/>
+          <w:color w:val="629755"/>
+          <w:shd w:val="clear" w:color="auto" w:fill="232525"/>
+          <w:lang w:val="en-US"/>
+        </w:rPr>
+        <w:t>="</w:t>
+      </w:r>
+      <w:proofErr w:type="spellStart"/>
+      <w:r>
+        <w:rPr>
+          <w:rFonts w:ascii="Source Code Pro" w:hAnsi="Source Code Pro"/>
+          <w:i/>
+          <w:iCs/>
+          <w:color w:val="629755"/>
+          <w:shd w:val="clear" w:color="auto" w:fill="232525"/>
+          <w:lang w:val="en-US"/>
+        </w:rPr>
+        <w:t>AppBundle</w:t>
+      </w:r>
+      <w:proofErr w:type="spellEnd"/>
+      <w:r>
+        <w:rPr>
+          <w:rFonts w:ascii="Source Code Pro" w:hAnsi="Source Code Pro"/>
+          <w:i/>
+          <w:iCs/>
+          <w:color w:val="629755"/>
+          <w:shd w:val="clear" w:color="auto" w:fill="232525"/>
+          <w:lang w:val="en-US"/>
+        </w:rPr>
+        <w:t xml:space="preserve">\Entity\Author", </w:t>
+      </w:r>
+      <w:proofErr w:type="spellStart"/>
+      <w:r>
+        <w:rPr>
+          <w:rFonts w:ascii="Source Code Pro" w:hAnsi="Source Code Pro"/>
+          <w:i/>
+          <w:iCs/>
+          <w:color w:val="629755"/>
+          <w:shd w:val="clear" w:color="auto" w:fill="232525"/>
+          <w:lang w:val="en-US"/>
+        </w:rPr>
+        <w:t>inversedB</w:t>
+      </w:r>
+      <w:r>
+        <w:rPr>
+          <w:rFonts w:ascii="Source Code Pro" w:hAnsi="Source Code Pro"/>
+          <w:i/>
+          <w:iCs/>
+          <w:color w:val="629755"/>
+          <w:shd w:val="clear" w:color="auto" w:fill="232525"/>
+          <w:lang w:val="en-US"/>
+        </w:rPr>
+        <w:t>y</w:t>
+      </w:r>
+      <w:proofErr w:type="spellEnd"/>
+      <w:r>
+        <w:rPr>
+          <w:rFonts w:ascii="Source Code Pro" w:hAnsi="Source Code Pro"/>
+          <w:i/>
+          <w:iCs/>
+          <w:color w:val="629755"/>
+          <w:shd w:val="clear" w:color="auto" w:fill="232525"/>
+          <w:lang w:val="en-US"/>
+        </w:rPr>
+        <w:t>="books", cascade={"persist"})</w:t>
+      </w:r>
+      <w:r>
+        <w:rPr>
+          <w:rFonts w:ascii="Source Code Pro" w:hAnsi="Source Code Pro"/>
+          <w:i/>
+          <w:iCs/>
+          <w:color w:val="629755"/>
+          <w:shd w:val="clear" w:color="auto" w:fill="232525"/>
+          <w:lang w:val="en-US"/>
+        </w:rPr>
+        <w:br/>
+        <w:t xml:space="preserve">     */</w:t>
+      </w:r>
+      <w:r>
+        <w:rPr>
+          <w:rFonts w:ascii="Source Code Pro" w:hAnsi="Source Code Pro"/>
+          <w:i/>
+          <w:iCs/>
+          <w:color w:val="629755"/>
+          <w:shd w:val="clear" w:color="auto" w:fill="232525"/>
+          <w:lang w:val="en-US"/>
+        </w:rPr>
+        <w:br/>
+        <w:t xml:space="preserve">    </w:t>
+      </w:r>
+      <w:r>
+        <w:rPr>
+          <w:rFonts w:ascii="Source Code Pro" w:hAnsi="Source Code Pro"/>
+          <w:b/>
+          <w:bCs/>
+          <w:color w:val="CC7832"/>
+          <w:shd w:val="clear" w:color="auto" w:fill="232525"/>
+          <w:lang w:val="en-US"/>
+        </w:rPr>
+        <w:t xml:space="preserve">private </w:t>
+      </w:r>
+      <w:r>
+        <w:rPr>
+          <w:rFonts w:ascii="Source Code Pro" w:hAnsi="Source Code Pro"/>
+          <w:color w:val="9876AA"/>
+          <w:shd w:val="clear" w:color="auto" w:fill="232525"/>
+          <w:lang w:val="en-US"/>
+        </w:rPr>
+        <w:t>$authors</w:t>
+      </w:r>
+      <w:r>
+        <w:rPr>
+          <w:rFonts w:ascii="Source Code Pro" w:hAnsi="Source Code Pro"/>
+          <w:color w:val="CC7832"/>
+          <w:shd w:val="clear" w:color="auto" w:fill="232525"/>
+          <w:lang w:val="en-US"/>
+        </w:rPr>
+        <w:t>;</w:t>
+      </w:r>
+      <w:r>
+        <w:rPr>
+          <w:rFonts w:ascii="Source Code Pro" w:hAnsi="Source Code Pro"/>
+          <w:color w:val="CC7832"/>
+          <w:shd w:val="clear" w:color="auto" w:fill="232525"/>
+          <w:lang w:val="en-US"/>
+        </w:rPr>
+        <w:br/>
+      </w:r>
+      <w:r>
+        <w:rPr>
+          <w:rFonts w:ascii="Source Code Pro" w:hAnsi="Source Code Pro"/>
+          <w:color w:val="A9B7C6"/>
+          <w:shd w:val="clear" w:color="auto" w:fill="232525"/>
+          <w:lang w:val="en-US"/>
+        </w:rPr>
+        <w:t>}</w:t>
+      </w:r>
+      <w:r>
+        <w:rPr>
+          <w:rFonts w:ascii="Source Code Pro" w:hAnsi="Source Code Pro"/>
+          <w:color w:val="A9B7C6"/>
+          <w:shd w:val="clear" w:color="auto" w:fill="232525"/>
+          <w:lang w:val="en-US"/>
+        </w:rPr>
+        <w:br/>
+      </w:r>
+      <w:r>
+        <w:rPr>
+          <w:rFonts w:ascii="Source Code Pro" w:hAnsi="Source Code Pro"/>
+          <w:color w:val="A9B7C6"/>
+          <w:shd w:val="clear" w:color="auto" w:fill="232525"/>
+          <w:lang w:val="en-US"/>
+        </w:rPr>
+        <w:br/>
+      </w:r>
+      <w:r>
+        <w:rPr>
+          <w:rFonts w:ascii="Source Code Pro" w:hAnsi="Source Code Pro"/>
+          <w:b/>
+          <w:bCs/>
+          <w:color w:val="CC7832"/>
+          <w:shd w:val="clear" w:color="auto" w:fill="232525"/>
+          <w:lang w:val="en-US"/>
+        </w:rPr>
+        <w:lastRenderedPageBreak/>
+        <w:t xml:space="preserve">class </w:t>
+      </w:r>
+      <w:r>
+        <w:rPr>
+          <w:rFonts w:ascii="Source Code Pro" w:hAnsi="Source Code Pro"/>
+          <w:color w:val="A9B7C6"/>
+          <w:shd w:val="clear" w:color="auto" w:fill="232525"/>
+          <w:lang w:val="en-US"/>
+        </w:rPr>
+        <w:t>Author</w:t>
+      </w:r>
+      <w:r>
+        <w:rPr>
+          <w:rFonts w:ascii="Source Code Pro" w:hAnsi="Source Code Pro"/>
+          <w:color w:val="A9B7C6"/>
+          <w:shd w:val="clear" w:color="auto" w:fill="232525"/>
+          <w:lang w:val="en-US"/>
+        </w:rPr>
+        <w:br/>
+        <w:t>{</w:t>
+      </w:r>
+      <w:r>
+        <w:rPr>
+          <w:rFonts w:ascii="Source Code Pro" w:hAnsi="Source Code Pro"/>
+          <w:color w:val="A9B7C6"/>
+          <w:shd w:val="clear" w:color="auto" w:fill="232525"/>
+          <w:lang w:val="en-US"/>
+        </w:rPr>
+        <w:br/>
+        <w:t xml:space="preserve">    </w:t>
+      </w:r>
+      <w:r>
+        <w:rPr>
+          <w:rFonts w:ascii="Source Code Pro" w:hAnsi="Source Code Pro"/>
+          <w:i/>
+          <w:iCs/>
+          <w:color w:val="629755"/>
+          <w:shd w:val="clear" w:color="auto" w:fill="232525"/>
+          <w:lang w:val="en-US"/>
+        </w:rPr>
+        <w:t>/**</w:t>
+      </w:r>
+      <w:r>
+        <w:rPr>
+          <w:rFonts w:ascii="Source Code Pro" w:hAnsi="Source Code Pro"/>
+          <w:i/>
+          <w:iCs/>
+          <w:color w:val="629755"/>
+          <w:shd w:val="clear" w:color="auto" w:fill="232525"/>
+          <w:lang w:val="en-US"/>
+        </w:rPr>
+        <w:br/>
+        <w:t xml:space="preserve">     * </w:t>
+      </w:r>
+      <w:r>
+        <w:rPr>
+          <w:rFonts w:ascii="Source Code Pro" w:hAnsi="Source Code Pro"/>
+          <w:b/>
+          <w:bCs/>
+          <w:i/>
+          <w:iCs/>
+          <w:color w:val="629755"/>
+          <w:shd w:val="clear" w:color="auto" w:fill="232525"/>
+          <w:lang w:val="en-US"/>
+        </w:rPr>
+        <w:t>@</w:t>
+      </w:r>
+      <w:proofErr w:type="spellStart"/>
+      <w:r>
+        <w:rPr>
+          <w:rFonts w:ascii="Source Code Pro" w:hAnsi="Source Code Pro"/>
+          <w:b/>
+          <w:bCs/>
+          <w:i/>
+          <w:iCs/>
+          <w:color w:val="629755"/>
+          <w:shd w:val="clear" w:color="auto" w:fill="232525"/>
+          <w:lang w:val="en-US"/>
+        </w:rPr>
+        <w:t>var</w:t>
+      </w:r>
+      <w:proofErr w:type="spellEnd"/>
+      <w:r>
+        <w:rPr>
+          <w:rFonts w:ascii="Source Code Pro" w:hAnsi="Source Code Pro"/>
+          <w:b/>
+          <w:bCs/>
+          <w:i/>
+          <w:iCs/>
+          <w:color w:val="629755"/>
+          <w:shd w:val="clear" w:color="auto" w:fill="232525"/>
+          <w:lang w:val="en-US"/>
+        </w:rPr>
+        <w:t xml:space="preserve"> </w:t>
+      </w:r>
+      <w:proofErr w:type="spellStart"/>
+      <w:r>
+        <w:rPr>
+          <w:rFonts w:ascii="Source Code Pro" w:hAnsi="Source Code Pro"/>
+          <w:i/>
+          <w:iCs/>
+          <w:color w:val="629755"/>
+          <w:shd w:val="clear" w:color="auto" w:fill="232525"/>
+          <w:lang w:val="en-US"/>
+        </w:rPr>
+        <w:t>ArrayCollection</w:t>
+      </w:r>
+      <w:proofErr w:type="spellEnd"/>
+      <w:r>
+        <w:rPr>
+          <w:rFonts w:ascii="Source Code Pro" w:hAnsi="Source Code Pro"/>
+          <w:i/>
+          <w:iCs/>
+          <w:color w:val="629755"/>
+          <w:shd w:val="clear" w:color="auto" w:fill="232525"/>
+          <w:lang w:val="en-US"/>
+        </w:rPr>
+        <w:br/>
+        <w:t xml:space="preserve">     * </w:t>
+      </w:r>
+      <w:r>
+        <w:rPr>
+          <w:rFonts w:ascii="Source Code Pro" w:hAnsi="Source Code Pro"/>
+          <w:b/>
+          <w:bCs/>
+          <w:i/>
+          <w:iCs/>
+          <w:color w:val="629755"/>
+          <w:shd w:val="clear" w:color="auto" w:fill="232525"/>
+          <w:lang w:val="en-US"/>
+        </w:rPr>
+        <w:t>@ORM\</w:t>
+      </w:r>
+      <w:proofErr w:type="spellStart"/>
+      <w:r>
+        <w:rPr>
+          <w:rFonts w:ascii="Source Code Pro" w:hAnsi="Source Code Pro"/>
+          <w:b/>
+          <w:bCs/>
+          <w:i/>
+          <w:iCs/>
+          <w:color w:val="629755"/>
+          <w:shd w:val="clear" w:color="auto" w:fill="232525"/>
+          <w:lang w:val="en-US"/>
+        </w:rPr>
+        <w:t>ManyToMany</w:t>
+      </w:r>
+      <w:proofErr w:type="spellEnd"/>
+      <w:r>
+        <w:rPr>
+          <w:rFonts w:ascii="Source Code Pro" w:hAnsi="Source Code Pro"/>
+          <w:i/>
+          <w:iCs/>
+          <w:color w:val="629755"/>
+          <w:shd w:val="clear" w:color="auto" w:fill="232525"/>
+          <w:lang w:val="en-US"/>
+        </w:rPr>
+        <w:t>(</w:t>
+      </w:r>
+      <w:proofErr w:type="spellStart"/>
+      <w:r>
+        <w:rPr>
+          <w:rFonts w:ascii="Source Code Pro" w:hAnsi="Source Code Pro"/>
+          <w:i/>
+          <w:iCs/>
+          <w:color w:val="629755"/>
+          <w:shd w:val="clear" w:color="auto" w:fill="232525"/>
+          <w:lang w:val="en-US"/>
+        </w:rPr>
+        <w:t>targetEntity</w:t>
+      </w:r>
+      <w:proofErr w:type="spellEnd"/>
+      <w:r>
+        <w:rPr>
+          <w:rFonts w:ascii="Source Code Pro" w:hAnsi="Source Code Pro"/>
+          <w:i/>
+          <w:iCs/>
+          <w:color w:val="629755"/>
+          <w:shd w:val="clear" w:color="auto" w:fill="232525"/>
+          <w:lang w:val="en-US"/>
+        </w:rPr>
+        <w:t>="</w:t>
+      </w:r>
+      <w:proofErr w:type="spellStart"/>
+      <w:r>
+        <w:rPr>
+          <w:rFonts w:ascii="Source Code Pro" w:hAnsi="Source Code Pro"/>
+          <w:i/>
+          <w:iCs/>
+          <w:color w:val="629755"/>
+          <w:shd w:val="clear" w:color="auto" w:fill="232525"/>
+          <w:lang w:val="en-US"/>
+        </w:rPr>
+        <w:t>AppBundle</w:t>
+      </w:r>
+      <w:proofErr w:type="spellEnd"/>
+      <w:r>
+        <w:rPr>
+          <w:rFonts w:ascii="Source Code Pro" w:hAnsi="Source Code Pro"/>
+          <w:i/>
+          <w:iCs/>
+          <w:color w:val="629755"/>
+          <w:shd w:val="clear" w:color="auto" w:fill="232525"/>
+          <w:lang w:val="en-US"/>
+        </w:rPr>
+        <w:t xml:space="preserve">\Entity\Book", </w:t>
+      </w:r>
+      <w:proofErr w:type="spellStart"/>
+      <w:r>
+        <w:rPr>
+          <w:rFonts w:ascii="Source Code Pro" w:hAnsi="Source Code Pro"/>
+          <w:i/>
+          <w:iCs/>
+          <w:color w:val="629755"/>
+          <w:shd w:val="clear" w:color="auto" w:fill="232525"/>
+          <w:lang w:val="en-US"/>
+        </w:rPr>
+        <w:t>mappedBy</w:t>
+      </w:r>
+      <w:proofErr w:type="spellEnd"/>
+      <w:r>
+        <w:rPr>
+          <w:rFonts w:ascii="Source Code Pro" w:hAnsi="Source Code Pro"/>
+          <w:i/>
+          <w:iCs/>
+          <w:color w:val="629755"/>
+          <w:shd w:val="clear" w:color="auto" w:fill="232525"/>
+          <w:lang w:val="en-US"/>
+        </w:rPr>
+        <w:t>="authors")</w:t>
+      </w:r>
+      <w:r>
+        <w:rPr>
+          <w:rFonts w:ascii="Source Code Pro" w:hAnsi="Source Code Pro"/>
+          <w:i/>
+          <w:iCs/>
+          <w:color w:val="629755"/>
+          <w:shd w:val="clear" w:color="auto" w:fill="232525"/>
+          <w:lang w:val="en-US"/>
+        </w:rPr>
+        <w:br/>
+        <w:t xml:space="preserve">     */</w:t>
+      </w:r>
+      <w:r>
+        <w:rPr>
+          <w:rFonts w:ascii="Source Code Pro" w:hAnsi="Source Code Pro"/>
+          <w:i/>
+          <w:iCs/>
+          <w:color w:val="629755"/>
+          <w:shd w:val="clear" w:color="auto" w:fill="232525"/>
+          <w:lang w:val="en-US"/>
+        </w:rPr>
+        <w:br/>
+        <w:t xml:space="preserve">    </w:t>
+      </w:r>
+      <w:r>
+        <w:rPr>
+          <w:rFonts w:ascii="Source Code Pro" w:hAnsi="Source Code Pro"/>
+          <w:b/>
+          <w:bCs/>
+          <w:color w:val="CC7832"/>
+          <w:shd w:val="clear" w:color="auto" w:fill="232525"/>
+          <w:lang w:val="en-US"/>
+        </w:rPr>
+        <w:t xml:space="preserve">private </w:t>
+      </w:r>
+      <w:r>
+        <w:rPr>
+          <w:rFonts w:ascii="Source Code Pro" w:hAnsi="Source Code Pro"/>
+          <w:color w:val="9876AA"/>
+          <w:shd w:val="clear" w:color="auto" w:fill="232525"/>
+          <w:lang w:val="en-US"/>
+        </w:rPr>
+        <w:t>$books</w:t>
+      </w:r>
+      <w:r>
+        <w:rPr>
+          <w:rFonts w:ascii="Source Code Pro" w:hAnsi="Source Code Pro"/>
+          <w:color w:val="CC7832"/>
+          <w:shd w:val="clear" w:color="auto" w:fill="232525"/>
+          <w:lang w:val="en-US"/>
+        </w:rPr>
+        <w:t>;</w:t>
+      </w:r>
+      <w:r>
+        <w:rPr>
+          <w:rFonts w:ascii="Source Code Pro" w:hAnsi="Source Code Pro"/>
+          <w:color w:val="CC7832"/>
+          <w:shd w:val="clear" w:color="auto" w:fill="232525"/>
+          <w:lang w:val="en-US"/>
+        </w:rPr>
+        <w:br/>
+      </w:r>
+      <w:r>
+        <w:rPr>
+          <w:rFonts w:ascii="Source Code Pro" w:hAnsi="Source Code Pro"/>
+          <w:color w:val="CC7832"/>
+          <w:shd w:val="clear" w:color="auto" w:fill="232525"/>
+          <w:lang w:val="en-US"/>
+        </w:rPr>
+        <w:br/>
+      </w:r>
+      <w:r>
+        <w:rPr>
+          <w:rFonts w:ascii="Source Code Pro" w:hAnsi="Source Code Pro"/>
+          <w:color w:val="A9B7C6"/>
+          <w:shd w:val="clear" w:color="auto" w:fill="232525"/>
+          <w:lang w:val="en-US"/>
+        </w:rPr>
+        <w:t>}</w:t>
+      </w:r>
+    </w:p>
+    <w:p>
+      <w:pPr>
+        <w:rPr>
+          <w:lang w:val="en-US"/>
+        </w:rPr>
+      </w:pPr>
+    </w:p>
+    <w:p>
+      <w:pPr>
+        <w:rPr>
+          <w:lang w:val="en-US"/>
+        </w:rPr>
+      </w:pPr>
+      <w:proofErr w:type="spellStart"/>
+      <w:proofErr w:type="gramStart"/>
+      <w:r>
+        <w:rPr>
+          <w:lang w:val="en-US"/>
+        </w:rPr>
+        <w:t>php</w:t>
+      </w:r>
+      <w:proofErr w:type="spellEnd"/>
+      <w:proofErr w:type="gramEnd"/>
+      <w:r>
+        <w:rPr>
+          <w:lang w:val="en-US"/>
+        </w:rPr>
+        <w:t xml:space="preserve"> bin/console </w:t>
+      </w:r>
+      <w:proofErr w:type="spellStart"/>
+      <w:r>
+        <w:rPr>
+          <w:lang w:val="en-US"/>
+        </w:rPr>
+        <w:t>doctrine:generate:entities</w:t>
+      </w:r>
+      <w:proofErr w:type="spellEnd"/>
+      <w:r>
+        <w:rPr>
+          <w:lang w:val="en-US"/>
+        </w:rPr>
+        <w:t xml:space="preserve"> </w:t>
+      </w:r>
+      <w:proofErr w:type="spellStart"/>
+      <w:r>
+        <w:rPr>
+          <w:lang w:val="en-US"/>
+        </w:rPr>
+        <w:t>AppBundle:Book</w:t>
+      </w:r>
+      <w:proofErr w:type="spellEnd"/>
+    </w:p>
+    <w:p>
+      <w:pPr>
+        <w:rPr>
+          <w:lang w:val="en-US"/>
+        </w:rPr>
+      </w:pPr>
+      <w:proofErr w:type="spellStart"/>
+      <w:proofErr w:type="gramStart"/>
+      <w:r>
+        <w:rPr>
+          <w:lang w:val="en-US"/>
+        </w:rPr>
+        <w:t>php</w:t>
+      </w:r>
+      <w:proofErr w:type="spellEnd"/>
+      <w:proofErr w:type="gramEnd"/>
+      <w:r>
+        <w:rPr>
+          <w:lang w:val="en-US"/>
+        </w:rPr>
+        <w:t xml:space="preserve"> bin/console </w:t>
+      </w:r>
+      <w:proofErr w:type="spellStart"/>
+      <w:r>
+        <w:rPr>
+          <w:lang w:val="en-US"/>
+        </w:rPr>
+        <w:t>doctrine:generate:entities</w:t>
+      </w:r>
+      <w:proofErr w:type="spellEnd"/>
+      <w:r>
+        <w:rPr>
+          <w:lang w:val="en-US"/>
+        </w:rPr>
+        <w:t xml:space="preserve"> </w:t>
+      </w:r>
+      <w:proofErr w:type="spellStart"/>
+      <w:r>
+        <w:rPr>
+          <w:lang w:val="en-US"/>
+        </w:rPr>
+        <w:t>AppBundle:Publisher</w:t>
+      </w:r>
+      <w:proofErr w:type="spellEnd"/>
+    </w:p>
+    <w:p>
+      <w:pPr>
+        <w:rPr>
+          <w:lang w:val="en-US"/>
+        </w:rPr>
+      </w:pPr>
+      <w:proofErr w:type="spellStart"/>
+      <w:proofErr w:type="gramStart"/>
+      <w:r>
+        <w:rPr>
+          <w:lang w:val="en-US"/>
+        </w:rPr>
+        <w:t>php</w:t>
+      </w:r>
+      <w:proofErr w:type="spellEnd"/>
+      <w:proofErr w:type="gramEnd"/>
+      <w:r>
+        <w:rPr>
+          <w:lang w:val="en-US"/>
+        </w:rPr>
+        <w:t xml:space="preserve"> bin/console </w:t>
+      </w:r>
+      <w:proofErr w:type="spellStart"/>
+      <w:r>
+        <w:rPr>
+          <w:lang w:val="en-US"/>
+        </w:rPr>
+        <w:t>doctrine:generate:entities</w:t>
+      </w:r>
+      <w:proofErr w:type="spellEnd"/>
+      <w:r>
+        <w:rPr>
+          <w:lang w:val="en-US"/>
+        </w:rPr>
+        <w:t xml:space="preserve"> </w:t>
+      </w:r>
+      <w:proofErr w:type="spellStart"/>
+      <w:r>
+        <w:rPr>
+          <w:lang w:val="en-US"/>
+        </w:rPr>
+        <w:t>AppBundle:Author</w:t>
+      </w:r>
+      <w:proofErr w:type="spellEnd"/>
+    </w:p>
+    <w:p>
+      <w:pPr>
+        <w:rPr>
+          <w:lang w:val="en-US"/>
+        </w:rPr>
+      </w:pPr>
+    </w:p>
+    <w:p>
+      <w:r>
+        <w:t xml:space="preserve">Voir lien : </w:t>
+      </w:r>
+    </w:p>
+    <w:p>
+      <w:hyperlink r:id="rId6" w:history="1">
+        <w:r>
+          <w:rPr>
+            <w:rStyle w:val="Lienhypertexte"/>
+          </w:rPr>
+          <w:t>http://docs.doctrine-project.org/projects/doctrine-orm/en/latest/reference/association-mapping.html</w:t>
+        </w:r>
+      </w:hyperlink>
+    </w:p>
+    <w:p>
+      <w:pPr>
+        <w:rPr>
+          <w:b/>
+          <w:u w:val="single"/>
+        </w:rPr>
+      </w:pPr>
+      <w:r>
+        <w:rPr>
+          <w:b/>
+          <w:u w:val="single"/>
+        </w:rPr>
+        <w:t xml:space="preserve">Remarque : </w:t>
+      </w:r>
       <w:bookmarkStart w:id="0" w:name="_GoBack"/>
       <w:bookmarkEnd w:id="0"/>
     </w:p>
+    <w:p>
+      <w:pPr>
+        <w:rPr>
+          <w:rStyle w:val="Emphaseple"/>
+          <w:b/>
+        </w:rPr>
+      </w:pPr>
+      <w:r>
+        <w:rPr>
+          <w:rStyle w:val="Emphaseple"/>
+          <w:b/>
+        </w:rPr>
+        <w:t>Si je veux créer une table de jointure qui a d’autres champs, il faut donc créer une Entité de jointure</w:t>
+      </w:r>
+    </w:p>
+    <w:p>
+      <w:pPr>
+        <w:rPr>
+          <w:rStyle w:val="Emphaseple"/>
+          <w:b/>
+        </w:rPr>
+      </w:pPr>
+      <w:r>
+        <w:rPr>
+          <w:rStyle w:val="Emphaseple"/>
+          <w:b/>
+        </w:rPr>
+        <w:t xml:space="preserve">Et faire des </w:t>
+      </w:r>
+      <w:proofErr w:type="spellStart"/>
+      <w:r>
+        <w:rPr>
+          <w:rStyle w:val="Emphaseple"/>
+          <w:b/>
+        </w:rPr>
+        <w:t>OneToMany</w:t>
+      </w:r>
+      <w:proofErr w:type="spellEnd"/>
+      <w:r>
+        <w:rPr>
+          <w:rStyle w:val="Emphaseple"/>
+          <w:b/>
+        </w:rPr>
+        <w:t xml:space="preserve"> et </w:t>
+      </w:r>
+      <w:proofErr w:type="spellStart"/>
+      <w:r>
+        <w:rPr>
+          <w:rStyle w:val="Emphaseple"/>
+          <w:b/>
+        </w:rPr>
+        <w:t>ManyToOne</w:t>
+      </w:r>
+      <w:proofErr w:type="spellEnd"/>
+      <w:r>
+        <w:rPr>
+          <w:rStyle w:val="Emphaseple"/>
+          <w:b/>
+        </w:rPr>
+        <w:t xml:space="preserve"> avec les 2 autres Classes.</w:t>
+      </w:r>
+    </w:p>
+    <w:p/>
+    <w:p/>
     <w:sectPr>
       <w:pgSz w:w="11906" w:h="16838"/>
       <w:pgMar w:top="1417" w:right="1417" w:bottom="1417" w:left="1417" w:header="708" w:footer="708" w:gutter="0"/>
@@ -5112,6 +8126,471 @@
     </w:sectPr>
   </w:body>
 </w:document>
+</file>
+
+<file path=word/numbering.xml><?xml version="1.0" encoding="utf-8"?>
+<w:numbering xmlns:wpc="http://schemas.microsoft.com/office/word/2010/wordprocessingCanvas" xmlns:mc="http://schemas.openxmlformats.org/markup-compatibility/2006" xmlns:o="urn:schemas-microsoft-com:office:office" xmlns:r="http://schemas.openxmlformats.org/officeDocument/2006/relationships" xmlns:m="http://schemas.openxmlformats.org/officeDocument/2006/math" xmlns:v="urn:schemas-microsoft-com:vml" xmlns:wp14="http://schemas.microsoft.com/office/word/2010/wordprocessingDrawing" xmlns:wp="http://schemas.openxmlformats.org/drawingml/2006/wordprocessingDrawing" xmlns:w10="urn:schemas-microsoft-com:office:word" xmlns:w="http://schemas.openxmlformats.org/wordprocessingml/2006/main" xmlns:w14="http://schemas.microsoft.com/office/word/2010/wordml" xmlns:wpg="http://schemas.microsoft.com/office/word/2010/wordprocessingGroup" xmlns:wpi="http://schemas.microsoft.com/office/word/2010/wordprocessingInk" xmlns:wne="http://schemas.microsoft.com/office/word/2006/wordml" xmlns:wps="http://schemas.microsoft.com/office/word/2010/wordprocessingShape" mc:Ignorable="w14 wp14">
+  <w:abstractNum w:abstractNumId="0">
+    <w:nsid w:val="2BAA5AA2"/>
+    <w:multiLevelType w:val="hybridMultilevel"/>
+    <w:tmpl w:val="26A01384"/>
+    <w:lvl w:ilvl="0" w:tplc="C5CEE7B8">
+      <w:numFmt w:val="bullet"/>
+      <w:lvlText w:val="-"/>
+      <w:lvlJc w:val="left"/>
+      <w:pPr>
+        <w:ind w:left="720" w:hanging="360"/>
+      </w:pPr>
+      <w:rPr>
+        <w:rFonts w:ascii="Calibri" w:eastAsiaTheme="minorHAnsi" w:hAnsi="Calibri" w:cstheme="minorBidi" w:hint="default"/>
+      </w:rPr>
+    </w:lvl>
+    <w:lvl w:ilvl="1" w:tplc="040C0003" w:tentative="1">
+      <w:start w:val="1"/>
+      <w:numFmt w:val="bullet"/>
+      <w:lvlText w:val="o"/>
+      <w:lvlJc w:val="left"/>
+      <w:pPr>
+        <w:ind w:left="1440" w:hanging="360"/>
+      </w:pPr>
+      <w:rPr>
+        <w:rFonts w:ascii="Courier New" w:hAnsi="Courier New" w:cs="Courier New" w:hint="default"/>
+      </w:rPr>
+    </w:lvl>
+    <w:lvl w:ilvl="2" w:tplc="040C0005" w:tentative="1">
+      <w:start w:val="1"/>
+      <w:numFmt w:val="bullet"/>
+      <w:lvlText w:val=""/>
+      <w:lvlJc w:val="left"/>
+      <w:pPr>
+        <w:ind w:left="2160" w:hanging="360"/>
+      </w:pPr>
+      <w:rPr>
+        <w:rFonts w:ascii="Wingdings" w:hAnsi="Wingdings" w:hint="default"/>
+      </w:rPr>
+    </w:lvl>
+    <w:lvl w:ilvl="3" w:tplc="040C0001" w:tentative="1">
+      <w:start w:val="1"/>
+      <w:numFmt w:val="bullet"/>
+      <w:lvlText w:val=""/>
+      <w:lvlJc w:val="left"/>
+      <w:pPr>
+        <w:ind w:left="2880" w:hanging="360"/>
+      </w:pPr>
+      <w:rPr>
+        <w:rFonts w:ascii="Symbol" w:hAnsi="Symbol" w:hint="default"/>
+      </w:rPr>
+    </w:lvl>
+    <w:lvl w:ilvl="4" w:tplc="040C0003" w:tentative="1">
+      <w:start w:val="1"/>
+      <w:numFmt w:val="bullet"/>
+      <w:lvlText w:val="o"/>
+      <w:lvlJc w:val="left"/>
+      <w:pPr>
+        <w:ind w:left="3600" w:hanging="360"/>
+      </w:pPr>
+      <w:rPr>
+        <w:rFonts w:ascii="Courier New" w:hAnsi="Courier New" w:cs="Courier New" w:hint="default"/>
+      </w:rPr>
+    </w:lvl>
+    <w:lvl w:ilvl="5" w:tplc="040C0005" w:tentative="1">
+      <w:start w:val="1"/>
+      <w:numFmt w:val="bullet"/>
+      <w:lvlText w:val=""/>
+      <w:lvlJc w:val="left"/>
+      <w:pPr>
+        <w:ind w:left="4320" w:hanging="360"/>
+      </w:pPr>
+      <w:rPr>
+        <w:rFonts w:ascii="Wingdings" w:hAnsi="Wingdings" w:hint="default"/>
+      </w:rPr>
+    </w:lvl>
+    <w:lvl w:ilvl="6" w:tplc="040C0001" w:tentative="1">
+      <w:start w:val="1"/>
+      <w:numFmt w:val="bullet"/>
+      <w:lvlText w:val=""/>
+      <w:lvlJc w:val="left"/>
+      <w:pPr>
+        <w:ind w:left="5040" w:hanging="360"/>
+      </w:pPr>
+      <w:rPr>
+        <w:rFonts w:ascii="Symbol" w:hAnsi="Symbol" w:hint="default"/>
+      </w:rPr>
+    </w:lvl>
+    <w:lvl w:ilvl="7" w:tplc="040C0003" w:tentative="1">
+      <w:start w:val="1"/>
+      <w:numFmt w:val="bullet"/>
+      <w:lvlText w:val="o"/>
+      <w:lvlJc w:val="left"/>
+      <w:pPr>
+        <w:ind w:left="5760" w:hanging="360"/>
+      </w:pPr>
+      <w:rPr>
+        <w:rFonts w:ascii="Courier New" w:hAnsi="Courier New" w:cs="Courier New" w:hint="default"/>
+      </w:rPr>
+    </w:lvl>
+    <w:lvl w:ilvl="8" w:tplc="040C0005" w:tentative="1">
+      <w:start w:val="1"/>
+      <w:numFmt w:val="bullet"/>
+      <w:lvlText w:val=""/>
+      <w:lvlJc w:val="left"/>
+      <w:pPr>
+        <w:ind w:left="6480" w:hanging="360"/>
+      </w:pPr>
+      <w:rPr>
+        <w:rFonts w:ascii="Wingdings" w:hAnsi="Wingdings" w:hint="default"/>
+      </w:rPr>
+    </w:lvl>
+  </w:abstractNum>
+  <w:abstractNum w:abstractNumId="1">
+    <w:nsid w:val="2D7D5585"/>
+    <w:multiLevelType w:val="hybridMultilevel"/>
+    <w:tmpl w:val="D9CACB60"/>
+    <w:lvl w:ilvl="0" w:tplc="1C5424FA">
+      <w:numFmt w:val="bullet"/>
+      <w:lvlText w:val=""/>
+      <w:lvlJc w:val="left"/>
+      <w:pPr>
+        <w:ind w:left="720" w:hanging="360"/>
+      </w:pPr>
+      <w:rPr>
+        <w:rFonts w:ascii="Wingdings" w:eastAsiaTheme="minorHAnsi" w:hAnsi="Wingdings" w:cstheme="minorBidi" w:hint="default"/>
+      </w:rPr>
+    </w:lvl>
+    <w:lvl w:ilvl="1" w:tplc="040C0003" w:tentative="1">
+      <w:start w:val="1"/>
+      <w:numFmt w:val="bullet"/>
+      <w:lvlText w:val="o"/>
+      <w:lvlJc w:val="left"/>
+      <w:pPr>
+        <w:ind w:left="1440" w:hanging="360"/>
+      </w:pPr>
+      <w:rPr>
+        <w:rFonts w:ascii="Courier New" w:hAnsi="Courier New" w:cs="Courier New" w:hint="default"/>
+      </w:rPr>
+    </w:lvl>
+    <w:lvl w:ilvl="2" w:tplc="040C0005" w:tentative="1">
+      <w:start w:val="1"/>
+      <w:numFmt w:val="bullet"/>
+      <w:lvlText w:val=""/>
+      <w:lvlJc w:val="left"/>
+      <w:pPr>
+        <w:ind w:left="2160" w:hanging="360"/>
+      </w:pPr>
+      <w:rPr>
+        <w:rFonts w:ascii="Wingdings" w:hAnsi="Wingdings" w:hint="default"/>
+      </w:rPr>
+    </w:lvl>
+    <w:lvl w:ilvl="3" w:tplc="040C0001" w:tentative="1">
+      <w:start w:val="1"/>
+      <w:numFmt w:val="bullet"/>
+      <w:lvlText w:val=""/>
+      <w:lvlJc w:val="left"/>
+      <w:pPr>
+        <w:ind w:left="2880" w:hanging="360"/>
+      </w:pPr>
+      <w:rPr>
+        <w:rFonts w:ascii="Symbol" w:hAnsi="Symbol" w:hint="default"/>
+      </w:rPr>
+    </w:lvl>
+    <w:lvl w:ilvl="4" w:tplc="040C0003" w:tentative="1">
+      <w:start w:val="1"/>
+      <w:numFmt w:val="bullet"/>
+      <w:lvlText w:val="o"/>
+      <w:lvlJc w:val="left"/>
+      <w:pPr>
+        <w:ind w:left="3600" w:hanging="360"/>
+      </w:pPr>
+      <w:rPr>
+        <w:rFonts w:ascii="Courier New" w:hAnsi="Courier New" w:cs="Courier New" w:hint="default"/>
+      </w:rPr>
+    </w:lvl>
+    <w:lvl w:ilvl="5" w:tplc="040C0005" w:tentative="1">
+      <w:start w:val="1"/>
+      <w:numFmt w:val="bullet"/>
+      <w:lvlText w:val=""/>
+      <w:lvlJc w:val="left"/>
+      <w:pPr>
+        <w:ind w:left="4320" w:hanging="360"/>
+      </w:pPr>
+      <w:rPr>
+        <w:rFonts w:ascii="Wingdings" w:hAnsi="Wingdings" w:hint="default"/>
+      </w:rPr>
+    </w:lvl>
+    <w:lvl w:ilvl="6" w:tplc="040C0001" w:tentative="1">
+      <w:start w:val="1"/>
+      <w:numFmt w:val="bullet"/>
+      <w:lvlText w:val=""/>
+      <w:lvlJc w:val="left"/>
+      <w:pPr>
+        <w:ind w:left="5040" w:hanging="360"/>
+      </w:pPr>
+      <w:rPr>
+        <w:rFonts w:ascii="Symbol" w:hAnsi="Symbol" w:hint="default"/>
+      </w:rPr>
+    </w:lvl>
+    <w:lvl w:ilvl="7" w:tplc="040C0003" w:tentative="1">
+      <w:start w:val="1"/>
+      <w:numFmt w:val="bullet"/>
+      <w:lvlText w:val="o"/>
+      <w:lvlJc w:val="left"/>
+      <w:pPr>
+        <w:ind w:left="5760" w:hanging="360"/>
+      </w:pPr>
+      <w:rPr>
+        <w:rFonts w:ascii="Courier New" w:hAnsi="Courier New" w:cs="Courier New" w:hint="default"/>
+      </w:rPr>
+    </w:lvl>
+    <w:lvl w:ilvl="8" w:tplc="040C0005" w:tentative="1">
+      <w:start w:val="1"/>
+      <w:numFmt w:val="bullet"/>
+      <w:lvlText w:val=""/>
+      <w:lvlJc w:val="left"/>
+      <w:pPr>
+        <w:ind w:left="6480" w:hanging="360"/>
+      </w:pPr>
+      <w:rPr>
+        <w:rFonts w:ascii="Wingdings" w:hAnsi="Wingdings" w:hint="default"/>
+      </w:rPr>
+    </w:lvl>
+  </w:abstractNum>
+  <w:abstractNum w:abstractNumId="2">
+    <w:nsid w:val="2FF1743A"/>
+    <w:multiLevelType w:val="hybridMultilevel"/>
+    <w:tmpl w:val="7B5E28EE"/>
+    <w:lvl w:ilvl="0" w:tplc="B628AA08">
+      <w:numFmt w:val="bullet"/>
+      <w:lvlText w:val=""/>
+      <w:lvlJc w:val="left"/>
+      <w:pPr>
+        <w:ind w:left="720" w:hanging="360"/>
+      </w:pPr>
+      <w:rPr>
+        <w:rFonts w:ascii="Wingdings" w:eastAsiaTheme="minorHAnsi" w:hAnsi="Wingdings" w:cstheme="minorBidi" w:hint="default"/>
+      </w:rPr>
+    </w:lvl>
+    <w:lvl w:ilvl="1" w:tplc="040C0003" w:tentative="1">
+      <w:start w:val="1"/>
+      <w:numFmt w:val="bullet"/>
+      <w:lvlText w:val="o"/>
+      <w:lvlJc w:val="left"/>
+      <w:pPr>
+        <w:ind w:left="1440" w:hanging="360"/>
+      </w:pPr>
+      <w:rPr>
+        <w:rFonts w:ascii="Courier New" w:hAnsi="Courier New" w:cs="Courier New" w:hint="default"/>
+      </w:rPr>
+    </w:lvl>
+    <w:lvl w:ilvl="2" w:tplc="040C0005" w:tentative="1">
+      <w:start w:val="1"/>
+      <w:numFmt w:val="bullet"/>
+      <w:lvlText w:val=""/>
+      <w:lvlJc w:val="left"/>
+      <w:pPr>
+        <w:ind w:left="2160" w:hanging="360"/>
+      </w:pPr>
+      <w:rPr>
+        <w:rFonts w:ascii="Wingdings" w:hAnsi="Wingdings" w:hint="default"/>
+      </w:rPr>
+    </w:lvl>
+    <w:lvl w:ilvl="3" w:tplc="040C0001" w:tentative="1">
+      <w:start w:val="1"/>
+      <w:numFmt w:val="bullet"/>
+      <w:lvlText w:val=""/>
+      <w:lvlJc w:val="left"/>
+      <w:pPr>
+        <w:ind w:left="2880" w:hanging="360"/>
+      </w:pPr>
+      <w:rPr>
+        <w:rFonts w:ascii="Symbol" w:hAnsi="Symbol" w:hint="default"/>
+      </w:rPr>
+    </w:lvl>
+    <w:lvl w:ilvl="4" w:tplc="040C0003" w:tentative="1">
+      <w:start w:val="1"/>
+      <w:numFmt w:val="bullet"/>
+      <w:lvlText w:val="o"/>
+      <w:lvlJc w:val="left"/>
+      <w:pPr>
+        <w:ind w:left="3600" w:hanging="360"/>
+      </w:pPr>
+      <w:rPr>
+        <w:rFonts w:ascii="Courier New" w:hAnsi="Courier New" w:cs="Courier New" w:hint="default"/>
+      </w:rPr>
+    </w:lvl>
+    <w:lvl w:ilvl="5" w:tplc="040C0005" w:tentative="1">
+      <w:start w:val="1"/>
+      <w:numFmt w:val="bullet"/>
+      <w:lvlText w:val=""/>
+      <w:lvlJc w:val="left"/>
+      <w:pPr>
+        <w:ind w:left="4320" w:hanging="360"/>
+      </w:pPr>
+      <w:rPr>
+        <w:rFonts w:ascii="Wingdings" w:hAnsi="Wingdings" w:hint="default"/>
+      </w:rPr>
+    </w:lvl>
+    <w:lvl w:ilvl="6" w:tplc="040C0001" w:tentative="1">
+      <w:start w:val="1"/>
+      <w:numFmt w:val="bullet"/>
+      <w:lvlText w:val=""/>
+      <w:lvlJc w:val="left"/>
+      <w:pPr>
+        <w:ind w:left="5040" w:hanging="360"/>
+      </w:pPr>
+      <w:rPr>
+        <w:rFonts w:ascii="Symbol" w:hAnsi="Symbol" w:hint="default"/>
+      </w:rPr>
+    </w:lvl>
+    <w:lvl w:ilvl="7" w:tplc="040C0003" w:tentative="1">
+      <w:start w:val="1"/>
+      <w:numFmt w:val="bullet"/>
+      <w:lvlText w:val="o"/>
+      <w:lvlJc w:val="left"/>
+      <w:pPr>
+        <w:ind w:left="5760" w:hanging="360"/>
+      </w:pPr>
+      <w:rPr>
+        <w:rFonts w:ascii="Courier New" w:hAnsi="Courier New" w:cs="Courier New" w:hint="default"/>
+      </w:rPr>
+    </w:lvl>
+    <w:lvl w:ilvl="8" w:tplc="040C0005" w:tentative="1">
+      <w:start w:val="1"/>
+      <w:numFmt w:val="bullet"/>
+      <w:lvlText w:val=""/>
+      <w:lvlJc w:val="left"/>
+      <w:pPr>
+        <w:ind w:left="6480" w:hanging="360"/>
+      </w:pPr>
+      <w:rPr>
+        <w:rFonts w:ascii="Wingdings" w:hAnsi="Wingdings" w:hint="default"/>
+      </w:rPr>
+    </w:lvl>
+  </w:abstractNum>
+  <w:abstractNum w:abstractNumId="3">
+    <w:nsid w:val="60BA7F10"/>
+    <w:multiLevelType w:val="hybridMultilevel"/>
+    <w:tmpl w:val="73F019E4"/>
+    <w:lvl w:ilvl="0" w:tplc="E6F4B3C0">
+      <w:numFmt w:val="bullet"/>
+      <w:lvlText w:val=""/>
+      <w:lvlJc w:val="left"/>
+      <w:pPr>
+        <w:ind w:left="720" w:hanging="360"/>
+      </w:pPr>
+      <w:rPr>
+        <w:rFonts w:ascii="Wingdings" w:eastAsiaTheme="minorHAnsi" w:hAnsi="Wingdings" w:cstheme="minorBidi" w:hint="default"/>
+      </w:rPr>
+    </w:lvl>
+    <w:lvl w:ilvl="1" w:tplc="040C0003" w:tentative="1">
+      <w:start w:val="1"/>
+      <w:numFmt w:val="bullet"/>
+      <w:lvlText w:val="o"/>
+      <w:lvlJc w:val="left"/>
+      <w:pPr>
+        <w:ind w:left="1440" w:hanging="360"/>
+      </w:pPr>
+      <w:rPr>
+        <w:rFonts w:ascii="Courier New" w:hAnsi="Courier New" w:cs="Courier New" w:hint="default"/>
+      </w:rPr>
+    </w:lvl>
+    <w:lvl w:ilvl="2" w:tplc="040C0005" w:tentative="1">
+      <w:start w:val="1"/>
+      <w:numFmt w:val="bullet"/>
+      <w:lvlText w:val=""/>
+      <w:lvlJc w:val="left"/>
+      <w:pPr>
+        <w:ind w:left="2160" w:hanging="360"/>
+      </w:pPr>
+      <w:rPr>
+        <w:rFonts w:ascii="Wingdings" w:hAnsi="Wingdings" w:hint="default"/>
+      </w:rPr>
+    </w:lvl>
+    <w:lvl w:ilvl="3" w:tplc="040C0001" w:tentative="1">
+      <w:start w:val="1"/>
+      <w:numFmt w:val="bullet"/>
+      <w:lvlText w:val=""/>
+      <w:lvlJc w:val="left"/>
+      <w:pPr>
+        <w:ind w:left="2880" w:hanging="360"/>
+      </w:pPr>
+      <w:rPr>
+        <w:rFonts w:ascii="Symbol" w:hAnsi="Symbol" w:hint="default"/>
+      </w:rPr>
+    </w:lvl>
+    <w:lvl w:ilvl="4" w:tplc="040C0003" w:tentative="1">
+      <w:start w:val="1"/>
+      <w:numFmt w:val="bullet"/>
+      <w:lvlText w:val="o"/>
+      <w:lvlJc w:val="left"/>
+      <w:pPr>
+        <w:ind w:left="3600" w:hanging="360"/>
+      </w:pPr>
+      <w:rPr>
+        <w:rFonts w:ascii="Courier New" w:hAnsi="Courier New" w:cs="Courier New" w:hint="default"/>
+      </w:rPr>
+    </w:lvl>
+    <w:lvl w:ilvl="5" w:tplc="040C0005" w:tentative="1">
+      <w:start w:val="1"/>
+      <w:numFmt w:val="bullet"/>
+      <w:lvlText w:val=""/>
+      <w:lvlJc w:val="left"/>
+      <w:pPr>
+        <w:ind w:left="4320" w:hanging="360"/>
+      </w:pPr>
+      <w:rPr>
+        <w:rFonts w:ascii="Wingdings" w:hAnsi="Wingdings" w:hint="default"/>
+      </w:rPr>
+    </w:lvl>
+    <w:lvl w:ilvl="6" w:tplc="040C0001" w:tentative="1">
+      <w:start w:val="1"/>
+      <w:numFmt w:val="bullet"/>
+      <w:lvlText w:val=""/>
+      <w:lvlJc w:val="left"/>
+      <w:pPr>
+        <w:ind w:left="5040" w:hanging="360"/>
+      </w:pPr>
+      <w:rPr>
+        <w:rFonts w:ascii="Symbol" w:hAnsi="Symbol" w:hint="default"/>
+      </w:rPr>
+    </w:lvl>
+    <w:lvl w:ilvl="7" w:tplc="040C0003" w:tentative="1">
+      <w:start w:val="1"/>
+      <w:numFmt w:val="bullet"/>
+      <w:lvlText w:val="o"/>
+      <w:lvlJc w:val="left"/>
+      <w:pPr>
+        <w:ind w:left="5760" w:hanging="360"/>
+      </w:pPr>
+      <w:rPr>
+        <w:rFonts w:ascii="Courier New" w:hAnsi="Courier New" w:cs="Courier New" w:hint="default"/>
+      </w:rPr>
+    </w:lvl>
+    <w:lvl w:ilvl="8" w:tplc="040C0005" w:tentative="1">
+      <w:start w:val="1"/>
+      <w:numFmt w:val="bullet"/>
+      <w:lvlText w:val=""/>
+      <w:lvlJc w:val="left"/>
+      <w:pPr>
+        <w:ind w:left="6480" w:hanging="360"/>
+      </w:pPr>
+      <w:rPr>
+        <w:rFonts w:ascii="Wingdings" w:hAnsi="Wingdings" w:hint="default"/>
+      </w:rPr>
+    </w:lvl>
+  </w:abstractNum>
+  <w:num w:numId="1">
+    <w:abstractNumId w:val="0"/>
+  </w:num>
+  <w:num w:numId="2">
+    <w:abstractNumId w:val="1"/>
+  </w:num>
+  <w:num w:numId="3">
+    <w:abstractNumId w:val="3"/>
+  </w:num>
+  <w:num w:numId="4">
+    <w:abstractNumId w:val="2"/>
+  </w:num>
+</w:numbering>
 </file>
 
 <file path=word/styles.xml><?xml version="1.0" encoding="utf-8"?>
@@ -5297,6 +8776,52 @@
       <w:szCs w:val="28"/>
     </w:rPr>
   </w:style>
+  <w:style w:type="paragraph" w:styleId="Titre2">
+    <w:name w:val="heading 2"/>
+    <w:basedOn w:val="Normal"/>
+    <w:next w:val="Normal"/>
+    <w:link w:val="Titre2Car"/>
+    <w:uiPriority w:val="9"/>
+    <w:unhideWhenUsed/>
+    <w:qFormat/>
+    <w:rsid w:val="00FE1313"/>
+    <w:pPr>
+      <w:keepNext/>
+      <w:keepLines/>
+      <w:spacing w:before="200" w:after="0"/>
+      <w:outlineLvl w:val="1"/>
+    </w:pPr>
+    <w:rPr>
+      <w:rFonts w:asciiTheme="majorHAnsi" w:eastAsiaTheme="majorEastAsia" w:hAnsiTheme="majorHAnsi" w:cstheme="majorBidi"/>
+      <w:b/>
+      <w:bCs/>
+      <w:color w:val="4F81BD" w:themeColor="accent1"/>
+      <w:sz w:val="26"/>
+      <w:szCs w:val="26"/>
+    </w:rPr>
+  </w:style>
+  <w:style w:type="paragraph" w:styleId="Titre3">
+    <w:name w:val="heading 3"/>
+    <w:basedOn w:val="Normal"/>
+    <w:next w:val="Normal"/>
+    <w:link w:val="Titre3Car"/>
+    <w:uiPriority w:val="9"/>
+    <w:unhideWhenUsed/>
+    <w:qFormat/>
+    <w:rsid w:val="00FE1313"/>
+    <w:pPr>
+      <w:keepNext/>
+      <w:keepLines/>
+      <w:spacing w:before="200" w:after="0"/>
+      <w:outlineLvl w:val="2"/>
+    </w:pPr>
+    <w:rPr>
+      <w:rFonts w:asciiTheme="majorHAnsi" w:eastAsiaTheme="majorEastAsia" w:hAnsiTheme="majorHAnsi" w:cstheme="majorBidi"/>
+      <w:b/>
+      <w:bCs/>
+      <w:color w:val="4F81BD" w:themeColor="accent1"/>
+    </w:rPr>
+  </w:style>
   <w:style w:type="character" w:default="1" w:styleId="Policepardfaut">
     <w:name w:val="Default Paragraph Font"/>
     <w:uiPriority w:val="1"/>
@@ -5395,7 +8920,6 @@
     <w:basedOn w:val="Normal"/>
     <w:link w:val="PrformatHTMLCar"/>
     <w:uiPriority w:val="99"/>
-    <w:semiHidden/>
     <w:unhideWhenUsed/>
     <w:rsid w:val="003A23FC"/>
     <w:pPr>
@@ -5431,13 +8955,62 @@
     <w:basedOn w:val="Policepardfaut"/>
     <w:link w:val="PrformatHTML"/>
     <w:uiPriority w:val="99"/>
-    <w:semiHidden/>
     <w:rsid w:val="003A23FC"/>
     <w:rPr>
       <w:rFonts w:ascii="Courier New" w:eastAsia="Times New Roman" w:hAnsi="Courier New" w:cs="Courier New"/>
       <w:sz w:val="20"/>
       <w:szCs w:val="20"/>
       <w:lang w:eastAsia="fr-FR"/>
+    </w:rPr>
+  </w:style>
+  <w:style w:type="paragraph" w:styleId="Paragraphedeliste">
+    <w:name w:val="List Paragraph"/>
+    <w:basedOn w:val="Normal"/>
+    <w:uiPriority w:val="34"/>
+    <w:qFormat/>
+    <w:rsid w:val="006B3408"/>
+    <w:pPr>
+      <w:ind w:left="720"/>
+      <w:contextualSpacing/>
+    </w:pPr>
+  </w:style>
+  <w:style w:type="character" w:customStyle="1" w:styleId="Titre2Car">
+    <w:name w:val="Titre 2 Car"/>
+    <w:basedOn w:val="Policepardfaut"/>
+    <w:link w:val="Titre2"/>
+    <w:uiPriority w:val="9"/>
+    <w:rsid w:val="00FE1313"/>
+    <w:rPr>
+      <w:rFonts w:asciiTheme="majorHAnsi" w:eastAsiaTheme="majorEastAsia" w:hAnsiTheme="majorHAnsi" w:cstheme="majorBidi"/>
+      <w:b/>
+      <w:bCs/>
+      <w:color w:val="4F81BD" w:themeColor="accent1"/>
+      <w:sz w:val="26"/>
+      <w:szCs w:val="26"/>
+    </w:rPr>
+  </w:style>
+  <w:style w:type="character" w:customStyle="1" w:styleId="Titre3Car">
+    <w:name w:val="Titre 3 Car"/>
+    <w:basedOn w:val="Policepardfaut"/>
+    <w:link w:val="Titre3"/>
+    <w:uiPriority w:val="9"/>
+    <w:rsid w:val="00FE1313"/>
+    <w:rPr>
+      <w:rFonts w:asciiTheme="majorHAnsi" w:eastAsiaTheme="majorEastAsia" w:hAnsiTheme="majorHAnsi" w:cstheme="majorBidi"/>
+      <w:b/>
+      <w:bCs/>
+      <w:color w:val="4F81BD" w:themeColor="accent1"/>
+    </w:rPr>
+  </w:style>
+  <w:style w:type="character" w:styleId="Lienhypertexte">
+    <w:name w:val="Hyperlink"/>
+    <w:basedOn w:val="Policepardfaut"/>
+    <w:uiPriority w:val="99"/>
+    <w:unhideWhenUsed/>
+    <w:rsid w:val="00C420C7"/>
+    <w:rPr>
+      <w:color w:val="0000FF" w:themeColor="hyperlink"/>
+      <w:u w:val="single"/>
     </w:rPr>
   </w:style>
 </w:styles>
@@ -5626,6 +9199,52 @@
       <w:szCs w:val="28"/>
     </w:rPr>
   </w:style>
+  <w:style w:type="paragraph" w:styleId="Titre2">
+    <w:name w:val="heading 2"/>
+    <w:basedOn w:val="Normal"/>
+    <w:next w:val="Normal"/>
+    <w:link w:val="Titre2Car"/>
+    <w:uiPriority w:val="9"/>
+    <w:unhideWhenUsed/>
+    <w:qFormat/>
+    <w:rsid w:val="00FE1313"/>
+    <w:pPr>
+      <w:keepNext/>
+      <w:keepLines/>
+      <w:spacing w:before="200" w:after="0"/>
+      <w:outlineLvl w:val="1"/>
+    </w:pPr>
+    <w:rPr>
+      <w:rFonts w:asciiTheme="majorHAnsi" w:eastAsiaTheme="majorEastAsia" w:hAnsiTheme="majorHAnsi" w:cstheme="majorBidi"/>
+      <w:b/>
+      <w:bCs/>
+      <w:color w:val="4F81BD" w:themeColor="accent1"/>
+      <w:sz w:val="26"/>
+      <w:szCs w:val="26"/>
+    </w:rPr>
+  </w:style>
+  <w:style w:type="paragraph" w:styleId="Titre3">
+    <w:name w:val="heading 3"/>
+    <w:basedOn w:val="Normal"/>
+    <w:next w:val="Normal"/>
+    <w:link w:val="Titre3Car"/>
+    <w:uiPriority w:val="9"/>
+    <w:unhideWhenUsed/>
+    <w:qFormat/>
+    <w:rsid w:val="00FE1313"/>
+    <w:pPr>
+      <w:keepNext/>
+      <w:keepLines/>
+      <w:spacing w:before="200" w:after="0"/>
+      <w:outlineLvl w:val="2"/>
+    </w:pPr>
+    <w:rPr>
+      <w:rFonts w:asciiTheme="majorHAnsi" w:eastAsiaTheme="majorEastAsia" w:hAnsiTheme="majorHAnsi" w:cstheme="majorBidi"/>
+      <w:b/>
+      <w:bCs/>
+      <w:color w:val="4F81BD" w:themeColor="accent1"/>
+    </w:rPr>
+  </w:style>
   <w:style w:type="character" w:default="1" w:styleId="Policepardfaut">
     <w:name w:val="Default Paragraph Font"/>
     <w:uiPriority w:val="1"/>
@@ -5724,7 +9343,6 @@
     <w:basedOn w:val="Normal"/>
     <w:link w:val="PrformatHTMLCar"/>
     <w:uiPriority w:val="99"/>
-    <w:semiHidden/>
     <w:unhideWhenUsed/>
     <w:rsid w:val="003A23FC"/>
     <w:pPr>
@@ -5760,13 +9378,62 @@
     <w:basedOn w:val="Policepardfaut"/>
     <w:link w:val="PrformatHTML"/>
     <w:uiPriority w:val="99"/>
-    <w:semiHidden/>
     <w:rsid w:val="003A23FC"/>
     <w:rPr>
       <w:rFonts w:ascii="Courier New" w:eastAsia="Times New Roman" w:hAnsi="Courier New" w:cs="Courier New"/>
       <w:sz w:val="20"/>
       <w:szCs w:val="20"/>
       <w:lang w:eastAsia="fr-FR"/>
+    </w:rPr>
+  </w:style>
+  <w:style w:type="paragraph" w:styleId="Paragraphedeliste">
+    <w:name w:val="List Paragraph"/>
+    <w:basedOn w:val="Normal"/>
+    <w:uiPriority w:val="34"/>
+    <w:qFormat/>
+    <w:rsid w:val="006B3408"/>
+    <w:pPr>
+      <w:ind w:left="720"/>
+      <w:contextualSpacing/>
+    </w:pPr>
+  </w:style>
+  <w:style w:type="character" w:customStyle="1" w:styleId="Titre2Car">
+    <w:name w:val="Titre 2 Car"/>
+    <w:basedOn w:val="Policepardfaut"/>
+    <w:link w:val="Titre2"/>
+    <w:uiPriority w:val="9"/>
+    <w:rsid w:val="00FE1313"/>
+    <w:rPr>
+      <w:rFonts w:asciiTheme="majorHAnsi" w:eastAsiaTheme="majorEastAsia" w:hAnsiTheme="majorHAnsi" w:cstheme="majorBidi"/>
+      <w:b/>
+      <w:bCs/>
+      <w:color w:val="4F81BD" w:themeColor="accent1"/>
+      <w:sz w:val="26"/>
+      <w:szCs w:val="26"/>
+    </w:rPr>
+  </w:style>
+  <w:style w:type="character" w:customStyle="1" w:styleId="Titre3Car">
+    <w:name w:val="Titre 3 Car"/>
+    <w:basedOn w:val="Policepardfaut"/>
+    <w:link w:val="Titre3"/>
+    <w:uiPriority w:val="9"/>
+    <w:rsid w:val="00FE1313"/>
+    <w:rPr>
+      <w:rFonts w:asciiTheme="majorHAnsi" w:eastAsiaTheme="majorEastAsia" w:hAnsiTheme="majorHAnsi" w:cstheme="majorBidi"/>
+      <w:b/>
+      <w:bCs/>
+      <w:color w:val="4F81BD" w:themeColor="accent1"/>
+    </w:rPr>
+  </w:style>
+  <w:style w:type="character" w:styleId="Lienhypertexte">
+    <w:name w:val="Hyperlink"/>
+    <w:basedOn w:val="Policepardfaut"/>
+    <w:uiPriority w:val="99"/>
+    <w:unhideWhenUsed/>
+    <w:rsid w:val="00C420C7"/>
+    <w:rPr>
+      <w:color w:val="0000FF" w:themeColor="hyperlink"/>
+      <w:u w:val="single"/>
     </w:rPr>
   </w:style>
 </w:styles>

</xml_diff>

<commit_message>
Ajouts des contraintes et LifeCycleCallbacks :Gérer les évènements
</commit_message>
<xml_diff>
--- a/SYMFONY.docx
+++ b/SYMFONY.docx
@@ -8051,6 +8051,569 @@
         </w:rPr>
         <w:t xml:space="preserve">Remarque : </w:t>
       </w:r>
+    </w:p>
+    <w:p>
+      <w:pPr>
+        <w:rPr>
+          <w:rStyle w:val="Emphaseple"/>
+          <w:b/>
+        </w:rPr>
+      </w:pPr>
+      <w:r>
+        <w:rPr>
+          <w:rStyle w:val="Emphaseple"/>
+          <w:b/>
+        </w:rPr>
+        <w:t>Si je veux créer une table de jointure qui a d’autres champs, il faut donc créer une Entité de jointure</w:t>
+      </w:r>
+    </w:p>
+    <w:p>
+      <w:pPr>
+        <w:rPr>
+          <w:rStyle w:val="Emphaseple"/>
+          <w:b/>
+        </w:rPr>
+      </w:pPr>
+      <w:r>
+        <w:rPr>
+          <w:rStyle w:val="Emphaseple"/>
+          <w:b/>
+        </w:rPr>
+        <w:t xml:space="preserve">Et faire des </w:t>
+      </w:r>
+      <w:proofErr w:type="spellStart"/>
+      <w:r>
+        <w:rPr>
+          <w:rStyle w:val="Emphaseple"/>
+          <w:b/>
+        </w:rPr>
+        <w:t>OneToMany</w:t>
+      </w:r>
+      <w:proofErr w:type="spellEnd"/>
+      <w:r>
+        <w:rPr>
+          <w:rStyle w:val="Emphaseple"/>
+          <w:b/>
+        </w:rPr>
+        <w:t xml:space="preserve"> et </w:t>
+      </w:r>
+      <w:proofErr w:type="spellStart"/>
+      <w:r>
+        <w:rPr>
+          <w:rStyle w:val="Emphaseple"/>
+          <w:b/>
+        </w:rPr>
+        <w:t>ManyToOne</w:t>
+      </w:r>
+      <w:proofErr w:type="spellEnd"/>
+      <w:r>
+        <w:rPr>
+          <w:rStyle w:val="Emphaseple"/>
+          <w:b/>
+        </w:rPr>
+        <w:t xml:space="preserve"> avec les 2 autres Classes.</w:t>
+      </w:r>
+    </w:p>
+    <w:p/>
+    <w:p>
+      <w:pPr>
+        <w:pStyle w:val="Titre2"/>
+      </w:pPr>
+      <w:proofErr w:type="spellStart"/>
+      <w:r>
+        <w:t>LifeCycleCallbacks</w:t>
+      </w:r>
+      <w:proofErr w:type="spellEnd"/>
+      <w:r>
+        <w:t> : Gérer les évènements</w:t>
+      </w:r>
+    </w:p>
+    <w:p/>
+    <w:p>
+      <w:r>
+        <w:rPr>
+          <w:color w:val="DE2244"/>
+        </w:rPr>
+        <w:t>@ORM</w:t>
+      </w:r>
+      <w:r>
+        <w:t>\</w:t>
+      </w:r>
+      <w:proofErr w:type="spellStart"/>
+      <w:proofErr w:type="gramStart"/>
+      <w:r>
+        <w:t>HasLifecycleCallbacks</w:t>
+      </w:r>
+      <w:proofErr w:type="spellEnd"/>
+      <w:r>
+        <w:t>(</w:t>
+      </w:r>
+      <w:proofErr w:type="gramEnd"/>
+      <w:r>
+        <w:t>)</w:t>
+      </w:r>
+      <w:r>
+        <w:t xml:space="preserve"> à mettre en début de la class</w:t>
+      </w:r>
+    </w:p>
+    <w:p>
+      <w:r>
+        <w:t>Exemple :</w:t>
+      </w:r>
+    </w:p>
+    <w:p>
+      <w:pPr>
+        <w:autoSpaceDE w:val="0"/>
+        <w:autoSpaceDN w:val="0"/>
+        <w:adjustRightInd w:val="0"/>
+        <w:spacing w:after="0" w:line="240" w:lineRule="auto"/>
+        <w:ind w:left="708"/>
+        <w:rPr>
+          <w:rStyle w:val="Emphaseple"/>
+        </w:rPr>
+      </w:pPr>
+      <w:r>
+        <w:rPr>
+          <w:rStyle w:val="Emphaseple"/>
+        </w:rPr>
+        <w:t>/**</w:t>
+      </w:r>
+    </w:p>
+    <w:p>
+      <w:pPr>
+        <w:autoSpaceDE w:val="0"/>
+        <w:autoSpaceDN w:val="0"/>
+        <w:adjustRightInd w:val="0"/>
+        <w:spacing w:after="0" w:line="240" w:lineRule="auto"/>
+        <w:ind w:left="708"/>
+        <w:rPr>
+          <w:rStyle w:val="Emphaseple"/>
+        </w:rPr>
+      </w:pPr>
+      <w:r>
+        <w:rPr>
+          <w:rStyle w:val="Emphaseple"/>
+        </w:rPr>
+        <w:t>* Auteur</w:t>
+      </w:r>
+    </w:p>
+    <w:p>
+      <w:pPr>
+        <w:autoSpaceDE w:val="0"/>
+        <w:autoSpaceDN w:val="0"/>
+        <w:adjustRightInd w:val="0"/>
+        <w:spacing w:after="0" w:line="240" w:lineRule="auto"/>
+        <w:ind w:left="708"/>
+        <w:rPr>
+          <w:rStyle w:val="Emphaseple"/>
+        </w:rPr>
+      </w:pPr>
+      <w:r>
+        <w:rPr>
+          <w:rStyle w:val="Emphaseple"/>
+        </w:rPr>
+        <w:t>*</w:t>
+      </w:r>
+    </w:p>
+    <w:p>
+      <w:pPr>
+        <w:autoSpaceDE w:val="0"/>
+        <w:autoSpaceDN w:val="0"/>
+        <w:adjustRightInd w:val="0"/>
+        <w:spacing w:after="0" w:line="240" w:lineRule="auto"/>
+        <w:ind w:left="708"/>
+        <w:rPr>
+          <w:rStyle w:val="Emphaseple"/>
+        </w:rPr>
+      </w:pPr>
+      <w:r>
+        <w:rPr>
+          <w:rStyle w:val="Emphaseple"/>
+        </w:rPr>
+        <w:t>* @ORM\</w:t>
+      </w:r>
+      <w:proofErr w:type="gramStart"/>
+      <w:r>
+        <w:rPr>
+          <w:rStyle w:val="Emphaseple"/>
+        </w:rPr>
+        <w:t>Table(</w:t>
+      </w:r>
+      <w:proofErr w:type="spellStart"/>
+      <w:proofErr w:type="gramEnd"/>
+      <w:r>
+        <w:rPr>
+          <w:rStyle w:val="Emphaseple"/>
+        </w:rPr>
+        <w:t>name</w:t>
+      </w:r>
+      <w:proofErr w:type="spellEnd"/>
+      <w:r>
+        <w:rPr>
+          <w:rStyle w:val="Emphaseple"/>
+        </w:rPr>
+        <w:t>="auteurs")</w:t>
+      </w:r>
+    </w:p>
+    <w:p>
+      <w:pPr>
+        <w:autoSpaceDE w:val="0"/>
+        <w:autoSpaceDN w:val="0"/>
+        <w:adjustRightInd w:val="0"/>
+        <w:spacing w:after="0" w:line="240" w:lineRule="auto"/>
+        <w:ind w:left="708"/>
+        <w:rPr>
+          <w:rStyle w:val="Emphaseple"/>
+        </w:rPr>
+      </w:pPr>
+      <w:r>
+        <w:rPr>
+          <w:rStyle w:val="Emphaseple"/>
+        </w:rPr>
+        <w:t>* @ORM\</w:t>
+      </w:r>
+      <w:proofErr w:type="spellStart"/>
+      <w:r>
+        <w:rPr>
+          <w:rStyle w:val="Emphaseple"/>
+        </w:rPr>
+        <w:t>Entity</w:t>
+      </w:r>
+      <w:proofErr w:type="spellEnd"/>
+    </w:p>
+    <w:p>
+      <w:pPr>
+        <w:autoSpaceDE w:val="0"/>
+        <w:autoSpaceDN w:val="0"/>
+        <w:adjustRightInd w:val="0"/>
+        <w:spacing w:after="0" w:line="240" w:lineRule="auto"/>
+        <w:ind w:left="708"/>
+        <w:rPr>
+          <w:rStyle w:val="Emphaseple"/>
+        </w:rPr>
+      </w:pPr>
+      <w:r>
+        <w:rPr>
+          <w:rStyle w:val="Emphaseple"/>
+        </w:rPr>
+        <w:t>* @ORM\</w:t>
+      </w:r>
+      <w:proofErr w:type="spellStart"/>
+      <w:proofErr w:type="gramStart"/>
+      <w:r>
+        <w:rPr>
+          <w:rStyle w:val="Emphaseple"/>
+        </w:rPr>
+        <w:t>HasLifecycleCallbacks</w:t>
+      </w:r>
+      <w:proofErr w:type="spellEnd"/>
+      <w:r>
+        <w:rPr>
+          <w:rStyle w:val="Emphaseple"/>
+        </w:rPr>
+        <w:t>()</w:t>
+      </w:r>
+      <w:proofErr w:type="gramEnd"/>
+    </w:p>
+    <w:p>
+      <w:pPr>
+        <w:autoSpaceDE w:val="0"/>
+        <w:autoSpaceDN w:val="0"/>
+        <w:adjustRightInd w:val="0"/>
+        <w:spacing w:after="0" w:line="240" w:lineRule="auto"/>
+        <w:ind w:left="708"/>
+        <w:rPr>
+          <w:rStyle w:val="Emphaseple"/>
+        </w:rPr>
+      </w:pPr>
+      <w:r>
+        <w:rPr>
+          <w:rStyle w:val="Emphaseple"/>
+        </w:rPr>
+        <w:t>*/</w:t>
+      </w:r>
+    </w:p>
+    <w:p>
+      <w:pPr>
+        <w:autoSpaceDE w:val="0"/>
+        <w:autoSpaceDN w:val="0"/>
+        <w:adjustRightInd w:val="0"/>
+        <w:spacing w:after="0" w:line="240" w:lineRule="auto"/>
+        <w:ind w:left="708"/>
+        <w:rPr>
+          <w:rStyle w:val="Emphaseple"/>
+        </w:rPr>
+      </w:pPr>
+      <w:proofErr w:type="gramStart"/>
+      <w:r>
+        <w:rPr>
+          <w:rStyle w:val="Emphaseple"/>
+        </w:rPr>
+        <w:t>class</w:t>
+      </w:r>
+      <w:proofErr w:type="gramEnd"/>
+      <w:r>
+        <w:rPr>
+          <w:rStyle w:val="Emphaseple"/>
+        </w:rPr>
+        <w:t xml:space="preserve"> Auteur</w:t>
+      </w:r>
+    </w:p>
+    <w:p>
+      <w:pPr>
+        <w:autoSpaceDE w:val="0"/>
+        <w:autoSpaceDN w:val="0"/>
+        <w:adjustRightInd w:val="0"/>
+        <w:spacing w:after="0" w:line="240" w:lineRule="auto"/>
+        <w:ind w:left="708"/>
+        <w:rPr>
+          <w:rStyle w:val="Emphaseple"/>
+        </w:rPr>
+      </w:pPr>
+      <w:r>
+        <w:rPr>
+          <w:rStyle w:val="Emphaseple"/>
+        </w:rPr>
+        <w:t>{</w:t>
+      </w:r>
+    </w:p>
+    <w:p>
+      <w:pPr>
+        <w:autoSpaceDE w:val="0"/>
+        <w:autoSpaceDN w:val="0"/>
+        <w:adjustRightInd w:val="0"/>
+        <w:spacing w:after="0" w:line="240" w:lineRule="auto"/>
+        <w:ind w:left="708"/>
+        <w:rPr>
+          <w:rStyle w:val="Emphaseple"/>
+        </w:rPr>
+      </w:pPr>
+      <w:r>
+        <w:rPr>
+          <w:rStyle w:val="Emphaseple"/>
+        </w:rPr>
+        <w:t>...</w:t>
+      </w:r>
+    </w:p>
+    <w:p>
+      <w:pPr>
+        <w:ind w:left="708"/>
+        <w:rPr>
+          <w:rStyle w:val="Emphaseple"/>
+        </w:rPr>
+      </w:pPr>
+      <w:r>
+        <w:rPr>
+          <w:rStyle w:val="Emphaseple"/>
+        </w:rPr>
+        <w:t>}</w:t>
+      </w:r>
+    </w:p>
+    <w:p>
+      <w:pPr>
+        <w:autoSpaceDE w:val="0"/>
+        <w:autoSpaceDN w:val="0"/>
+        <w:adjustRightInd w:val="0"/>
+        <w:spacing w:after="0" w:line="240" w:lineRule="auto"/>
+        <w:rPr>
+          <w:rFonts w:ascii="SourceCodePro-Regular" w:hAnsi="SourceCodePro-Regular" w:cs="SourceCodePro-Regular"/>
+          <w:color w:val="000000"/>
+          <w:sz w:val="50"/>
+          <w:szCs w:val="50"/>
+        </w:rPr>
+      </w:pPr>
+      <w:r>
+        <w:t>Une fois que c’est fait, il faut créer une méthode :</w:t>
+      </w:r>
+      <w:r>
+        <w:rPr>
+          <w:rFonts w:ascii="SourceCodePro-Regular" w:hAnsi="SourceCodePro-Regular" w:cs="SourceCodePro-Regular"/>
+          <w:color w:val="000000"/>
+          <w:sz w:val="50"/>
+          <w:szCs w:val="50"/>
+        </w:rPr>
+        <w:t xml:space="preserve"> </w:t>
+      </w:r>
+    </w:p>
+    <w:p>
+      <w:pPr>
+        <w:rPr>
+          <w:lang w:val="en-US"/>
+        </w:rPr>
+      </w:pPr>
+      <w:proofErr w:type="spellStart"/>
+      <w:r>
+        <w:rPr>
+          <w:lang w:val="en-US"/>
+        </w:rPr>
+        <w:t>PrePersist</w:t>
+      </w:r>
+      <w:proofErr w:type="spellEnd"/>
+      <w:r>
+        <w:rPr>
+          <w:lang w:val="en-US"/>
+        </w:rPr>
+        <w:t xml:space="preserve">, </w:t>
+      </w:r>
+      <w:proofErr w:type="spellStart"/>
+      <w:r>
+        <w:rPr>
+          <w:lang w:val="en-US"/>
+        </w:rPr>
+        <w:t>PostPersist</w:t>
+      </w:r>
+      <w:proofErr w:type="spellEnd"/>
+      <w:r>
+        <w:rPr>
+          <w:lang w:val="en-US"/>
+        </w:rPr>
+        <w:t>,</w:t>
+      </w:r>
+      <w:r>
+        <w:rPr>
+          <w:lang w:val="en-US"/>
+        </w:rPr>
+        <w:t xml:space="preserve"> </w:t>
+      </w:r>
+      <w:proofErr w:type="spellStart"/>
+      <w:r>
+        <w:rPr>
+          <w:lang w:val="en-US"/>
+        </w:rPr>
+        <w:t>PreUpdate</w:t>
+      </w:r>
+      <w:proofErr w:type="spellEnd"/>
+      <w:r>
+        <w:rPr>
+          <w:lang w:val="en-US"/>
+        </w:rPr>
+        <w:t>,</w:t>
+      </w:r>
+      <w:r>
+        <w:rPr>
+          <w:lang w:val="en-US"/>
+        </w:rPr>
+        <w:t xml:space="preserve"> </w:t>
+      </w:r>
+      <w:proofErr w:type="spellStart"/>
+      <w:r>
+        <w:rPr>
+          <w:lang w:val="en-US"/>
+        </w:rPr>
+        <w:t>PostUpdate</w:t>
+      </w:r>
+      <w:proofErr w:type="spellEnd"/>
+      <w:r>
+        <w:rPr>
+          <w:lang w:val="en-US"/>
+        </w:rPr>
+        <w:t>,</w:t>
+      </w:r>
+      <w:r>
+        <w:rPr>
+          <w:lang w:val="en-US"/>
+        </w:rPr>
+        <w:t xml:space="preserve"> </w:t>
+      </w:r>
+      <w:proofErr w:type="spellStart"/>
+      <w:r>
+        <w:rPr>
+          <w:lang w:val="en-US"/>
+        </w:rPr>
+        <w:t>PreRemove</w:t>
+      </w:r>
+      <w:proofErr w:type="spellEnd"/>
+      <w:r>
+        <w:rPr>
+          <w:lang w:val="en-US"/>
+        </w:rPr>
+        <w:t>,</w:t>
+      </w:r>
+      <w:r>
+        <w:rPr>
+          <w:lang w:val="en-US"/>
+        </w:rPr>
+        <w:t xml:space="preserve"> </w:t>
+      </w:r>
+      <w:proofErr w:type="spellStart"/>
+      <w:r>
+        <w:rPr>
+          <w:lang w:val="en-US"/>
+        </w:rPr>
+        <w:t>PostRemove</w:t>
+      </w:r>
+      <w:proofErr w:type="spellEnd"/>
+      <w:r>
+        <w:rPr>
+          <w:lang w:val="en-US"/>
+        </w:rPr>
+        <w:t>,</w:t>
+      </w:r>
+      <w:r>
+        <w:rPr>
+          <w:lang w:val="en-US"/>
+        </w:rPr>
+        <w:t xml:space="preserve"> </w:t>
+      </w:r>
+      <w:proofErr w:type="spellStart"/>
+      <w:r>
+        <w:rPr>
+          <w:lang w:val="en-US"/>
+        </w:rPr>
+        <w:t>PreFlush</w:t>
+      </w:r>
+      <w:proofErr w:type="spellEnd"/>
+      <w:r>
+        <w:rPr>
+          <w:lang w:val="en-US"/>
+        </w:rPr>
+        <w:t>,</w:t>
+      </w:r>
+      <w:r>
+        <w:rPr>
+          <w:lang w:val="en-US"/>
+        </w:rPr>
+        <w:t xml:space="preserve"> </w:t>
+      </w:r>
+      <w:proofErr w:type="spellStart"/>
+      <w:r>
+        <w:rPr>
+          <w:lang w:val="en-US"/>
+        </w:rPr>
+        <w:t>PostLoad</w:t>
+      </w:r>
+      <w:proofErr w:type="spellEnd"/>
+    </w:p>
+    <w:p>
+      <w:r>
+        <w:lastRenderedPageBreak/>
+        <w:t>Voir exemple dans le code.</w:t>
+      </w:r>
+    </w:p>
+    <w:p>
+      <w:pPr>
+        <w:pStyle w:val="Titre2"/>
+      </w:pPr>
+      <w:r>
+        <w:t>Composant de validation</w:t>
+      </w:r>
+    </w:p>
+    <w:p>
+      <w:r>
+        <w:t>Voir la doc :</w:t>
+      </w:r>
+    </w:p>
+    <w:p>
+      <w:hyperlink r:id="rId7" w:history="1">
+        <w:r>
+          <w:rPr>
+            <w:rStyle w:val="Lienhypertexte"/>
+          </w:rPr>
+          <w:t>https://symfony.com/doc/current/validation.html#constraints</w:t>
+        </w:r>
+      </w:hyperlink>
+    </w:p>
+    <w:p>
       <w:bookmarkStart w:id="0" w:name="_GoBack"/>
       <w:bookmarkEnd w:id="0"/>
     </w:p>
@@ -8058,66 +8621,366 @@
       <w:pPr>
         <w:rPr>
           <w:rStyle w:val="Emphaseple"/>
-          <w:b/>
-        </w:rPr>
-      </w:pPr>
-      <w:r>
-        <w:rPr>
-          <w:rStyle w:val="Emphaseple"/>
-          <w:b/>
-        </w:rPr>
-        <w:t>Si je veux créer une table de jointure qui a d’autres champs, il faut donc créer une Entité de jointure</w:t>
-      </w:r>
-    </w:p>
-    <w:p>
-      <w:pPr>
-        <w:rPr>
-          <w:rStyle w:val="Emphaseple"/>
-          <w:b/>
-        </w:rPr>
-      </w:pPr>
-      <w:r>
-        <w:rPr>
-          <w:rStyle w:val="Emphaseple"/>
-          <w:b/>
-        </w:rPr>
-        <w:t xml:space="preserve">Et faire des </w:t>
-      </w:r>
-      <w:proofErr w:type="spellStart"/>
-      <w:r>
-        <w:rPr>
-          <w:rStyle w:val="Emphaseple"/>
-          <w:b/>
-        </w:rPr>
-        <w:t>OneToMany</w:t>
-      </w:r>
-      <w:proofErr w:type="spellEnd"/>
-      <w:r>
-        <w:rPr>
-          <w:rStyle w:val="Emphaseple"/>
-          <w:b/>
-        </w:rPr>
-        <w:t xml:space="preserve"> et </w:t>
-      </w:r>
-      <w:proofErr w:type="spellStart"/>
-      <w:r>
-        <w:rPr>
-          <w:rStyle w:val="Emphaseple"/>
-          <w:b/>
-        </w:rPr>
-        <w:t>ManyToOne</w:t>
-      </w:r>
-      <w:proofErr w:type="spellEnd"/>
-      <w:r>
-        <w:rPr>
-          <w:rStyle w:val="Emphaseple"/>
-          <w:b/>
-        </w:rPr>
-        <w:t xml:space="preserve"> avec les 2 autres Classes.</w:t>
-      </w:r>
-    </w:p>
-    <w:p/>
-    <w:p/>
+        </w:rPr>
+      </w:pPr>
+      <w:r>
+        <w:t xml:space="preserve">Faire un use de la class Contraints, </w:t>
+      </w:r>
+      <w:r>
+        <w:t xml:space="preserve">Puis dans les annotations de la propriétés ou </w:t>
+      </w:r>
+      <w:proofErr w:type="spellStart"/>
+      <w:r>
+        <w:t>methods</w:t>
+      </w:r>
+      <w:proofErr w:type="spellEnd"/>
+      <w:r>
+        <w:t>, faire @</w:t>
+      </w:r>
+      <w:proofErr w:type="spellStart"/>
+      <w:r>
+        <w:t>Assert</w:t>
+      </w:r>
+      <w:proofErr w:type="spellEnd"/>
+      <w:r>
+        <w:t>\&lt;la contrainte&gt;</w:t>
+      </w:r>
+    </w:p>
+    <w:p>
+      <w:r>
+        <w:t>Exemple :</w:t>
+      </w:r>
+    </w:p>
+    <w:p>
+      <w:pPr>
+        <w:autoSpaceDE w:val="0"/>
+        <w:autoSpaceDN w:val="0"/>
+        <w:adjustRightInd w:val="0"/>
+        <w:spacing w:after="0" w:line="240" w:lineRule="auto"/>
+        <w:rPr>
+          <w:rStyle w:val="Emphaseple"/>
+          <w:lang w:val="en-US"/>
+        </w:rPr>
+      </w:pPr>
+      <w:proofErr w:type="gramStart"/>
+      <w:r>
+        <w:rPr>
+          <w:rStyle w:val="Emphaseple"/>
+          <w:lang w:val="en-US"/>
+        </w:rPr>
+        <w:t>use</w:t>
+      </w:r>
+      <w:proofErr w:type="gramEnd"/>
+      <w:r>
+        <w:rPr>
+          <w:rStyle w:val="Emphaseple"/>
+          <w:lang w:val="en-US"/>
+        </w:rPr>
+        <w:t xml:space="preserve"> </w:t>
+      </w:r>
+      <w:proofErr w:type="spellStart"/>
+      <w:r>
+        <w:rPr>
+          <w:rStyle w:val="Emphaseple"/>
+          <w:lang w:val="en-US"/>
+        </w:rPr>
+        <w:t>Symfony</w:t>
+      </w:r>
+      <w:proofErr w:type="spellEnd"/>
+      <w:r>
+        <w:rPr>
+          <w:rStyle w:val="Emphaseple"/>
+          <w:lang w:val="en-US"/>
+        </w:rPr>
+        <w:t>\Component\Validator\Constraints as Assert;</w:t>
+      </w:r>
+    </w:p>
+    <w:p>
+      <w:pPr>
+        <w:autoSpaceDE w:val="0"/>
+        <w:autoSpaceDN w:val="0"/>
+        <w:adjustRightInd w:val="0"/>
+        <w:spacing w:after="0" w:line="240" w:lineRule="auto"/>
+        <w:rPr>
+          <w:rStyle w:val="Emphaseple"/>
+        </w:rPr>
+      </w:pPr>
+    </w:p>
+    <w:p>
+      <w:pPr>
+        <w:autoSpaceDE w:val="0"/>
+        <w:autoSpaceDN w:val="0"/>
+        <w:adjustRightInd w:val="0"/>
+        <w:spacing w:after="0" w:line="240" w:lineRule="auto"/>
+        <w:rPr>
+          <w:rStyle w:val="Emphaseple"/>
+          <w:lang w:val="en-US"/>
+        </w:rPr>
+      </w:pPr>
+      <w:proofErr w:type="gramStart"/>
+      <w:r>
+        <w:rPr>
+          <w:rStyle w:val="Emphaseple"/>
+          <w:lang w:val="en-US"/>
+        </w:rPr>
+        <w:t>class</w:t>
+      </w:r>
+      <w:proofErr w:type="gramEnd"/>
+      <w:r>
+        <w:rPr>
+          <w:rStyle w:val="Emphaseple"/>
+          <w:lang w:val="en-US"/>
+        </w:rPr>
+        <w:t xml:space="preserve"> Auteur</w:t>
+      </w:r>
+    </w:p>
+    <w:p>
+      <w:pPr>
+        <w:autoSpaceDE w:val="0"/>
+        <w:autoSpaceDN w:val="0"/>
+        <w:adjustRightInd w:val="0"/>
+        <w:spacing w:after="0" w:line="240" w:lineRule="auto"/>
+        <w:rPr>
+          <w:rStyle w:val="Emphaseple"/>
+          <w:lang w:val="en-US"/>
+        </w:rPr>
+      </w:pPr>
+      <w:r>
+        <w:rPr>
+          <w:rStyle w:val="Emphaseple"/>
+          <w:lang w:val="en-US"/>
+        </w:rPr>
+        <w:t>{</w:t>
+      </w:r>
+    </w:p>
+    <w:p>
+      <w:pPr>
+        <w:autoSpaceDE w:val="0"/>
+        <w:autoSpaceDN w:val="0"/>
+        <w:adjustRightInd w:val="0"/>
+        <w:spacing w:after="0" w:line="240" w:lineRule="auto"/>
+        <w:rPr>
+          <w:rStyle w:val="Emphaseple"/>
+          <w:lang w:val="en-US"/>
+        </w:rPr>
+      </w:pPr>
+      <w:r>
+        <w:rPr>
+          <w:rStyle w:val="Emphaseple"/>
+          <w:lang w:val="en-US"/>
+        </w:rPr>
+        <w:t>/**</w:t>
+      </w:r>
+    </w:p>
+    <w:p>
+      <w:pPr>
+        <w:autoSpaceDE w:val="0"/>
+        <w:autoSpaceDN w:val="0"/>
+        <w:adjustRightInd w:val="0"/>
+        <w:spacing w:after="0" w:line="240" w:lineRule="auto"/>
+        <w:rPr>
+          <w:rStyle w:val="Emphaseple"/>
+          <w:lang w:val="en-US"/>
+        </w:rPr>
+      </w:pPr>
+      <w:r>
+        <w:rPr>
+          <w:rStyle w:val="Emphaseple"/>
+          <w:lang w:val="en-US"/>
+        </w:rPr>
+        <w:t>* @</w:t>
+      </w:r>
+      <w:proofErr w:type="spellStart"/>
+      <w:r>
+        <w:rPr>
+          <w:rStyle w:val="Emphaseple"/>
+          <w:lang w:val="en-US"/>
+        </w:rPr>
+        <w:t>var</w:t>
+      </w:r>
+      <w:proofErr w:type="spellEnd"/>
+      <w:r>
+        <w:rPr>
+          <w:rStyle w:val="Emphaseple"/>
+          <w:lang w:val="en-US"/>
+        </w:rPr>
+        <w:t xml:space="preserve"> string</w:t>
+      </w:r>
+    </w:p>
+    <w:p>
+      <w:pPr>
+        <w:autoSpaceDE w:val="0"/>
+        <w:autoSpaceDN w:val="0"/>
+        <w:adjustRightInd w:val="0"/>
+        <w:spacing w:after="0" w:line="240" w:lineRule="auto"/>
+        <w:rPr>
+          <w:rStyle w:val="Emphaseple"/>
+          <w:lang w:val="en-US"/>
+        </w:rPr>
+      </w:pPr>
+      <w:r>
+        <w:rPr>
+          <w:rStyle w:val="Emphaseple"/>
+          <w:lang w:val="en-US"/>
+        </w:rPr>
+        <w:t>*</w:t>
+      </w:r>
+    </w:p>
+    <w:p>
+      <w:pPr>
+        <w:autoSpaceDE w:val="0"/>
+        <w:autoSpaceDN w:val="0"/>
+        <w:adjustRightInd w:val="0"/>
+        <w:spacing w:after="0" w:line="240" w:lineRule="auto"/>
+        <w:rPr>
+          <w:rStyle w:val="Emphaseple"/>
+          <w:lang w:val="en-US"/>
+        </w:rPr>
+      </w:pPr>
+      <w:r>
+        <w:rPr>
+          <w:rStyle w:val="Emphaseple"/>
+          <w:lang w:val="en-US"/>
+        </w:rPr>
+        <w:t>* @Assert\</w:t>
+      </w:r>
+      <w:proofErr w:type="spellStart"/>
+      <w:proofErr w:type="gramStart"/>
+      <w:r>
+        <w:rPr>
+          <w:rStyle w:val="Emphaseple"/>
+          <w:lang w:val="en-US"/>
+        </w:rPr>
+        <w:t>NotBlank</w:t>
+      </w:r>
+      <w:proofErr w:type="spellEnd"/>
+      <w:r>
+        <w:rPr>
+          <w:rStyle w:val="Emphaseple"/>
+          <w:lang w:val="en-US"/>
+        </w:rPr>
+        <w:t>()</w:t>
+      </w:r>
+      <w:proofErr w:type="gramEnd"/>
+    </w:p>
+    <w:p>
+      <w:pPr>
+        <w:autoSpaceDE w:val="0"/>
+        <w:autoSpaceDN w:val="0"/>
+        <w:adjustRightInd w:val="0"/>
+        <w:spacing w:after="0" w:line="240" w:lineRule="auto"/>
+        <w:rPr>
+          <w:rStyle w:val="Emphaseple"/>
+          <w:lang w:val="en-US"/>
+        </w:rPr>
+      </w:pPr>
+      <w:r>
+        <w:rPr>
+          <w:rStyle w:val="Emphaseple"/>
+          <w:lang w:val="en-US"/>
+        </w:rPr>
+        <w:t>*</w:t>
+      </w:r>
+    </w:p>
+    <w:p>
+      <w:pPr>
+        <w:autoSpaceDE w:val="0"/>
+        <w:autoSpaceDN w:val="0"/>
+        <w:adjustRightInd w:val="0"/>
+        <w:spacing w:after="0" w:line="240" w:lineRule="auto"/>
+        <w:rPr>
+          <w:rStyle w:val="Emphaseple"/>
+          <w:lang w:val="en-US"/>
+        </w:rPr>
+      </w:pPr>
+      <w:r>
+        <w:rPr>
+          <w:rStyle w:val="Emphaseple"/>
+          <w:lang w:val="en-US"/>
+        </w:rPr>
+        <w:t>* @ORM\</w:t>
+      </w:r>
+      <w:proofErr w:type="gramStart"/>
+      <w:r>
+        <w:rPr>
+          <w:rStyle w:val="Emphaseple"/>
+          <w:lang w:val="en-US"/>
+        </w:rPr>
+        <w:t>Column(</w:t>
+      </w:r>
+      <w:proofErr w:type="gramEnd"/>
+      <w:r>
+        <w:rPr>
+          <w:rStyle w:val="Emphaseple"/>
+          <w:lang w:val="en-US"/>
+        </w:rPr>
+        <w:t>name="nom", type="string", length=30)</w:t>
+      </w:r>
+    </w:p>
+    <w:p>
+      <w:pPr>
+        <w:autoSpaceDE w:val="0"/>
+        <w:autoSpaceDN w:val="0"/>
+        <w:adjustRightInd w:val="0"/>
+        <w:spacing w:after="0" w:line="240" w:lineRule="auto"/>
+        <w:rPr>
+          <w:rStyle w:val="Emphaseple"/>
+        </w:rPr>
+      </w:pPr>
+      <w:r>
+        <w:rPr>
+          <w:rStyle w:val="Emphaseple"/>
+        </w:rPr>
+        <w:t>*/</w:t>
+      </w:r>
+    </w:p>
+    <w:p>
+      <w:pPr>
+        <w:autoSpaceDE w:val="0"/>
+        <w:autoSpaceDN w:val="0"/>
+        <w:adjustRightInd w:val="0"/>
+        <w:spacing w:after="0" w:line="240" w:lineRule="auto"/>
+        <w:rPr>
+          <w:rStyle w:val="Emphaseple"/>
+        </w:rPr>
+      </w:pPr>
+      <w:proofErr w:type="spellStart"/>
+      <w:proofErr w:type="gramStart"/>
+      <w:r>
+        <w:rPr>
+          <w:rStyle w:val="Emphaseple"/>
+        </w:rPr>
+        <w:t>private</w:t>
+      </w:r>
+      <w:proofErr w:type="spellEnd"/>
+      <w:proofErr w:type="gramEnd"/>
+      <w:r>
+        <w:rPr>
+          <w:rStyle w:val="Emphaseple"/>
+        </w:rPr>
+        <w:t xml:space="preserve"> $nom;</w:t>
+      </w:r>
+    </w:p>
+    <w:p>
+      <w:pPr>
+        <w:rPr>
+          <w:rStyle w:val="Emphaseple"/>
+        </w:rPr>
+      </w:pPr>
+      <w:r>
+        <w:rPr>
+          <w:rStyle w:val="Emphaseple"/>
+        </w:rPr>
+        <w:t>}</w:t>
+      </w:r>
+    </w:p>
+    <w:p>
+      <w:pPr>
+        <w:rPr>
+          <w:rStyle w:val="Emphaseple"/>
+        </w:rPr>
+      </w:pPr>
+    </w:p>
     <w:sectPr>
       <w:pgSz w:w="11906" w:h="16838"/>
       <w:pgMar w:top="1417" w:right="1417" w:bottom="1417" w:left="1417" w:header="708" w:footer="708" w:gutter="0"/>
@@ -8825,7 +9688,6 @@
   <w:style w:type="character" w:default="1" w:styleId="Policepardfaut">
     <w:name w:val="Default Paragraph Font"/>
     <w:uiPriority w:val="1"/>
-    <w:semiHidden/>
     <w:unhideWhenUsed/>
   </w:style>
   <w:style w:type="table" w:default="1" w:styleId="TableauNormal">
@@ -9012,6 +9874,15 @@
       <w:color w:val="0000FF" w:themeColor="hyperlink"/>
       <w:u w:val="single"/>
     </w:rPr>
+  </w:style>
+  <w:style w:type="paragraph" w:styleId="Sansinterligne">
+    <w:name w:val="No Spacing"/>
+    <w:uiPriority w:val="1"/>
+    <w:qFormat/>
+    <w:rsid w:val="006917BB"/>
+    <w:pPr>
+      <w:spacing w:after="0" w:line="240" w:lineRule="auto"/>
+    </w:pPr>
   </w:style>
 </w:styles>
 </file>
@@ -9248,7 +10119,6 @@
   <w:style w:type="character" w:default="1" w:styleId="Policepardfaut">
     <w:name w:val="Default Paragraph Font"/>
     <w:uiPriority w:val="1"/>
-    <w:semiHidden/>
     <w:unhideWhenUsed/>
   </w:style>
   <w:style w:type="table" w:default="1" w:styleId="TableauNormal">
@@ -9435,6 +10305,15 @@
       <w:color w:val="0000FF" w:themeColor="hyperlink"/>
       <w:u w:val="single"/>
     </w:rPr>
+  </w:style>
+  <w:style w:type="paragraph" w:styleId="Sansinterligne">
+    <w:name w:val="No Spacing"/>
+    <w:uiPriority w:val="1"/>
+    <w:qFormat/>
+    <w:rsid w:val="006917BB"/>
+    <w:pPr>
+      <w:spacing w:after="0" w:line="240" w:lineRule="auto"/>
+    </w:pPr>
   </w:style>
 </w:styles>
 </file>

</xml_diff>

<commit_message>
Fixtures : Remplissons la base de données avec les fixtures
</commit_message>
<xml_diff>
--- a/SYMFONY.docx
+++ b/SYMFONY.docx
@@ -8613,10 +8613,7 @@
         </w:r>
       </w:hyperlink>
     </w:p>
-    <w:p>
-      <w:bookmarkStart w:id="0" w:name="_GoBack"/>
-      <w:bookmarkEnd w:id="0"/>
-    </w:p>
+    <w:p/>
     <w:p>
       <w:pPr>
         <w:rPr>
@@ -8976,10 +8973,253 @@
     </w:p>
     <w:p>
       <w:pPr>
-        <w:rPr>
-          <w:rStyle w:val="Emphaseple"/>
-        </w:rPr>
-      </w:pPr>
+        <w:pStyle w:val="Titre2"/>
+        <w:rPr>
+          <w:rStyle w:val="Emphaseple"/>
+          <w:i w:val="0"/>
+          <w:iCs w:val="0"/>
+          <w:color w:val="4F81BD" w:themeColor="accent1"/>
+        </w:rPr>
+      </w:pPr>
+      <w:proofErr w:type="spellStart"/>
+      <w:proofErr w:type="gramStart"/>
+      <w:r>
+        <w:rPr>
+          <w:rStyle w:val="Emphaseple"/>
+          <w:i w:val="0"/>
+          <w:iCs w:val="0"/>
+          <w:color w:val="4F81BD" w:themeColor="accent1"/>
+        </w:rPr>
+        <w:t>fixtures</w:t>
+      </w:r>
+      <w:proofErr w:type="spellEnd"/>
+      <w:proofErr w:type="gramEnd"/>
+      <w:r>
+        <w:rPr>
+          <w:rStyle w:val="Emphaseple"/>
+          <w:i w:val="0"/>
+          <w:iCs w:val="0"/>
+          <w:color w:val="4F81BD" w:themeColor="accent1"/>
+        </w:rPr>
+        <w:t xml:space="preserve"> </w:t>
+      </w:r>
+      <w:proofErr w:type="spellStart"/>
+      <w:r>
+        <w:rPr>
+          <w:rStyle w:val="Emphaseple"/>
+          <w:i w:val="0"/>
+          <w:iCs w:val="0"/>
+          <w:color w:val="4F81BD" w:themeColor="accent1"/>
+        </w:rPr>
+        <w:t>symfony</w:t>
+      </w:r>
+      <w:proofErr w:type="spellEnd"/>
+    </w:p>
+    <w:p/>
+    <w:p>
+      <w:r>
+        <w:t xml:space="preserve">Remplissons la base de données avec les </w:t>
+      </w:r>
+      <w:proofErr w:type="spellStart"/>
+      <w:r>
+        <w:t>fixtures</w:t>
+      </w:r>
+      <w:proofErr w:type="spellEnd"/>
+    </w:p>
+    <w:p>
+      <w:pPr>
+        <w:pStyle w:val="Titre3"/>
+      </w:pPr>
+      <w:r>
+        <w:t>Installation du bundle :</w:t>
+      </w:r>
+    </w:p>
+    <w:p>
+      <w:pPr>
+        <w:pStyle w:val="Paragraphedeliste"/>
+        <w:numPr>
+          <w:ilvl w:val="0"/>
+          <w:numId w:val="4"/>
+        </w:numPr>
+      </w:pPr>
+      <w:r>
+        <w:t xml:space="preserve">composer </w:t>
+      </w:r>
+      <w:proofErr w:type="spellStart"/>
+      <w:r>
+        <w:t>require</w:t>
+      </w:r>
+      <w:proofErr w:type="spellEnd"/>
+      <w:r>
+        <w:t xml:space="preserve"> </w:t>
+      </w:r>
+      <w:proofErr w:type="spellStart"/>
+      <w:r>
+        <w:t>hautelook</w:t>
+      </w:r>
+      <w:proofErr w:type="spellEnd"/>
+      <w:r>
+        <w:t>/</w:t>
+      </w:r>
+      <w:proofErr w:type="spellStart"/>
+      <w:r>
+        <w:t>alice</w:t>
+      </w:r>
+      <w:proofErr w:type="spellEnd"/>
+      <w:r>
+        <w:t>-bundle</w:t>
+      </w:r>
+    </w:p>
+    <w:p>
+      <w:pPr>
+        <w:pStyle w:val="Paragraphedeliste"/>
+      </w:pPr>
+      <w:hyperlink r:id="rId8" w:history="1">
+        <w:r>
+          <w:rPr>
+            <w:rStyle w:val="Lienhypertexte"/>
+          </w:rPr>
+          <w:t>http://knpbundles.com/hautelook/AliceBundle</w:t>
+        </w:r>
+      </w:hyperlink>
+    </w:p>
+    <w:p>
+      <w:pPr>
+        <w:pStyle w:val="Paragraphedeliste"/>
+      </w:pPr>
+    </w:p>
+    <w:p>
+      <w:pPr>
+        <w:pStyle w:val="Paragraphedeliste"/>
+        <w:numPr>
+          <w:ilvl w:val="0"/>
+          <w:numId w:val="4"/>
+        </w:numPr>
+      </w:pPr>
+      <w:r>
+        <w:t xml:space="preserve">composer </w:t>
+      </w:r>
+      <w:proofErr w:type="spellStart"/>
+      <w:r>
+        <w:t>require</w:t>
+      </w:r>
+      <w:proofErr w:type="spellEnd"/>
+      <w:r>
+        <w:t xml:space="preserve"> doctrine/doctrine-</w:t>
+      </w:r>
+      <w:proofErr w:type="spellStart"/>
+      <w:r>
+        <w:t>fixtures</w:t>
+      </w:r>
+      <w:proofErr w:type="spellEnd"/>
+      <w:r>
+        <w:t>-bundle</w:t>
+      </w:r>
+    </w:p>
+    <w:p>
+      <w:pPr>
+        <w:ind w:left="720"/>
+      </w:pPr>
+      <w:hyperlink r:id="rId9" w:history="1">
+        <w:r>
+          <w:rPr>
+            <w:rStyle w:val="Lienhypertexte"/>
+          </w:rPr>
+          <w:t>http://symfony.com/doc/current/bundles/DoctrineFixturesBundle/index.html</w:t>
+        </w:r>
+      </w:hyperlink>
+    </w:p>
+    <w:p>
+      <w:pPr>
+        <w:ind w:left="720"/>
+      </w:pPr>
+    </w:p>
+    <w:p>
+      <w:r>
+        <w:t xml:space="preserve">référencer les bundles </w:t>
+      </w:r>
+      <w:r>
+        <w:t>(</w:t>
+      </w:r>
+      <w:proofErr w:type="spellStart"/>
+      <w:r>
+        <w:t>AliceBundle</w:t>
+      </w:r>
+      <w:proofErr w:type="spellEnd"/>
+      <w:r>
+        <w:t xml:space="preserve"> </w:t>
+      </w:r>
+      <w:r>
+        <w:t xml:space="preserve">et </w:t>
+      </w:r>
+      <w:proofErr w:type="spellStart"/>
+      <w:proofErr w:type="gramStart"/>
+      <w:r>
+        <w:t>DoctrineFixturesBundle</w:t>
+      </w:r>
+      <w:proofErr w:type="spellEnd"/>
+      <w:r>
+        <w:t xml:space="preserve"> </w:t>
+      </w:r>
+      <w:r>
+        <w:t>)</w:t>
+      </w:r>
+      <w:proofErr w:type="gramEnd"/>
+      <w:r>
+        <w:t xml:space="preserve"> </w:t>
+      </w:r>
+      <w:r>
+        <w:t xml:space="preserve">dans </w:t>
+      </w:r>
+      <w:proofErr w:type="spellStart"/>
+      <w:r>
+        <w:t>AppKernel.php</w:t>
+      </w:r>
+      <w:proofErr w:type="spellEnd"/>
+    </w:p>
+    <w:p/>
+    <w:p>
+      <w:pPr>
+        <w:pStyle w:val="Paragraphedeliste"/>
+        <w:numPr>
+          <w:ilvl w:val="0"/>
+          <w:numId w:val="5"/>
+        </w:numPr>
+      </w:pPr>
+      <w:r>
+        <w:t xml:space="preserve">Création de la class </w:t>
+      </w:r>
+      <w:proofErr w:type="spellStart"/>
+      <w:r>
+        <w:t>load</w:t>
+      </w:r>
+      <w:proofErr w:type="spellEnd"/>
+    </w:p>
+    <w:p>
+      <w:pPr>
+        <w:pStyle w:val="Paragraphedeliste"/>
+        <w:numPr>
+          <w:ilvl w:val="0"/>
+          <w:numId w:val="5"/>
+        </w:numPr>
+      </w:pPr>
+      <w:proofErr w:type="spellStart"/>
+      <w:r>
+        <w:t>php</w:t>
+      </w:r>
+      <w:proofErr w:type="spellEnd"/>
+      <w:r>
+        <w:t xml:space="preserve"> bin/console </w:t>
+      </w:r>
+      <w:proofErr w:type="spellStart"/>
+      <w:r>
+        <w:t>doctrine:fixtures:load</w:t>
+      </w:r>
+      <w:proofErr w:type="spellEnd"/>
+    </w:p>
+    <w:p>
+      <w:bookmarkStart w:id="0" w:name="_GoBack"/>
+      <w:bookmarkEnd w:id="0"/>
     </w:p>
     <w:sectPr>
       <w:pgSz w:w="11906" w:h="16838"/>
@@ -9232,7 +9472,7 @@
         <w:rFonts w:ascii="Wingdings" w:eastAsiaTheme="minorHAnsi" w:hAnsi="Wingdings" w:cstheme="minorBidi" w:hint="default"/>
       </w:rPr>
     </w:lvl>
-    <w:lvl w:ilvl="1" w:tplc="040C0003" w:tentative="1">
+    <w:lvl w:ilvl="1" w:tplc="040C0003">
       <w:start w:val="1"/>
       <w:numFmt w:val="bullet"/>
       <w:lvlText w:val="o"/>
@@ -9330,6 +9570,118 @@
     </w:lvl>
   </w:abstractNum>
   <w:abstractNum w:abstractNumId="3">
+    <w:nsid w:val="5BAE6FE7"/>
+    <w:multiLevelType w:val="hybridMultilevel"/>
+    <w:tmpl w:val="6214F614"/>
+    <w:lvl w:ilvl="0" w:tplc="B192B9E0">
+      <w:numFmt w:val="bullet"/>
+      <w:lvlText w:val="-"/>
+      <w:lvlJc w:val="left"/>
+      <w:pPr>
+        <w:ind w:left="720" w:hanging="360"/>
+      </w:pPr>
+      <w:rPr>
+        <w:rFonts w:ascii="Calibri" w:eastAsiaTheme="minorHAnsi" w:hAnsi="Calibri" w:cstheme="minorBidi" w:hint="default"/>
+      </w:rPr>
+    </w:lvl>
+    <w:lvl w:ilvl="1" w:tplc="040C0003" w:tentative="1">
+      <w:start w:val="1"/>
+      <w:numFmt w:val="bullet"/>
+      <w:lvlText w:val="o"/>
+      <w:lvlJc w:val="left"/>
+      <w:pPr>
+        <w:ind w:left="1440" w:hanging="360"/>
+      </w:pPr>
+      <w:rPr>
+        <w:rFonts w:ascii="Courier New" w:hAnsi="Courier New" w:cs="Courier New" w:hint="default"/>
+      </w:rPr>
+    </w:lvl>
+    <w:lvl w:ilvl="2" w:tplc="040C0005" w:tentative="1">
+      <w:start w:val="1"/>
+      <w:numFmt w:val="bullet"/>
+      <w:lvlText w:val=""/>
+      <w:lvlJc w:val="left"/>
+      <w:pPr>
+        <w:ind w:left="2160" w:hanging="360"/>
+      </w:pPr>
+      <w:rPr>
+        <w:rFonts w:ascii="Wingdings" w:hAnsi="Wingdings" w:hint="default"/>
+      </w:rPr>
+    </w:lvl>
+    <w:lvl w:ilvl="3" w:tplc="040C0001" w:tentative="1">
+      <w:start w:val="1"/>
+      <w:numFmt w:val="bullet"/>
+      <w:lvlText w:val=""/>
+      <w:lvlJc w:val="left"/>
+      <w:pPr>
+        <w:ind w:left="2880" w:hanging="360"/>
+      </w:pPr>
+      <w:rPr>
+        <w:rFonts w:ascii="Symbol" w:hAnsi="Symbol" w:hint="default"/>
+      </w:rPr>
+    </w:lvl>
+    <w:lvl w:ilvl="4" w:tplc="040C0003" w:tentative="1">
+      <w:start w:val="1"/>
+      <w:numFmt w:val="bullet"/>
+      <w:lvlText w:val="o"/>
+      <w:lvlJc w:val="left"/>
+      <w:pPr>
+        <w:ind w:left="3600" w:hanging="360"/>
+      </w:pPr>
+      <w:rPr>
+        <w:rFonts w:ascii="Courier New" w:hAnsi="Courier New" w:cs="Courier New" w:hint="default"/>
+      </w:rPr>
+    </w:lvl>
+    <w:lvl w:ilvl="5" w:tplc="040C0005" w:tentative="1">
+      <w:start w:val="1"/>
+      <w:numFmt w:val="bullet"/>
+      <w:lvlText w:val=""/>
+      <w:lvlJc w:val="left"/>
+      <w:pPr>
+        <w:ind w:left="4320" w:hanging="360"/>
+      </w:pPr>
+      <w:rPr>
+        <w:rFonts w:ascii="Wingdings" w:hAnsi="Wingdings" w:hint="default"/>
+      </w:rPr>
+    </w:lvl>
+    <w:lvl w:ilvl="6" w:tplc="040C0001" w:tentative="1">
+      <w:start w:val="1"/>
+      <w:numFmt w:val="bullet"/>
+      <w:lvlText w:val=""/>
+      <w:lvlJc w:val="left"/>
+      <w:pPr>
+        <w:ind w:left="5040" w:hanging="360"/>
+      </w:pPr>
+      <w:rPr>
+        <w:rFonts w:ascii="Symbol" w:hAnsi="Symbol" w:hint="default"/>
+      </w:rPr>
+    </w:lvl>
+    <w:lvl w:ilvl="7" w:tplc="040C0003" w:tentative="1">
+      <w:start w:val="1"/>
+      <w:numFmt w:val="bullet"/>
+      <w:lvlText w:val="o"/>
+      <w:lvlJc w:val="left"/>
+      <w:pPr>
+        <w:ind w:left="5760" w:hanging="360"/>
+      </w:pPr>
+      <w:rPr>
+        <w:rFonts w:ascii="Courier New" w:hAnsi="Courier New" w:cs="Courier New" w:hint="default"/>
+      </w:rPr>
+    </w:lvl>
+    <w:lvl w:ilvl="8" w:tplc="040C0005" w:tentative="1">
+      <w:start w:val="1"/>
+      <w:numFmt w:val="bullet"/>
+      <w:lvlText w:val=""/>
+      <w:lvlJc w:val="left"/>
+      <w:pPr>
+        <w:ind w:left="6480" w:hanging="360"/>
+      </w:pPr>
+      <w:rPr>
+        <w:rFonts w:ascii="Wingdings" w:hAnsi="Wingdings" w:hint="default"/>
+      </w:rPr>
+    </w:lvl>
+  </w:abstractNum>
+  <w:abstractNum w:abstractNumId="4">
     <w:nsid w:val="60BA7F10"/>
     <w:multiLevelType w:val="hybridMultilevel"/>
     <w:tmpl w:val="73F019E4"/>
@@ -9448,10 +9800,13 @@
     <w:abstractNumId w:val="1"/>
   </w:num>
   <w:num w:numId="3">
-    <w:abstractNumId w:val="3"/>
+    <w:abstractNumId w:val="4"/>
   </w:num>
   <w:num w:numId="4">
     <w:abstractNumId w:val="2"/>
+  </w:num>
+  <w:num w:numId="5">
+    <w:abstractNumId w:val="3"/>
   </w:num>
 </w:numbering>
 </file>
@@ -9685,6 +10040,31 @@
       <w:color w:val="4F81BD" w:themeColor="accent1"/>
     </w:rPr>
   </w:style>
+  <w:style w:type="paragraph" w:styleId="Titre4">
+    <w:name w:val="heading 4"/>
+    <w:basedOn w:val="Normal"/>
+    <w:next w:val="Normal"/>
+    <w:link w:val="Titre4Car"/>
+    <w:uiPriority w:val="9"/>
+    <w:semiHidden/>
+    <w:unhideWhenUsed/>
+    <w:qFormat/>
+    <w:rsid w:val="008039A3"/>
+    <w:pPr>
+      <w:keepNext/>
+      <w:keepLines/>
+      <w:spacing w:before="200" w:after="0"/>
+      <w:outlineLvl w:val="3"/>
+    </w:pPr>
+    <w:rPr>
+      <w:rFonts w:asciiTheme="majorHAnsi" w:eastAsiaTheme="majorEastAsia" w:hAnsiTheme="majorHAnsi" w:cstheme="majorBidi"/>
+      <w:b/>
+      <w:bCs/>
+      <w:i/>
+      <w:iCs/>
+      <w:color w:val="4F81BD" w:themeColor="accent1"/>
+    </w:rPr>
+  </w:style>
   <w:style w:type="character" w:default="1" w:styleId="Policepardfaut">
     <w:name w:val="Default Paragraph Font"/>
     <w:uiPriority w:val="1"/>
@@ -9883,6 +10263,34 @@
     <w:pPr>
       <w:spacing w:after="0" w:line="240" w:lineRule="auto"/>
     </w:pPr>
+  </w:style>
+  <w:style w:type="character" w:customStyle="1" w:styleId="Titre4Car">
+    <w:name w:val="Titre 4 Car"/>
+    <w:basedOn w:val="Policepardfaut"/>
+    <w:link w:val="Titre4"/>
+    <w:uiPriority w:val="9"/>
+    <w:semiHidden/>
+    <w:rsid w:val="008039A3"/>
+    <w:rPr>
+      <w:rFonts w:asciiTheme="majorHAnsi" w:eastAsiaTheme="majorEastAsia" w:hAnsiTheme="majorHAnsi" w:cstheme="majorBidi"/>
+      <w:b/>
+      <w:bCs/>
+      <w:i/>
+      <w:iCs/>
+      <w:color w:val="4F81BD" w:themeColor="accent1"/>
+    </w:rPr>
+  </w:style>
+  <w:style w:type="character" w:styleId="Lienhypertextesuivivisit">
+    <w:name w:val="FollowedHyperlink"/>
+    <w:basedOn w:val="Policepardfaut"/>
+    <w:uiPriority w:val="99"/>
+    <w:semiHidden/>
+    <w:unhideWhenUsed/>
+    <w:rsid w:val="000C194F"/>
+    <w:rPr>
+      <w:color w:val="800080" w:themeColor="followedHyperlink"/>
+      <w:u w:val="single"/>
+    </w:rPr>
   </w:style>
 </w:styles>
 </file>
@@ -10116,6 +10524,31 @@
       <w:color w:val="4F81BD" w:themeColor="accent1"/>
     </w:rPr>
   </w:style>
+  <w:style w:type="paragraph" w:styleId="Titre4">
+    <w:name w:val="heading 4"/>
+    <w:basedOn w:val="Normal"/>
+    <w:next w:val="Normal"/>
+    <w:link w:val="Titre4Car"/>
+    <w:uiPriority w:val="9"/>
+    <w:semiHidden/>
+    <w:unhideWhenUsed/>
+    <w:qFormat/>
+    <w:rsid w:val="008039A3"/>
+    <w:pPr>
+      <w:keepNext/>
+      <w:keepLines/>
+      <w:spacing w:before="200" w:after="0"/>
+      <w:outlineLvl w:val="3"/>
+    </w:pPr>
+    <w:rPr>
+      <w:rFonts w:asciiTheme="majorHAnsi" w:eastAsiaTheme="majorEastAsia" w:hAnsiTheme="majorHAnsi" w:cstheme="majorBidi"/>
+      <w:b/>
+      <w:bCs/>
+      <w:i/>
+      <w:iCs/>
+      <w:color w:val="4F81BD" w:themeColor="accent1"/>
+    </w:rPr>
+  </w:style>
   <w:style w:type="character" w:default="1" w:styleId="Policepardfaut">
     <w:name w:val="Default Paragraph Font"/>
     <w:uiPriority w:val="1"/>
@@ -10314,6 +10747,34 @@
     <w:pPr>
       <w:spacing w:after="0" w:line="240" w:lineRule="auto"/>
     </w:pPr>
+  </w:style>
+  <w:style w:type="character" w:customStyle="1" w:styleId="Titre4Car">
+    <w:name w:val="Titre 4 Car"/>
+    <w:basedOn w:val="Policepardfaut"/>
+    <w:link w:val="Titre4"/>
+    <w:uiPriority w:val="9"/>
+    <w:semiHidden/>
+    <w:rsid w:val="008039A3"/>
+    <w:rPr>
+      <w:rFonts w:asciiTheme="majorHAnsi" w:eastAsiaTheme="majorEastAsia" w:hAnsiTheme="majorHAnsi" w:cstheme="majorBidi"/>
+      <w:b/>
+      <w:bCs/>
+      <w:i/>
+      <w:iCs/>
+      <w:color w:val="4F81BD" w:themeColor="accent1"/>
+    </w:rPr>
+  </w:style>
+  <w:style w:type="character" w:styleId="Lienhypertextesuivivisit">
+    <w:name w:val="FollowedHyperlink"/>
+    <w:basedOn w:val="Policepardfaut"/>
+    <w:uiPriority w:val="99"/>
+    <w:semiHidden/>
+    <w:unhideWhenUsed/>
+    <w:rsid w:val="000C194F"/>
+    <w:rPr>
+      <w:color w:val="800080" w:themeColor="followedHyperlink"/>
+      <w:u w:val="single"/>
+    </w:rPr>
   </w:style>
 </w:styles>
 </file>

</xml_diff>